<commit_message>
second to last diplomski update v2
</commit_message>
<xml_diff>
--- a/DiplomskiRad/VizualizacijaStruktureProteina.docx
+++ b/DiplomskiRad/VizualizacijaStruktureProteina.docx
@@ -981,7 +981,7 @@
         <w:rPr>
           <w:noProof/>
         </w:rPr>
-        <w:instrText xml:space="preserve"> PAGEREF _Toc12490204 \h </w:instrText>
+        <w:instrText xml:space="preserve"> PAGEREF _Toc12492032 \h </w:instrText>
       </w:r>
       <w:r>
         <w:rPr>
@@ -1060,7 +1060,7 @@
         <w:rPr>
           <w:noProof/>
         </w:rPr>
-        <w:instrText xml:space="preserve"> PAGEREF _Toc12490205 \h </w:instrText>
+        <w:instrText xml:space="preserve"> PAGEREF _Toc12492033 \h </w:instrText>
       </w:r>
       <w:r>
         <w:rPr>
@@ -1139,7 +1139,7 @@
         <w:rPr>
           <w:noProof/>
         </w:rPr>
-        <w:instrText xml:space="preserve"> PAGEREF _Toc12490206 \h </w:instrText>
+        <w:instrText xml:space="preserve"> PAGEREF _Toc12492034 \h </w:instrText>
       </w:r>
       <w:r>
         <w:rPr>
@@ -1218,7 +1218,7 @@
         <w:rPr>
           <w:noProof/>
         </w:rPr>
-        <w:instrText xml:space="preserve"> PAGEREF _Toc12490207 \h </w:instrText>
+        <w:instrText xml:space="preserve"> PAGEREF _Toc12492035 \h </w:instrText>
       </w:r>
       <w:r>
         <w:rPr>
@@ -1297,7 +1297,7 @@
         <w:rPr>
           <w:noProof/>
         </w:rPr>
-        <w:instrText xml:space="preserve"> PAGEREF _Toc12490208 \h </w:instrText>
+        <w:instrText xml:space="preserve"> PAGEREF _Toc12492036 \h </w:instrText>
       </w:r>
       <w:r>
         <w:rPr>
@@ -1376,7 +1376,7 @@
         <w:rPr>
           <w:noProof/>
         </w:rPr>
-        <w:instrText xml:space="preserve"> PAGEREF _Toc12490209 \h </w:instrText>
+        <w:instrText xml:space="preserve"> PAGEREF _Toc12492037 \h </w:instrText>
       </w:r>
       <w:r>
         <w:rPr>
@@ -1455,7 +1455,7 @@
         <w:rPr>
           <w:noProof/>
         </w:rPr>
-        <w:instrText xml:space="preserve"> PAGEREF _Toc12490210 \h </w:instrText>
+        <w:instrText xml:space="preserve"> PAGEREF _Toc12492038 \h </w:instrText>
       </w:r>
       <w:r>
         <w:rPr>
@@ -1534,7 +1534,7 @@
         <w:rPr>
           <w:noProof/>
         </w:rPr>
-        <w:instrText xml:space="preserve"> PAGEREF _Toc12490211 \h </w:instrText>
+        <w:instrText xml:space="preserve"> PAGEREF _Toc12492039 \h </w:instrText>
       </w:r>
       <w:r>
         <w:rPr>
@@ -1613,7 +1613,7 @@
         <w:rPr>
           <w:noProof/>
         </w:rPr>
-        <w:instrText xml:space="preserve"> PAGEREF _Toc12490212 \h </w:instrText>
+        <w:instrText xml:space="preserve"> PAGEREF _Toc12492040 \h </w:instrText>
       </w:r>
       <w:r>
         <w:rPr>
@@ -1692,7 +1692,7 @@
         <w:rPr>
           <w:noProof/>
         </w:rPr>
-        <w:instrText xml:space="preserve"> PAGEREF _Toc12490213 \h </w:instrText>
+        <w:instrText xml:space="preserve"> PAGEREF _Toc12492041 \h </w:instrText>
       </w:r>
       <w:r>
         <w:rPr>
@@ -1771,7 +1771,7 @@
         <w:rPr>
           <w:noProof/>
         </w:rPr>
-        <w:instrText xml:space="preserve"> PAGEREF _Toc12490214 \h </w:instrText>
+        <w:instrText xml:space="preserve"> PAGEREF _Toc12492042 \h </w:instrText>
       </w:r>
       <w:r>
         <w:rPr>
@@ -1850,7 +1850,7 @@
         <w:rPr>
           <w:noProof/>
         </w:rPr>
-        <w:instrText xml:space="preserve"> PAGEREF _Toc12490215 \h </w:instrText>
+        <w:instrText xml:space="preserve"> PAGEREF _Toc12492043 \h </w:instrText>
       </w:r>
       <w:r>
         <w:rPr>
@@ -1929,7 +1929,7 @@
         <w:rPr>
           <w:noProof/>
         </w:rPr>
-        <w:instrText xml:space="preserve"> PAGEREF _Toc12490216 \h </w:instrText>
+        <w:instrText xml:space="preserve"> PAGEREF _Toc12492044 \h </w:instrText>
       </w:r>
       <w:r>
         <w:rPr>
@@ -2008,7 +2008,7 @@
         <w:rPr>
           <w:noProof/>
         </w:rPr>
-        <w:instrText xml:space="preserve"> PAGEREF _Toc12490217 \h </w:instrText>
+        <w:instrText xml:space="preserve"> PAGEREF _Toc12492045 \h </w:instrText>
       </w:r>
       <w:r>
         <w:rPr>
@@ -2087,7 +2087,7 @@
         <w:rPr>
           <w:noProof/>
         </w:rPr>
-        <w:instrText xml:space="preserve"> PAGEREF _Toc12490218 \h </w:instrText>
+        <w:instrText xml:space="preserve"> PAGEREF _Toc12492046 \h </w:instrText>
       </w:r>
       <w:r>
         <w:rPr>
@@ -2166,7 +2166,7 @@
         <w:rPr>
           <w:noProof/>
         </w:rPr>
-        <w:instrText xml:space="preserve"> PAGEREF _Toc12490219 \h </w:instrText>
+        <w:instrText xml:space="preserve"> PAGEREF _Toc12492047 \h </w:instrText>
       </w:r>
       <w:r>
         <w:rPr>
@@ -2245,7 +2245,7 @@
         <w:rPr>
           <w:noProof/>
         </w:rPr>
-        <w:instrText xml:space="preserve"> PAGEREF _Toc12490220 \h </w:instrText>
+        <w:instrText xml:space="preserve"> PAGEREF _Toc12492048 \h </w:instrText>
       </w:r>
       <w:r>
         <w:rPr>
@@ -2331,7 +2331,7 @@
         <w:rPr>
           <w:noProof/>
         </w:rPr>
-        <w:instrText xml:space="preserve"> PAGEREF _Toc12490221 \h </w:instrText>
+        <w:instrText xml:space="preserve"> PAGEREF _Toc12492049 \h </w:instrText>
       </w:r>
       <w:r>
         <w:rPr>
@@ -2410,7 +2410,7 @@
         <w:rPr>
           <w:noProof/>
         </w:rPr>
-        <w:instrText xml:space="preserve"> PAGEREF _Toc12490222 \h </w:instrText>
+        <w:instrText xml:space="preserve"> PAGEREF _Toc12492050 \h </w:instrText>
       </w:r>
       <w:r>
         <w:rPr>
@@ -2489,7 +2489,7 @@
         <w:rPr>
           <w:noProof/>
         </w:rPr>
-        <w:instrText xml:space="preserve"> PAGEREF _Toc12490223 \h </w:instrText>
+        <w:instrText xml:space="preserve"> PAGEREF _Toc12492051 \h </w:instrText>
       </w:r>
       <w:r>
         <w:rPr>
@@ -2568,7 +2568,7 @@
         <w:rPr>
           <w:noProof/>
         </w:rPr>
-        <w:instrText xml:space="preserve"> PAGEREF _Toc12490224 \h </w:instrText>
+        <w:instrText xml:space="preserve"> PAGEREF _Toc12492052 \h </w:instrText>
       </w:r>
       <w:r>
         <w:rPr>
@@ -2647,7 +2647,7 @@
         <w:rPr>
           <w:noProof/>
         </w:rPr>
-        <w:instrText xml:space="preserve"> PAGEREF _Toc12490225 \h </w:instrText>
+        <w:instrText xml:space="preserve"> PAGEREF _Toc12492053 \h </w:instrText>
       </w:r>
       <w:r>
         <w:rPr>
@@ -2709,7 +2709,7 @@
         <w:rPr>
           <w:noProof/>
         </w:rPr>
-        <w:instrText xml:space="preserve"> PAGEREF _Toc12490226 \h </w:instrText>
+        <w:instrText xml:space="preserve"> PAGEREF _Toc12492054 \h </w:instrText>
       </w:r>
       <w:r>
         <w:rPr>
@@ -2882,7 +2882,7 @@
       <w:r>
         <w:fldChar w:fldCharType="separate"/>
       </w:r>
-      <w:hyperlink w:anchor="_Toc12490170" w:history="1">
+      <w:hyperlink w:anchor="_Toc12491457" w:history="1">
         <w:r>
           <w:rPr>
             <w:rStyle w:val="Hyperlink"/>
@@ -2909,7 +2909,7 @@
             <w:noProof/>
             <w:webHidden/>
           </w:rPr>
-          <w:instrText xml:space="preserve"> PAGEREF _Toc12490170 \h </w:instrText>
+          <w:instrText xml:space="preserve"> PAGEREF _Toc12491457 \h </w:instrText>
         </w:r>
         <w:r>
           <w:rPr>
@@ -2954,7 +2954,7 @@
           <w:lang w:val="en-US"/>
         </w:rPr>
       </w:pPr>
-      <w:hyperlink w:anchor="_Toc12490171" w:history="1">
+      <w:hyperlink w:anchor="_Toc12491458" w:history="1">
         <w:r>
           <w:rPr>
             <w:rStyle w:val="Hyperlink"/>
@@ -2981,7 +2981,7 @@
             <w:noProof/>
             <w:webHidden/>
           </w:rPr>
-          <w:instrText xml:space="preserve"> PAGEREF _Toc12490171 \h </w:instrText>
+          <w:instrText xml:space="preserve"> PAGEREF _Toc12491458 \h </w:instrText>
         </w:r>
         <w:r>
           <w:rPr>
@@ -3026,7 +3026,7 @@
           <w:lang w:val="en-US"/>
         </w:rPr>
       </w:pPr>
-      <w:hyperlink w:anchor="_Toc12490172" w:history="1">
+      <w:hyperlink w:anchor="_Toc12491459" w:history="1">
         <w:r>
           <w:rPr>
             <w:rStyle w:val="Hyperlink"/>
@@ -3053,7 +3053,7 @@
             <w:noProof/>
             <w:webHidden/>
           </w:rPr>
-          <w:instrText xml:space="preserve"> PAGEREF _Toc12490172 \h </w:instrText>
+          <w:instrText xml:space="preserve"> PAGEREF _Toc12491459 \h </w:instrText>
         </w:r>
         <w:r>
           <w:rPr>
@@ -3098,7 +3098,7 @@
           <w:lang w:val="en-US"/>
         </w:rPr>
       </w:pPr>
-      <w:hyperlink w:anchor="_Toc12490173" w:history="1">
+      <w:hyperlink w:anchor="_Toc12491460" w:history="1">
         <w:r>
           <w:rPr>
             <w:rStyle w:val="Hyperlink"/>
@@ -3125,7 +3125,7 @@
             <w:noProof/>
             <w:webHidden/>
           </w:rPr>
-          <w:instrText xml:space="preserve"> PAGEREF _Toc12490173 \h </w:instrText>
+          <w:instrText xml:space="preserve"> PAGEREF _Toc12491460 \h </w:instrText>
         </w:r>
         <w:r>
           <w:rPr>
@@ -3170,7 +3170,7 @@
           <w:lang w:val="en-US"/>
         </w:rPr>
       </w:pPr>
-      <w:hyperlink w:anchor="_Toc12490174" w:history="1">
+      <w:hyperlink w:anchor="_Toc12491461" w:history="1">
         <w:r>
           <w:rPr>
             <w:rStyle w:val="Hyperlink"/>
@@ -3205,7 +3205,7 @@
             <w:noProof/>
             <w:webHidden/>
           </w:rPr>
-          <w:instrText xml:space="preserve"> PAGEREF _Toc12490174 \h </w:instrText>
+          <w:instrText xml:space="preserve"> PAGEREF _Toc12491461 \h </w:instrText>
         </w:r>
         <w:r>
           <w:rPr>
@@ -3250,7 +3250,7 @@
           <w:lang w:val="en-US"/>
         </w:rPr>
       </w:pPr>
-      <w:hyperlink w:anchor="_Toc12490175" w:history="1">
+      <w:hyperlink w:anchor="_Toc12491462" w:history="1">
         <w:r>
           <w:rPr>
             <w:rStyle w:val="Hyperlink"/>
@@ -3285,7 +3285,7 @@
             <w:noProof/>
             <w:webHidden/>
           </w:rPr>
-          <w:instrText xml:space="preserve"> PAGEREF _Toc12490175 \h </w:instrText>
+          <w:instrText xml:space="preserve"> PAGEREF _Toc12491462 \h </w:instrText>
         </w:r>
         <w:r>
           <w:rPr>
@@ -3330,7 +3330,7 @@
           <w:lang w:val="en-US"/>
         </w:rPr>
       </w:pPr>
-      <w:hyperlink w:anchor="_Toc12490176" w:history="1">
+      <w:hyperlink w:anchor="_Toc12491463" w:history="1">
         <w:r>
           <w:rPr>
             <w:rStyle w:val="Hyperlink"/>
@@ -3357,7 +3357,7 @@
             <w:noProof/>
             <w:webHidden/>
           </w:rPr>
-          <w:instrText xml:space="preserve"> PAGEREF _Toc12490176 \h </w:instrText>
+          <w:instrText xml:space="preserve"> PAGEREF _Toc12491463 \h </w:instrText>
         </w:r>
         <w:r>
           <w:rPr>
@@ -3402,7 +3402,7 @@
           <w:lang w:val="en-US"/>
         </w:rPr>
       </w:pPr>
-      <w:hyperlink w:anchor="_Toc12490177" w:history="1">
+      <w:hyperlink w:anchor="_Toc12491464" w:history="1">
         <w:r>
           <w:rPr>
             <w:rStyle w:val="Hyperlink"/>
@@ -3437,7 +3437,7 @@
             <w:noProof/>
             <w:webHidden/>
           </w:rPr>
-          <w:instrText xml:space="preserve"> PAGEREF _Toc12490177 \h </w:instrText>
+          <w:instrText xml:space="preserve"> PAGEREF _Toc12491464 \h </w:instrText>
         </w:r>
         <w:r>
           <w:rPr>
@@ -3482,7 +3482,7 @@
           <w:lang w:val="en-US"/>
         </w:rPr>
       </w:pPr>
-      <w:hyperlink w:anchor="_Toc12490178" w:history="1">
+      <w:hyperlink w:anchor="_Toc12491465" w:history="1">
         <w:r>
           <w:rPr>
             <w:rStyle w:val="Hyperlink"/>
@@ -3509,7 +3509,7 @@
             <w:noProof/>
             <w:webHidden/>
           </w:rPr>
-          <w:instrText xml:space="preserve"> PAGEREF _Toc12490178 \h </w:instrText>
+          <w:instrText xml:space="preserve"> PAGEREF _Toc12491465 \h </w:instrText>
         </w:r>
         <w:r>
           <w:rPr>
@@ -3554,7 +3554,7 @@
           <w:lang w:val="en-US"/>
         </w:rPr>
       </w:pPr>
-      <w:hyperlink w:anchor="_Toc12490179" w:history="1">
+      <w:hyperlink w:anchor="_Toc12491466" w:history="1">
         <w:r>
           <w:rPr>
             <w:rStyle w:val="Hyperlink"/>
@@ -3581,7 +3581,7 @@
             <w:noProof/>
             <w:webHidden/>
           </w:rPr>
-          <w:instrText xml:space="preserve"> PAGEREF _Toc12490179 \h </w:instrText>
+          <w:instrText xml:space="preserve"> PAGEREF _Toc12491466 \h </w:instrText>
         </w:r>
         <w:r>
           <w:rPr>
@@ -3626,7 +3626,7 @@
           <w:lang w:val="en-US"/>
         </w:rPr>
       </w:pPr>
-      <w:hyperlink w:anchor="_Toc12490180" w:history="1">
+      <w:hyperlink w:anchor="_Toc12491467" w:history="1">
         <w:r>
           <w:rPr>
             <w:rStyle w:val="Hyperlink"/>
@@ -3653,7 +3653,7 @@
             <w:noProof/>
             <w:webHidden/>
           </w:rPr>
-          <w:instrText xml:space="preserve"> PAGEREF _Toc12490180 \h </w:instrText>
+          <w:instrText xml:space="preserve"> PAGEREF _Toc12491467 \h </w:instrText>
         </w:r>
         <w:r>
           <w:rPr>
@@ -3698,7 +3698,7 @@
           <w:lang w:val="en-US"/>
         </w:rPr>
       </w:pPr>
-      <w:hyperlink w:anchor="_Toc12490181" w:history="1">
+      <w:hyperlink w:anchor="_Toc12491468" w:history="1">
         <w:r>
           <w:rPr>
             <w:rStyle w:val="Hyperlink"/>
@@ -3725,7 +3725,7 @@
             <w:noProof/>
             <w:webHidden/>
           </w:rPr>
-          <w:instrText xml:space="preserve"> PAGEREF _Toc12490181 \h </w:instrText>
+          <w:instrText xml:space="preserve"> PAGEREF _Toc12491468 \h </w:instrText>
         </w:r>
         <w:r>
           <w:rPr>
@@ -3770,7 +3770,7 @@
           <w:lang w:val="en-US"/>
         </w:rPr>
       </w:pPr>
-      <w:hyperlink w:anchor="_Toc12490182" w:history="1">
+      <w:hyperlink w:anchor="_Toc12491469" w:history="1">
         <w:r>
           <w:rPr>
             <w:rStyle w:val="Hyperlink"/>
@@ -3805,7 +3805,7 @@
             <w:noProof/>
             <w:webHidden/>
           </w:rPr>
-          <w:instrText xml:space="preserve"> PAGEREF _Toc12490182 \h </w:instrText>
+          <w:instrText xml:space="preserve"> PAGEREF _Toc12491469 \h </w:instrText>
         </w:r>
         <w:r>
           <w:rPr>
@@ -3850,7 +3850,7 @@
           <w:lang w:val="en-US"/>
         </w:rPr>
       </w:pPr>
-      <w:hyperlink w:anchor="_Toc12490183" w:history="1">
+      <w:hyperlink w:anchor="_Toc12491470" w:history="1">
         <w:r>
           <w:rPr>
             <w:rStyle w:val="Hyperlink"/>
@@ -3885,7 +3885,7 @@
             <w:noProof/>
             <w:webHidden/>
           </w:rPr>
-          <w:instrText xml:space="preserve"> PAGEREF _Toc12490183 \h </w:instrText>
+          <w:instrText xml:space="preserve"> PAGEREF _Toc12491470 \h </w:instrText>
         </w:r>
         <w:r>
           <w:rPr>
@@ -3930,7 +3930,7 @@
           <w:lang w:val="en-US"/>
         </w:rPr>
       </w:pPr>
-      <w:hyperlink w:anchor="_Toc12490184" w:history="1">
+      <w:hyperlink w:anchor="_Toc12491471" w:history="1">
         <w:r>
           <w:rPr>
             <w:rStyle w:val="Hyperlink"/>
@@ -3957,7 +3957,7 @@
             <w:noProof/>
             <w:webHidden/>
           </w:rPr>
-          <w:instrText xml:space="preserve"> PAGEREF _Toc12490184 \h </w:instrText>
+          <w:instrText xml:space="preserve"> PAGEREF _Toc12491471 \h </w:instrText>
         </w:r>
         <w:r>
           <w:rPr>
@@ -4002,7 +4002,7 @@
           <w:lang w:val="en-US"/>
         </w:rPr>
       </w:pPr>
-      <w:hyperlink w:anchor="_Toc12490185" w:history="1">
+      <w:hyperlink w:anchor="_Toc12491472" w:history="1">
         <w:r>
           <w:rPr>
             <w:rStyle w:val="Hyperlink"/>
@@ -4029,7 +4029,7 @@
             <w:noProof/>
             <w:webHidden/>
           </w:rPr>
-          <w:instrText xml:space="preserve"> PAGEREF _Toc12490185 \h </w:instrText>
+          <w:instrText xml:space="preserve"> PAGEREF _Toc12491472 \h </w:instrText>
         </w:r>
         <w:r>
           <w:rPr>
@@ -4074,7 +4074,7 @@
           <w:lang w:val="en-US"/>
         </w:rPr>
       </w:pPr>
-      <w:hyperlink w:anchor="_Toc12490186" w:history="1">
+      <w:hyperlink w:anchor="_Toc12491473" w:history="1">
         <w:r>
           <w:rPr>
             <w:rStyle w:val="Hyperlink"/>
@@ -4101,7 +4101,7 @@
             <w:noProof/>
             <w:webHidden/>
           </w:rPr>
-          <w:instrText xml:space="preserve"> PAGEREF _Toc12490186 \h </w:instrText>
+          <w:instrText xml:space="preserve"> PAGEREF _Toc12491473 \h </w:instrText>
         </w:r>
         <w:r>
           <w:rPr>
@@ -4146,7 +4146,7 @@
           <w:lang w:val="en-US"/>
         </w:rPr>
       </w:pPr>
-      <w:hyperlink w:anchor="_Toc12490187" w:history="1">
+      <w:hyperlink w:anchor="_Toc12491474" w:history="1">
         <w:r>
           <w:rPr>
             <w:rStyle w:val="Hyperlink"/>
@@ -4173,7 +4173,7 @@
             <w:noProof/>
             <w:webHidden/>
           </w:rPr>
-          <w:instrText xml:space="preserve"> PAGEREF _Toc12490187 \h </w:instrText>
+          <w:instrText xml:space="preserve"> PAGEREF _Toc12491474 \h </w:instrText>
         </w:r>
         <w:r>
           <w:rPr>
@@ -4218,13 +4218,21 @@
           <w:lang w:val="en-US"/>
         </w:rPr>
       </w:pPr>
-      <w:hyperlink w:anchor="_Toc12490188" w:history="1">
+      <w:hyperlink w:anchor="_Toc12491475" w:history="1">
         <w:r>
           <w:rPr>
             <w:rStyle w:val="Hyperlink"/>
             <w:noProof/>
           </w:rPr>
           <w:t>Slika 19. Izgled α-zavojnice korištenjem vrpce</w:t>
+        </w:r>
+        <w:r>
+          <w:rPr>
+            <w:rStyle w:val="Hyperlink"/>
+            <w:noProof/>
+            <w:lang w:val="en-US"/>
+          </w:rPr>
+          <w:t xml:space="preserve"> [6]</w:t>
         </w:r>
         <w:r>
           <w:rPr>
@@ -4245,7 +4253,7 @@
             <w:noProof/>
             <w:webHidden/>
           </w:rPr>
-          <w:instrText xml:space="preserve"> PAGEREF _Toc12490188 \h </w:instrText>
+          <w:instrText xml:space="preserve"> PAGEREF _Toc12491475 \h </w:instrText>
         </w:r>
         <w:r>
           <w:rPr>
@@ -4290,7 +4298,7 @@
           <w:lang w:val="en-US"/>
         </w:rPr>
       </w:pPr>
-      <w:hyperlink w:anchor="_Toc12490189" w:history="1">
+      <w:hyperlink w:anchor="_Toc12491476" w:history="1">
         <w:r>
           <w:rPr>
             <w:rStyle w:val="Hyperlink"/>
@@ -4317,7 +4325,7 @@
             <w:noProof/>
             <w:webHidden/>
           </w:rPr>
-          <w:instrText xml:space="preserve"> PAGEREF _Toc12490189 \h </w:instrText>
+          <w:instrText xml:space="preserve"> PAGEREF _Toc12491476 \h </w:instrText>
         </w:r>
         <w:r>
           <w:rPr>
@@ -4362,7 +4370,7 @@
           <w:lang w:val="en-US"/>
         </w:rPr>
       </w:pPr>
-      <w:hyperlink w:anchor="_Toc12490190" w:history="1">
+      <w:hyperlink w:anchor="_Toc12491477" w:history="1">
         <w:r>
           <w:rPr>
             <w:rStyle w:val="Hyperlink"/>
@@ -4397,7 +4405,7 @@
             <w:noProof/>
             <w:webHidden/>
           </w:rPr>
-          <w:instrText xml:space="preserve"> PAGEREF _Toc12490190 \h </w:instrText>
+          <w:instrText xml:space="preserve"> PAGEREF _Toc12491477 \h </w:instrText>
         </w:r>
         <w:r>
           <w:rPr>
@@ -4442,7 +4450,7 @@
           <w:lang w:val="en-US"/>
         </w:rPr>
       </w:pPr>
-      <w:hyperlink w:anchor="_Toc12490191" w:history="1">
+      <w:hyperlink w:anchor="_Toc12491478" w:history="1">
         <w:r>
           <w:rPr>
             <w:rStyle w:val="Hyperlink"/>
@@ -4469,7 +4477,7 @@
             <w:noProof/>
             <w:webHidden/>
           </w:rPr>
-          <w:instrText xml:space="preserve"> PAGEREF _Toc12490191 \h </w:instrText>
+          <w:instrText xml:space="preserve"> PAGEREF _Toc12491478 \h </w:instrText>
         </w:r>
         <w:r>
           <w:rPr>
@@ -4514,7 +4522,7 @@
           <w:lang w:val="en-US"/>
         </w:rPr>
       </w:pPr>
-      <w:hyperlink w:anchor="_Toc12490192" w:history="1">
+      <w:hyperlink w:anchor="_Toc12491479" w:history="1">
         <w:r>
           <w:rPr>
             <w:rStyle w:val="Hyperlink"/>
@@ -4541,7 +4549,7 @@
             <w:noProof/>
             <w:webHidden/>
           </w:rPr>
-          <w:instrText xml:space="preserve"> PAGEREF _Toc12490192 \h </w:instrText>
+          <w:instrText xml:space="preserve"> PAGEREF _Toc12491479 \h </w:instrText>
         </w:r>
         <w:r>
           <w:rPr>
@@ -4586,7 +4594,7 @@
           <w:lang w:val="en-US"/>
         </w:rPr>
       </w:pPr>
-      <w:hyperlink w:anchor="_Toc12490193" w:history="1">
+      <w:hyperlink w:anchor="_Toc12491480" w:history="1">
         <w:r>
           <w:rPr>
             <w:rStyle w:val="Hyperlink"/>
@@ -4613,7 +4621,7 @@
             <w:noProof/>
             <w:webHidden/>
           </w:rPr>
-          <w:instrText xml:space="preserve"> PAGEREF _Toc12490193 \h </w:instrText>
+          <w:instrText xml:space="preserve"> PAGEREF _Toc12491480 \h </w:instrText>
         </w:r>
         <w:r>
           <w:rPr>
@@ -4658,7 +4666,7 @@
           <w:lang w:val="en-US"/>
         </w:rPr>
       </w:pPr>
-      <w:hyperlink w:anchor="_Toc12490194" w:history="1">
+      <w:hyperlink w:anchor="_Toc12491481" w:history="1">
         <w:r>
           <w:rPr>
             <w:rStyle w:val="Hyperlink"/>
@@ -4685,7 +4693,7 @@
             <w:noProof/>
             <w:webHidden/>
           </w:rPr>
-          <w:instrText xml:space="preserve"> PAGEREF _Toc12490194 \h </w:instrText>
+          <w:instrText xml:space="preserve"> PAGEREF _Toc12491481 \h </w:instrText>
         </w:r>
         <w:r>
           <w:rPr>
@@ -4730,7 +4738,7 @@
           <w:lang w:val="en-US"/>
         </w:rPr>
       </w:pPr>
-      <w:hyperlink w:anchor="_Toc12490195" w:history="1">
+      <w:hyperlink w:anchor="_Toc12491482" w:history="1">
         <w:r>
           <w:rPr>
             <w:rStyle w:val="Hyperlink"/>
@@ -4757,7 +4765,7 @@
             <w:noProof/>
             <w:webHidden/>
           </w:rPr>
-          <w:instrText xml:space="preserve"> PAGEREF _Toc12490195 \h </w:instrText>
+          <w:instrText xml:space="preserve"> PAGEREF _Toc12491482 \h </w:instrText>
         </w:r>
         <w:r>
           <w:rPr>
@@ -4802,7 +4810,7 @@
           <w:lang w:val="en-US"/>
         </w:rPr>
       </w:pPr>
-      <w:hyperlink w:anchor="_Toc12490196" w:history="1">
+      <w:hyperlink w:anchor="_Toc12491483" w:history="1">
         <w:r>
           <w:rPr>
             <w:rStyle w:val="Hyperlink"/>
@@ -4829,7 +4837,7 @@
             <w:noProof/>
             <w:webHidden/>
           </w:rPr>
-          <w:instrText xml:space="preserve"> PAGEREF _Toc12490196 \h </w:instrText>
+          <w:instrText xml:space="preserve"> PAGEREF _Toc12491483 \h </w:instrText>
         </w:r>
         <w:r>
           <w:rPr>
@@ -5050,7 +5058,7 @@
       <w:pPr>
         <w:pStyle w:val="Heading1"/>
       </w:pPr>
-      <w:bookmarkStart w:id="0" w:name="_Toc12490204"/>
+      <w:bookmarkStart w:id="0" w:name="_Toc12492032"/>
       <w:r>
         <w:lastRenderedPageBreak/>
         <w:t>Uvod</w:t>
@@ -5538,7 +5546,7 @@
           <w:b w:val="0"/>
         </w:rPr>
       </w:pPr>
-      <w:bookmarkStart w:id="1" w:name="_Toc12490170"/>
+      <w:bookmarkStart w:id="1" w:name="_Toc12491457"/>
       <w:r>
         <w:rPr>
           <w:b w:val="0"/>
@@ -5697,7 +5705,7 @@
           <w:b w:val="0"/>
         </w:rPr>
       </w:pPr>
-      <w:bookmarkStart w:id="2" w:name="_Toc12490171"/>
+      <w:bookmarkStart w:id="2" w:name="_Toc12491458"/>
       <w:r>
         <w:rPr>
           <w:b w:val="0"/>
@@ -5941,7 +5949,7 @@
       <w:pPr>
         <w:pStyle w:val="Heading1"/>
       </w:pPr>
-      <w:bookmarkStart w:id="3" w:name="_Toc12490205"/>
+      <w:bookmarkStart w:id="3" w:name="_Toc12492033"/>
       <w:r>
         <w:lastRenderedPageBreak/>
         <w:t>Proteini</w:t>
@@ -6136,7 +6144,7 @@
           <w:b w:val="0"/>
         </w:rPr>
       </w:pPr>
-      <w:bookmarkStart w:id="4" w:name="_Toc12490172"/>
+      <w:bookmarkStart w:id="4" w:name="_Toc12491459"/>
       <w:r>
         <w:rPr>
           <w:b w:val="0"/>
@@ -6291,7 +6299,7 @@
           <w:lang w:val="en-US"/>
         </w:rPr>
       </w:pPr>
-      <w:bookmarkStart w:id="5" w:name="_Toc12490173"/>
+      <w:bookmarkStart w:id="5" w:name="_Toc12491460"/>
       <w:r>
         <w:rPr>
           <w:b w:val="0"/>
@@ -6349,7 +6357,7 @@
       <w:pPr>
         <w:pStyle w:val="Heading2"/>
       </w:pPr>
-      <w:bookmarkStart w:id="6" w:name="_Toc12490206"/>
+      <w:bookmarkStart w:id="6" w:name="_Toc12492034"/>
       <w:r>
         <w:t>Primarna struktura</w:t>
       </w:r>
@@ -6546,6 +6554,9 @@
         <w:jc w:val="center"/>
       </w:pPr>
       <w:r>
+        <w:rPr>
+          <w:noProof/>
+        </w:rPr>
         <w:drawing>
           <wp:inline distT="0" distB="0" distL="0" distR="0" wp14:anchorId="22D9AF50" wp14:editId="66C3F009">
             <wp:extent cx="5213350" cy="2040444"/>
@@ -6604,7 +6615,7 @@
           <w:b w:val="0"/>
         </w:rPr>
       </w:pPr>
-      <w:bookmarkStart w:id="7" w:name="_Toc12490174"/>
+      <w:bookmarkStart w:id="7" w:name="_Toc12491461"/>
       <w:r>
         <w:rPr>
           <w:b w:val="0"/>
@@ -6676,7 +6687,6 @@
           <w:id w:val="-1741398722"/>
           <w:citation/>
         </w:sdtPr>
-        <w:sdtEndPr/>
         <w:sdtContent>
           <w:r>
             <w:rPr>
@@ -6722,7 +6732,7 @@
       <w:r>
         <w:t xml:space="preserve"> </w:t>
       </w:r>
-      <w:bookmarkStart w:id="8" w:name="_Toc12490207"/>
+      <w:bookmarkStart w:id="8" w:name="_Toc12492035"/>
       <w:r>
         <w:t>Sekundarna struktura</w:t>
       </w:r>
@@ -6884,7 +6894,7 @@
       <w:pPr>
         <w:pStyle w:val="Heading3"/>
       </w:pPr>
-      <w:bookmarkStart w:id="9" w:name="_Toc12490208"/>
+      <w:bookmarkStart w:id="9" w:name="_Toc12492036"/>
       <w:r>
         <w:t>α-zavojnica</w:t>
       </w:r>
@@ -7108,7 +7118,7 @@
           <w:b w:val="0"/>
         </w:rPr>
       </w:pPr>
-      <w:bookmarkStart w:id="10" w:name="_Toc12490175"/>
+      <w:bookmarkStart w:id="10" w:name="_Toc12491462"/>
       <w:r>
         <w:rPr>
           <w:b w:val="0"/>
@@ -7208,7 +7218,7 @@
       <w:pPr>
         <w:pStyle w:val="Heading3"/>
       </w:pPr>
-      <w:bookmarkStart w:id="11" w:name="_Toc12490209"/>
+      <w:bookmarkStart w:id="11" w:name="_Toc12492037"/>
       <w:r>
         <w:t>β-</w:t>
       </w:r>
@@ -7412,7 +7422,7 @@
           <w:lang w:val="en-US"/>
         </w:rPr>
       </w:pPr>
-      <w:bookmarkStart w:id="12" w:name="_Toc12490176"/>
+      <w:bookmarkStart w:id="12" w:name="_Toc12491463"/>
       <w:r>
         <w:rPr>
           <w:b w:val="0"/>
@@ -7462,7 +7472,7 @@
       <w:pPr>
         <w:pStyle w:val="Heading2"/>
       </w:pPr>
-      <w:bookmarkStart w:id="13" w:name="_Toc12490210"/>
+      <w:bookmarkStart w:id="13" w:name="_Toc12492038"/>
       <w:r>
         <w:t>Tercijarna struktura</w:t>
       </w:r>
@@ -7604,7 +7614,7 @@
       <w:pPr>
         <w:pStyle w:val="Heading2"/>
       </w:pPr>
-      <w:bookmarkStart w:id="14" w:name="_Toc12490211"/>
+      <w:bookmarkStart w:id="14" w:name="_Toc12492039"/>
       <w:r>
         <w:t>Kvart</w:t>
       </w:r>
@@ -7669,7 +7679,7 @@
       <w:pPr>
         <w:pStyle w:val="Heading2"/>
       </w:pPr>
-      <w:bookmarkStart w:id="15" w:name="_Toc12490212"/>
+      <w:bookmarkStart w:id="15" w:name="_Toc12492040"/>
       <w:r>
         <w:t>Stabilnost proteina</w:t>
       </w:r>
@@ -7758,7 +7768,7 @@
         <w:lastRenderedPageBreak/>
         <w:t xml:space="preserve"> </w:t>
       </w:r>
-      <w:bookmarkStart w:id="16" w:name="_Toc12490213"/>
+      <w:bookmarkStart w:id="16" w:name="_Toc12492041"/>
       <w:r>
         <w:t>Određivanje 3D strukture proteina</w:t>
       </w:r>
@@ -8039,7 +8049,7 @@
       <w:pPr>
         <w:pStyle w:val="Heading1"/>
       </w:pPr>
-      <w:bookmarkStart w:id="17" w:name="_Toc12490214"/>
+      <w:bookmarkStart w:id="17" w:name="_Toc12492042"/>
       <w:r>
         <w:lastRenderedPageBreak/>
         <w:t>Zapisi proteina</w:t>
@@ -10185,7 +10195,7 @@
       <w:pPr>
         <w:pStyle w:val="Heading1"/>
       </w:pPr>
-      <w:bookmarkStart w:id="20" w:name="_Toc12490215"/>
+      <w:bookmarkStart w:id="20" w:name="_Toc12492043"/>
       <w:r>
         <w:lastRenderedPageBreak/>
         <w:t>Program za vizualizaciju proteina</w:t>
@@ -10710,7 +10720,7 @@
       <w:pPr>
         <w:pStyle w:val="Heading2"/>
       </w:pPr>
-      <w:bookmarkStart w:id="21" w:name="_Toc12490216"/>
+      <w:bookmarkStart w:id="21" w:name="_Toc12492044"/>
       <w:r>
         <w:lastRenderedPageBreak/>
         <w:t>Kamera</w:t>
@@ -10819,7 +10829,7 @@
           <w:b w:val="0"/>
         </w:rPr>
       </w:pPr>
-      <w:bookmarkStart w:id="22" w:name="_Toc12490177"/>
+      <w:bookmarkStart w:id="22" w:name="_Toc12491464"/>
       <w:r>
         <w:rPr>
           <w:b w:val="0"/>
@@ -11136,7 +11146,7 @@
           <w:b w:val="0"/>
         </w:rPr>
       </w:pPr>
-      <w:bookmarkStart w:id="23" w:name="_Toc12490178"/>
+      <w:bookmarkStart w:id="23" w:name="_Toc12491465"/>
       <w:r>
         <w:rPr>
           <w:b w:val="0"/>
@@ -11326,7 +11336,7 @@
           <w:b w:val="0"/>
         </w:rPr>
       </w:pPr>
-      <w:bookmarkStart w:id="24" w:name="_Toc12490179"/>
+      <w:bookmarkStart w:id="24" w:name="_Toc12491466"/>
       <w:r>
         <w:rPr>
           <w:b w:val="0"/>
@@ -11775,7 +11785,7 @@
           <w:b w:val="0"/>
         </w:rPr>
       </w:pPr>
-      <w:bookmarkStart w:id="25" w:name="_Toc12490180"/>
+      <w:bookmarkStart w:id="25" w:name="_Toc12491467"/>
       <w:r>
         <w:rPr>
           <w:b w:val="0"/>
@@ -12247,7 +12257,7 @@
       <w:pPr>
         <w:pStyle w:val="Heading2"/>
       </w:pPr>
-      <w:bookmarkStart w:id="26" w:name="_Toc12490217"/>
+      <w:bookmarkStart w:id="26" w:name="_Toc12492045"/>
       <w:r>
         <w:t>Izrada 3D modela proteina</w:t>
       </w:r>
@@ -12400,7 +12410,7 @@
           <w:b w:val="0"/>
         </w:rPr>
       </w:pPr>
-      <w:bookmarkStart w:id="27" w:name="_Toc12490181"/>
+      <w:bookmarkStart w:id="27" w:name="_Toc12491468"/>
       <w:r>
         <w:rPr>
           <w:b w:val="0"/>
@@ -12468,7 +12478,7 @@
       <w:pPr>
         <w:pStyle w:val="Heading3"/>
       </w:pPr>
-      <w:bookmarkStart w:id="28" w:name="_Toc12490218"/>
+      <w:bookmarkStart w:id="28" w:name="_Toc12492046"/>
       <w:r>
         <w:t>Krivulje</w:t>
       </w:r>
@@ -12906,7 +12916,7 @@
           <w:b w:val="0"/>
         </w:rPr>
       </w:pPr>
-      <w:bookmarkStart w:id="29" w:name="_Toc12490182"/>
+      <w:bookmarkStart w:id="29" w:name="_Toc12491469"/>
       <w:r>
         <w:rPr>
           <w:b w:val="0"/>
@@ -13644,7 +13654,7 @@
           <w:b w:val="0"/>
         </w:rPr>
       </w:pPr>
-      <w:bookmarkStart w:id="30" w:name="_Toc12490183"/>
+      <w:bookmarkStart w:id="30" w:name="_Toc12491470"/>
       <w:r>
         <w:rPr>
           <w:b w:val="0"/>
@@ -14194,7 +14204,7 @@
           <w:b w:val="0"/>
         </w:rPr>
       </w:pPr>
-      <w:bookmarkStart w:id="31" w:name="_Toc12490184"/>
+      <w:bookmarkStart w:id="31" w:name="_Toc12491471"/>
       <w:r>
         <w:rPr>
           <w:b w:val="0"/>
@@ -15687,7 +15697,7 @@
       <w:pPr>
         <w:pStyle w:val="Heading3"/>
       </w:pPr>
-      <w:bookmarkStart w:id="32" w:name="_Toc12490219"/>
+      <w:bookmarkStart w:id="32" w:name="_Toc12492047"/>
       <w:r>
         <w:t>Izrada okosnice proteina</w:t>
       </w:r>
@@ -16733,7 +16743,7 @@
           <w:b w:val="0"/>
         </w:rPr>
       </w:pPr>
-      <w:bookmarkStart w:id="33" w:name="_Toc12490185"/>
+      <w:bookmarkStart w:id="33" w:name="_Toc12491472"/>
       <w:r>
         <w:rPr>
           <w:b w:val="0"/>
@@ -16860,7 +16870,7 @@
           <w:b w:val="0"/>
         </w:rPr>
       </w:pPr>
-      <w:bookmarkStart w:id="34" w:name="_Toc12490186"/>
+      <w:bookmarkStart w:id="34" w:name="_Toc12491473"/>
       <w:r>
         <w:rPr>
           <w:b w:val="0"/>
@@ -17051,7 +17061,7 @@
           <w:b w:val="0"/>
         </w:rPr>
       </w:pPr>
-      <w:bookmarkStart w:id="35" w:name="_Toc12490187"/>
+      <w:bookmarkStart w:id="35" w:name="_Toc12491474"/>
       <w:r>
         <w:rPr>
           <w:b w:val="0"/>
@@ -17101,7 +17111,7 @@
       <w:pPr>
         <w:pStyle w:val="Heading3"/>
       </w:pPr>
-      <w:bookmarkStart w:id="36" w:name="_Toc12490220"/>
+      <w:bookmarkStart w:id="36" w:name="_Toc12492048"/>
       <w:r>
         <w:t>α-</w:t>
       </w:r>
@@ -17231,7 +17241,7 @@
           <w:lang w:val="en-US"/>
         </w:rPr>
       </w:pPr>
-      <w:bookmarkStart w:id="37" w:name="_Toc12490188"/>
+      <w:bookmarkStart w:id="37" w:name="_Toc12491475"/>
       <w:r>
         <w:rPr>
           <w:b w:val="0"/>
@@ -17281,6 +17291,58 @@
         </w:rPr>
         <w:t xml:space="preserve"> korištenjem vrpce</w:t>
       </w:r>
+      <w:sdt>
+        <w:sdtPr>
+          <w:rPr>
+            <w:b w:val="0"/>
+          </w:rPr>
+          <w:id w:val="1609001420"/>
+          <w:citation/>
+        </w:sdtPr>
+        <w:sdtContent>
+          <w:r>
+            <w:rPr>
+              <w:b w:val="0"/>
+            </w:rPr>
+            <w:fldChar w:fldCharType="begin"/>
+          </w:r>
+          <w:r>
+            <w:rPr>
+              <w:b w:val="0"/>
+              <w:lang w:val="en-US"/>
+            </w:rPr>
+            <w:instrText xml:space="preserve"> CITATION Kha19 \l 1033 </w:instrText>
+          </w:r>
+          <w:r>
+            <w:rPr>
+              <w:b w:val="0"/>
+            </w:rPr>
+            <w:fldChar w:fldCharType="separate"/>
+          </w:r>
+          <w:r>
+            <w:rPr>
+              <w:b w:val="0"/>
+              <w:noProof/>
+              <w:lang w:val="en-US"/>
+            </w:rPr>
+            <w:t xml:space="preserve"> </w:t>
+          </w:r>
+          <w:r>
+            <w:rPr>
+              <w:b w:val="0"/>
+              <w:noProof/>
+              <w:lang w:val="en-US"/>
+            </w:rPr>
+            <w:t>[6]</w:t>
+          </w:r>
+          <w:r>
+            <w:rPr>
+              <w:b w:val="0"/>
+            </w:rPr>
+            <w:fldChar w:fldCharType="end"/>
+          </w:r>
+        </w:sdtContent>
+      </w:sdt>
       <w:bookmarkEnd w:id="37"/>
     </w:p>
     <w:p>
@@ -17463,7 +17525,7 @@
           <w:b w:val="0"/>
         </w:rPr>
       </w:pPr>
-      <w:bookmarkStart w:id="38" w:name="_Toc12490189"/>
+      <w:bookmarkStart w:id="38" w:name="_Toc12491476"/>
       <w:r>
         <w:rPr>
           <w:b w:val="0"/>
@@ -17824,7 +17886,7 @@
           <w:lang w:val="en-US"/>
         </w:rPr>
       </w:pPr>
-      <w:bookmarkStart w:id="39" w:name="_Toc12490190"/>
+      <w:bookmarkStart w:id="39" w:name="_Toc12491477"/>
       <w:r>
         <w:rPr>
           <w:b w:val="0"/>
@@ -18392,7 +18454,7 @@
           <w:lang w:val="en-US"/>
         </w:rPr>
       </w:pPr>
-      <w:bookmarkStart w:id="40" w:name="_Toc12490191"/>
+      <w:bookmarkStart w:id="40" w:name="_Toc12491478"/>
       <w:r>
         <w:rPr>
           <w:b w:val="0"/>
@@ -18442,7 +18504,7 @@
       <w:pPr>
         <w:pStyle w:val="Heading3"/>
       </w:pPr>
-      <w:bookmarkStart w:id="41" w:name="_Toc12490221"/>
+      <w:bookmarkStart w:id="41" w:name="_Toc12492049"/>
       <w:r>
         <w:rPr>
           <w:lang w:val="en-US"/>
@@ -18462,7 +18524,13 @@
         <w:t>β-</w:t>
       </w:r>
       <w:r>
-        <w:t xml:space="preserve">lanci, isto se kao i alfa zavojnice, najčešće prikazuju kao vrpce konstruirane </w:t>
+        <w:t xml:space="preserve">lanci, isto se kao i </w:t>
+      </w:r>
+      <w:r>
+        <w:t>α-</w:t>
+      </w:r>
+      <w:r>
+        <w:t xml:space="preserve">zavojnice, najčešće prikazuju kao vrpce konstruirane </w:t>
       </w:r>
       <w:r>
         <w:t>pomoću</w:t>
@@ -18728,7 +18796,7 @@
           <w:b w:val="0"/>
         </w:rPr>
       </w:pPr>
-      <w:bookmarkStart w:id="42" w:name="_Toc12490192"/>
+      <w:bookmarkStart w:id="42" w:name="_Toc12491479"/>
       <w:r>
         <w:rPr>
           <w:b w:val="0"/>
@@ -18800,7 +18868,7 @@
       <w:pPr>
         <w:pStyle w:val="Heading1"/>
       </w:pPr>
-      <w:bookmarkStart w:id="43" w:name="_Toc12490222"/>
+      <w:bookmarkStart w:id="43" w:name="_Toc12492050"/>
       <w:r>
         <w:lastRenderedPageBreak/>
         <w:t>Usporedba s postojećim alatima</w:t>
@@ -19401,7 +19469,7 @@
           <w:b w:val="0"/>
         </w:rPr>
       </w:pPr>
-      <w:bookmarkStart w:id="44" w:name="_Toc12490193"/>
+      <w:bookmarkStart w:id="44" w:name="_Toc12491480"/>
       <w:r>
         <w:rPr>
           <w:b w:val="0"/>
@@ -19514,7 +19582,7 @@
           <w:b w:val="0"/>
         </w:rPr>
       </w:pPr>
-      <w:bookmarkStart w:id="45" w:name="_Toc12490194"/>
+      <w:bookmarkStart w:id="45" w:name="_Toc12491481"/>
       <w:r>
         <w:rPr>
           <w:b w:val="0"/>
@@ -19628,7 +19696,7 @@
           <w:b w:val="0"/>
         </w:rPr>
       </w:pPr>
-      <w:bookmarkStart w:id="46" w:name="_Toc12490195"/>
+      <w:bookmarkStart w:id="46" w:name="_Toc12491482"/>
       <w:r>
         <w:rPr>
           <w:b w:val="0"/>
@@ -19742,7 +19810,7 @@
           <w:b w:val="0"/>
         </w:rPr>
       </w:pPr>
-      <w:bookmarkStart w:id="47" w:name="_Toc12490196"/>
+      <w:bookmarkStart w:id="47" w:name="_Toc12491483"/>
       <w:r>
         <w:rPr>
           <w:b w:val="0"/>
@@ -19802,7 +19870,7 @@
       <w:pPr>
         <w:pStyle w:val="Heading1"/>
       </w:pPr>
-      <w:bookmarkStart w:id="48" w:name="_Toc12490223"/>
+      <w:bookmarkStart w:id="48" w:name="_Toc12492051"/>
       <w:r>
         <w:lastRenderedPageBreak/>
         <w:t>ZAKLJUČAK</w:t>
@@ -19925,7 +19993,7 @@
       <w:pPr>
         <w:pStyle w:val="Heading1"/>
       </w:pPr>
-      <w:bookmarkStart w:id="49" w:name="_Toc12490224"/>
+      <w:bookmarkStart w:id="49" w:name="_Toc12492052"/>
       <w:r>
         <w:lastRenderedPageBreak/>
         <w:t>Sažetak</w:t>
@@ -20088,9 +20156,73 @@
         <w:t>postupka.</w:t>
       </w:r>
     </w:p>
+    <w:p/>
+    <w:p>
+      <w:pPr>
+        <w:ind w:firstLine="0"/>
+      </w:pPr>
+      <w:r>
+        <w:t xml:space="preserve">Ključne riječi: protein, vizualizacija, struktura proteina, PDB, krivulje, </w:t>
+      </w:r>
+      <w:proofErr w:type="spellStart"/>
+      <w:r>
+        <w:t>Catmull</w:t>
+      </w:r>
+      <w:proofErr w:type="spellEnd"/>
+      <w:r>
+        <w:t>-Rom, modeliranje, makromolekule,</w:t>
+      </w:r>
+      <w:r>
+        <w:t xml:space="preserve"> okosnica proteina,</w:t>
+      </w:r>
+      <w:r>
+        <w:t xml:space="preserve"> </w:t>
+      </w:r>
+      <w:r>
+        <w:t>α-</w:t>
+      </w:r>
+      <w:r>
+        <w:t>zavojnic</w:t>
+      </w:r>
+      <w:r>
+        <w:t>e, β-</w:t>
+      </w:r>
+      <w:r>
+        <w:t>lanci</w:t>
+      </w:r>
+      <w:r>
+        <w:t xml:space="preserve">, </w:t>
+      </w:r>
+      <w:proofErr w:type="spellStart"/>
+      <w:r>
+        <w:t>DirectX</w:t>
+      </w:r>
+      <w:proofErr w:type="spellEnd"/>
+    </w:p>
     <w:p>
       <w:r>
         <w:br w:type="page"/>
+      </w:r>
+    </w:p>
+    <w:p>
+      <w:pPr>
+        <w:ind w:firstLine="0"/>
+        <w:rPr>
+          <w:b/>
+          <w:sz w:val="36"/>
+          <w:szCs w:val="36"/>
+          <w:lang w:val="en-US"/>
+        </w:rPr>
+      </w:pPr>
+      <w:r>
+        <w:rPr>
+          <w:b/>
+          <w:sz w:val="36"/>
+          <w:szCs w:val="36"/>
+          <w:lang w:val="en-US"/>
+        </w:rPr>
+        <w:lastRenderedPageBreak/>
+        <w:t>Summary</w:t>
       </w:r>
     </w:p>
     <w:p>
@@ -20370,267 +20502,347 @@
         </w:rPr>
         <w:t xml:space="preserve">has been developed </w:t>
       </w:r>
+      <w:r>
+        <w:rPr>
+          <w:lang w:val="en-US"/>
+        </w:rPr>
+        <w:t>which can</w:t>
+      </w:r>
+      <w:r>
+        <w:rPr>
+          <w:lang w:val="en-US"/>
+        </w:rPr>
+        <w:t xml:space="preserve"> </w:t>
+      </w:r>
+      <w:r>
+        <w:rPr>
+          <w:lang w:val="en-US"/>
+        </w:rPr>
+        <w:t>generate</w:t>
+      </w:r>
+      <w:r>
+        <w:rPr>
+          <w:lang w:val="en-US"/>
+        </w:rPr>
+        <w:t xml:space="preserve"> </w:t>
+      </w:r>
+      <w:r>
+        <w:rPr>
+          <w:lang w:val="en-US"/>
+        </w:rPr>
+        <w:t>and visualize</w:t>
+      </w:r>
+      <w:r>
+        <w:rPr>
+          <w:lang w:val="en-US"/>
+        </w:rPr>
+        <w:t xml:space="preserve"> </w:t>
+      </w:r>
+      <w:r>
+        <w:rPr>
+          <w:lang w:val="en-US"/>
+        </w:rPr>
+        <w:t xml:space="preserve">protein </w:t>
+      </w:r>
       <w:proofErr w:type="gramStart"/>
       <w:r>
         <w:rPr>
           <w:lang w:val="en-US"/>
         </w:rPr>
-        <w:t xml:space="preserve">which </w:t>
+        <w:t>structure</w:t>
       </w:r>
       <w:r>
         <w:rPr>
           <w:lang w:val="en-US"/>
         </w:rPr>
+        <w:t>,</w:t>
+      </w:r>
+      <w:r>
+        <w:rPr>
+          <w:lang w:val="en-US"/>
+        </w:rPr>
+        <w:t>.</w:t>
+      </w:r>
+      <w:proofErr w:type="gramEnd"/>
+      <w:r>
+        <w:rPr>
+          <w:lang w:val="en-US"/>
+        </w:rPr>
+        <w:t xml:space="preserve"> Program starts by parsing information about protein model from PDB file. </w:t>
+      </w:r>
+      <w:r>
+        <w:rPr>
+          <w:lang w:val="en-US"/>
+        </w:rPr>
+        <w:t>For the model basis, curve that goes through central carbon atom (</w:t>
+      </w:r>
+      <w:r>
+        <w:t>C</w:t>
+      </w:r>
+      <w:r>
+        <w:rPr>
+          <w:lang w:val="el-GR"/>
+        </w:rPr>
+        <w:t>α</w:t>
+      </w:r>
+      <w:r>
+        <w:t xml:space="preserve">) </w:t>
+      </w:r>
+      <w:r>
+        <w:rPr>
+          <w:lang w:val="en-US"/>
+        </w:rPr>
+        <w:t>of every amino acid residue</w:t>
+      </w:r>
+      <w:r>
+        <w:rPr>
+          <w:lang w:val="en-US"/>
+        </w:rPr>
+        <w:t xml:space="preserve"> is created. By using this curve, and with help of linear algebra, tube that represents </w:t>
+      </w:r>
+      <w:r>
+        <w:rPr>
+          <w:lang w:val="en-US"/>
+        </w:rPr>
+        <w:t xml:space="preserve">protein </w:t>
+      </w:r>
+      <w:r>
+        <w:rPr>
+          <w:lang w:val="en-US"/>
+        </w:rPr>
+        <w:t>wireframe</w:t>
+      </w:r>
+      <w:r>
+        <w:rPr>
+          <w:lang w:val="en-US"/>
+        </w:rPr>
+        <w:t xml:space="preserve">, but also the ribbons that represents </w:t>
+      </w:r>
+      <w:r>
+        <w:rPr>
+          <w:lang w:val="el-GR"/>
+        </w:rPr>
+        <w:t>α</w:t>
+      </w:r>
+      <w:r>
+        <w:rPr>
+          <w:lang w:val="en-US"/>
+        </w:rPr>
+        <w:t>-helices and β-sheets</w:t>
+      </w:r>
+      <w:r>
+        <w:rPr>
+          <w:lang w:val="en-US"/>
+        </w:rPr>
+        <w:t xml:space="preserve">, can be </w:t>
+      </w:r>
+      <w:r>
+        <w:rPr>
+          <w:lang w:val="en-US"/>
+        </w:rPr>
+        <w:t>generated</w:t>
+      </w:r>
+      <w:r>
+        <w:rPr>
+          <w:lang w:val="en-US"/>
+        </w:rPr>
+        <w:t>. Finally</w:t>
+      </w:r>
+      <w:r>
+        <w:rPr>
+          <w:lang w:val="en-US"/>
+        </w:rPr>
+        <w:t>,</w:t>
+      </w:r>
+      <w:r>
+        <w:rPr>
+          <w:lang w:val="en-US"/>
+        </w:rPr>
+        <w:t xml:space="preserve"> by</w:t>
+      </w:r>
+      <w:r>
+        <w:rPr>
+          <w:lang w:val="en-US"/>
+        </w:rPr>
         <w:t xml:space="preserve"> </w:t>
       </w:r>
       <w:r>
         <w:rPr>
           <w:lang w:val="en-US"/>
         </w:rPr>
-        <w:t>can</w:t>
-      </w:r>
-      <w:proofErr w:type="gramEnd"/>
+        <w:t xml:space="preserve">combining all these </w:t>
+      </w:r>
+      <w:bookmarkStart w:id="50" w:name="_GoBack"/>
+      <w:bookmarkEnd w:id="50"/>
       <w:r>
         <w:rPr>
           <w:lang w:val="en-US"/>
         </w:rPr>
+        <w:t>st</w:t>
+      </w:r>
+      <w:r>
+        <w:rPr>
+          <w:lang w:val="en-US"/>
+        </w:rPr>
+        <w:t>r</w:t>
+      </w:r>
+      <w:r>
+        <w:rPr>
+          <w:lang w:val="en-US"/>
+        </w:rPr>
+        <w:t xml:space="preserve">uctures, </w:t>
+      </w:r>
+      <w:r>
+        <w:rPr>
+          <w:lang w:val="en-US"/>
+        </w:rPr>
+        <w:t>complete</w:t>
+      </w:r>
+      <w:r>
+        <w:rPr>
+          <w:lang w:val="en-US"/>
+        </w:rPr>
+        <w:t xml:space="preserve"> protein model is created</w:t>
+      </w:r>
+      <w:r>
+        <w:t>.</w:t>
+      </w:r>
+    </w:p>
+    <w:p>
+      <w:pPr>
+        <w:ind w:firstLine="0"/>
+        <w:rPr>
+          <w:lang w:val="en-US"/>
+        </w:rPr>
+      </w:pPr>
+      <w:r>
+        <w:tab/>
+      </w:r>
+      <w:r>
+        <w:rPr>
+          <w:lang w:val="en-US"/>
+        </w:rPr>
+        <w:t>Results</w:t>
+      </w:r>
+      <w:r>
+        <w:rPr>
+          <w:lang w:val="en-US"/>
+        </w:rPr>
+        <w:t xml:space="preserve"> of the developed program are comparable to </w:t>
+      </w:r>
+      <w:r>
+        <w:rPr>
+          <w:lang w:val="en-US"/>
+        </w:rPr>
+        <w:t xml:space="preserve">results of </w:t>
+      </w:r>
+      <w:r>
+        <w:rPr>
+          <w:lang w:val="en-US"/>
+        </w:rPr>
+        <w:t xml:space="preserve">other popular tools </w:t>
+      </w:r>
+      <w:r>
+        <w:rPr>
+          <w:lang w:val="en-US"/>
+        </w:rPr>
+        <w:t xml:space="preserve">for protein visualization, </w:t>
+      </w:r>
+      <w:r>
+        <w:rPr>
+          <w:lang w:val="en-US"/>
+        </w:rPr>
+        <w:t>which, in the end, confirms correctness of this</w:t>
+      </w:r>
+      <w:r>
+        <w:rPr>
+          <w:lang w:val="en-US"/>
+        </w:rPr>
+        <w:t xml:space="preserve"> procedure</w:t>
+      </w:r>
+      <w:r>
+        <w:rPr>
+          <w:lang w:val="en-US"/>
+        </w:rPr>
+        <w:t>.</w:t>
+      </w:r>
+      <w:r>
+        <w:rPr>
+          <w:lang w:val="en-US"/>
+        </w:rPr>
         <w:t xml:space="preserve"> </w:t>
       </w:r>
-      <w:r>
+    </w:p>
+    <w:p>
+      <w:pPr>
+        <w:ind w:firstLine="0"/>
         <w:rPr>
           <w:lang w:val="en-US"/>
         </w:rPr>
-        <w:t>generate</w:t>
-      </w:r>
-      <w:r>
+      </w:pPr>
+    </w:p>
+    <w:p>
+      <w:pPr>
+        <w:ind w:firstLine="0"/>
         <w:rPr>
           <w:lang w:val="en-US"/>
         </w:rPr>
-        <w:t xml:space="preserve"> </w:t>
-      </w:r>
+      </w:pPr>
       <w:r>
         <w:rPr>
           <w:lang w:val="en-US"/>
         </w:rPr>
-        <w:t>and visualize</w:t>
-      </w:r>
+        <w:t xml:space="preserve">Keywords: protein, visualization, protein structure, PDB, curves, </w:t>
+      </w:r>
+      <w:proofErr w:type="spellStart"/>
       <w:r>
         <w:rPr>
           <w:lang w:val="en-US"/>
         </w:rPr>
-        <w:t xml:space="preserve"> </w:t>
-      </w:r>
+        <w:t>Catmull</w:t>
+      </w:r>
+      <w:proofErr w:type="spellEnd"/>
       <w:r>
         <w:rPr>
           <w:lang w:val="en-US"/>
         </w:rPr>
-        <w:t>protein structure</w:t>
+        <w:t xml:space="preserve">-Rom, </w:t>
       </w:r>
       <w:r>
         <w:rPr>
           <w:lang w:val="en-US"/>
         </w:rPr>
-        <w:t>,</w:t>
+        <w:t xml:space="preserve">modeling, macromolecules, protein wireframe, </w:t>
       </w:r>
       <w:r>
         <w:rPr>
           <w:lang w:val="en-US"/>
         </w:rPr>
-        <w:t xml:space="preserve">. Program starts by parsing information about protein model from PDB file. </w:t>
+        <w:t>α</w:t>
       </w:r>
       <w:r>
         <w:rPr>
           <w:lang w:val="en-US"/>
         </w:rPr>
-        <w:t>For the model basis, curve that goes through central carbon atom (</w:t>
-      </w:r>
-      <w:r>
-        <w:t>C</w:t>
-      </w:r>
-      <w:r>
-        <w:rPr>
-          <w:lang w:val="el-GR"/>
-        </w:rPr>
-        <w:t>α</w:t>
-      </w:r>
-      <w:r>
-        <w:t xml:space="preserve">) </w:t>
+        <w:t xml:space="preserve">-helix, </w:t>
       </w:r>
       <w:r>
         <w:rPr>
           <w:lang w:val="en-US"/>
         </w:rPr>
-        <w:t>of every amino acid residue</w:t>
+        <w:t>β</w:t>
       </w:r>
       <w:r>
         <w:rPr>
           <w:lang w:val="en-US"/>
         </w:rPr>
-        <w:t xml:space="preserve"> is created. By using this curve, and with help of linear algebra, tube that represents </w:t>
+        <w:t xml:space="preserve">-sheets, </w:t>
       </w:r>
       <w:r>
         <w:rPr>
           <w:lang w:val="en-US"/>
         </w:rPr>
-        <w:t xml:space="preserve">protein </w:t>
-      </w:r>
-      <w:r>
-        <w:rPr>
-          <w:lang w:val="en-US"/>
-        </w:rPr>
-        <w:t>wireframe</w:t>
-      </w:r>
-      <w:r>
-        <w:rPr>
-          <w:lang w:val="en-US"/>
-        </w:rPr>
-        <w:t xml:space="preserve">, but also the ribbons that represents </w:t>
-      </w:r>
-      <w:r>
-        <w:rPr>
-          <w:lang w:val="el-GR"/>
-        </w:rPr>
-        <w:t>α</w:t>
-      </w:r>
-      <w:r>
-        <w:rPr>
-          <w:lang w:val="en-US"/>
-        </w:rPr>
-        <w:t>-helices and β-sheets</w:t>
-      </w:r>
-      <w:r>
-        <w:rPr>
-          <w:lang w:val="en-US"/>
-        </w:rPr>
-        <w:t xml:space="preserve">, can be </w:t>
-      </w:r>
-      <w:r>
-        <w:rPr>
-          <w:lang w:val="en-US"/>
-        </w:rPr>
-        <w:t>generated</w:t>
-      </w:r>
-      <w:r>
-        <w:rPr>
-          <w:lang w:val="en-US"/>
-        </w:rPr>
-        <w:t>. Finally</w:t>
-      </w:r>
-      <w:r>
-        <w:rPr>
-          <w:lang w:val="en-US"/>
-        </w:rPr>
-        <w:t>,</w:t>
-      </w:r>
-      <w:r>
-        <w:rPr>
-          <w:lang w:val="en-US"/>
-        </w:rPr>
-        <w:t xml:space="preserve"> by</w:t>
-      </w:r>
-      <w:r>
-        <w:rPr>
-          <w:lang w:val="en-US"/>
-        </w:rPr>
-        <w:t xml:space="preserve"> </w:t>
-      </w:r>
-      <w:r>
-        <w:rPr>
-          <w:lang w:val="en-US"/>
-        </w:rPr>
-        <w:t>combining all these st</w:t>
-      </w:r>
-      <w:r>
-        <w:rPr>
-          <w:lang w:val="en-US"/>
-        </w:rPr>
-        <w:t>r</w:t>
-      </w:r>
-      <w:r>
-        <w:rPr>
-          <w:lang w:val="en-US"/>
-        </w:rPr>
-        <w:t xml:space="preserve">uctures, </w:t>
-      </w:r>
-      <w:r>
-        <w:rPr>
-          <w:lang w:val="en-US"/>
-        </w:rPr>
-        <w:t>complete</w:t>
-      </w:r>
-      <w:r>
-        <w:rPr>
-          <w:lang w:val="en-US"/>
-        </w:rPr>
-        <w:t xml:space="preserve"> protein model is created</w:t>
-      </w:r>
-      <w:r>
-        <w:t>.</w:t>
-      </w:r>
-    </w:p>
-    <w:p>
-      <w:pPr>
-        <w:ind w:firstLine="0"/>
-        <w:rPr>
-          <w:lang w:val="en-US"/>
-        </w:rPr>
-      </w:pPr>
-      <w:r>
-        <w:tab/>
-      </w:r>
-      <w:r>
-        <w:rPr>
-          <w:lang w:val="en-US"/>
-        </w:rPr>
-        <w:t>Results</w:t>
-      </w:r>
-      <w:r>
-        <w:rPr>
-          <w:lang w:val="en-US"/>
-        </w:rPr>
-        <w:t xml:space="preserve"> of the developed program are comparable to </w:t>
-      </w:r>
-      <w:r>
-        <w:rPr>
-          <w:lang w:val="en-US"/>
-        </w:rPr>
-        <w:t xml:space="preserve">results of </w:t>
-      </w:r>
-      <w:r>
-        <w:rPr>
-          <w:lang w:val="en-US"/>
-        </w:rPr>
-        <w:t xml:space="preserve">other popular tools </w:t>
-      </w:r>
-      <w:r>
-        <w:rPr>
-          <w:lang w:val="en-US"/>
-        </w:rPr>
-        <w:t xml:space="preserve">for protein visualization, </w:t>
-      </w:r>
-      <w:r>
-        <w:rPr>
-          <w:lang w:val="en-US"/>
-        </w:rPr>
-        <w:t>which, in the end, confirms correctness of this</w:t>
-      </w:r>
-      <w:r>
-        <w:rPr>
-          <w:lang w:val="en-US"/>
-        </w:rPr>
-        <w:t xml:space="preserve"> procedure</w:t>
-      </w:r>
-      <w:r>
-        <w:rPr>
-          <w:lang w:val="en-US"/>
-        </w:rPr>
-        <w:t>.</w:t>
-      </w:r>
-      <w:r>
-        <w:rPr>
-          <w:lang w:val="en-US"/>
-        </w:rPr>
-        <w:t xml:space="preserve"> </w:t>
+        <w:t>DirectX</w:t>
       </w:r>
     </w:p>
     <w:p>
@@ -20662,12 +20874,12 @@
       <w:pPr>
         <w:pStyle w:val="Heading1"/>
       </w:pPr>
-      <w:bookmarkStart w:id="50" w:name="_Toc12490225"/>
+      <w:bookmarkStart w:id="51" w:name="_Toc12492053"/>
       <w:r>
         <w:lastRenderedPageBreak/>
         <w:t>Literatura</w:t>
       </w:r>
-      <w:bookmarkEnd w:id="50"/>
+      <w:bookmarkEnd w:id="51"/>
     </w:p>
     <w:p>
       <w:pPr>
@@ -21685,12 +21897,12 @@
           <w:numId w:val="0"/>
         </w:numPr>
       </w:pPr>
-      <w:bookmarkStart w:id="51" w:name="_Toc12490226"/>
+      <w:bookmarkStart w:id="52" w:name="_Toc12492054"/>
       <w:r>
         <w:lastRenderedPageBreak/>
         <w:t>Dodatak A: Upute za uporabu programa</w:t>
       </w:r>
-      <w:bookmarkEnd w:id="51"/>
+      <w:bookmarkEnd w:id="52"/>
     </w:p>
     <w:p>
       <w:pPr>
@@ -22015,12 +22227,7 @@
         <w:t xml:space="preserve"> </w:t>
       </w:r>
       <w:r>
-        <w:t>postavlja tip prikaza. x je cijeli broj u rasponu od [1,3], a opis svake vrijednosti je dan</w:t>
-      </w:r>
-      <w:bookmarkStart w:id="52" w:name="_GoBack"/>
-      <w:bookmarkEnd w:id="52"/>
-      <w:r>
-        <w:t xml:space="preserve"> u nastavku:</w:t>
+        <w:t>postavlja tip prikaza. x je cijeli broj u rasponu od [1,3], a opis svake vrijednosti je dan u nastavku:</w:t>
       </w:r>
       <w:r>
         <w:t xml:space="preserve"> (pretpostavljen</w:t>
@@ -27156,7 +27363,7 @@
   <w:style w:type="paragraph" w:default="1" w:styleId="Normal">
     <w:name w:val="Normal"/>
     <w:qFormat/>
-    <w:rsid w:val="00857335"/>
+    <w:rsid w:val="00743631"/>
     <w:pPr>
       <w:spacing w:after="120" w:line="360" w:lineRule="auto"/>
       <w:ind w:firstLine="284"/>
@@ -27366,6 +27573,7 @@
   <w:style w:type="character" w:default="1" w:styleId="DefaultParagraphFont">
     <w:name w:val="Default Paragraph Font"/>
     <w:uiPriority w:val="1"/>
+    <w:semiHidden/>
     <w:unhideWhenUsed/>
   </w:style>
   <w:style w:type="table" w:default="1" w:styleId="TableNormal">
@@ -28452,7 +28660,7 @@
 </file>
 
 <file path=customXml/itemProps1.xml><?xml version="1.0" encoding="utf-8"?>
-<ds:datastoreItem xmlns:ds="http://schemas.openxmlformats.org/officeDocument/2006/customXml" ds:itemID="{C9D967F9-F4B0-4FC8-9D26-FE4A5C9FC472}">
+<ds:datastoreItem xmlns:ds="http://schemas.openxmlformats.org/officeDocument/2006/customXml" ds:itemID="{BA428C7A-8C21-42CF-A115-535F1E768C68}">
   <ds:schemaRefs>
     <ds:schemaRef ds:uri="http://schemas.openxmlformats.org/officeDocument/2006/bibliography"/>
   </ds:schemaRefs>

</xml_diff>

<commit_message>
Final version of diplomski
</commit_message>
<xml_diff>
--- a/DiplomskiRad/VizualizacijaStruktureProteina.docx
+++ b/DiplomskiRad/VizualizacijaStruktureProteina.docx
@@ -444,9 +444,6 @@
       <w:pPr>
         <w:pStyle w:val="Naslovnica"/>
         <w:spacing w:after="0" w:line="240" w:lineRule="auto"/>
-        <w:rPr>
-          <w:b w:val="0"/>
-        </w:rPr>
       </w:pPr>
       <w:r>
         <w:rPr>
@@ -465,6 +462,12 @@
           <w:b w:val="0"/>
         </w:rPr>
         <w:t>.</w:t>
+      </w:r>
+      <w:r>
+        <w:rPr>
+          <w:b w:val="0"/>
+        </w:rPr>
+        <w:br w:type="page"/>
       </w:r>
     </w:p>
     <w:p>
@@ -481,6 +484,61 @@
           <w:docGrid w:linePitch="78"/>
         </w:sectPr>
       </w:pPr>
+      <w:r>
+        <w:rPr>
+          <w:b w:val="0"/>
+          <w:noProof/>
+        </w:rPr>
+        <w:lastRenderedPageBreak/>
+        <w:drawing>
+          <wp:inline distT="0" distB="0" distL="0" distR="0" wp14:anchorId="325C8D32" wp14:editId="64A2DB3A">
+            <wp:extent cx="5219700" cy="7372350"/>
+            <wp:effectExtent l="0" t="0" r="0" b="0"/>
+            <wp:docPr id="1" name="Picture 1"/>
+            <wp:cNvGraphicFramePr>
+              <a:graphicFrameLocks xmlns:a="http://schemas.openxmlformats.org/drawingml/2006/main" noChangeAspect="1"/>
+            </wp:cNvGraphicFramePr>
+            <a:graphic xmlns:a="http://schemas.openxmlformats.org/drawingml/2006/main">
+              <a:graphicData uri="http://schemas.openxmlformats.org/drawingml/2006/picture">
+                <pic:pic xmlns:pic="http://schemas.openxmlformats.org/drawingml/2006/picture">
+                  <pic:nvPicPr>
+                    <pic:cNvPr id="0" name="Picture 1"/>
+                    <pic:cNvPicPr>
+                      <a:picLocks noChangeAspect="1" noChangeArrowheads="1"/>
+                    </pic:cNvPicPr>
+                  </pic:nvPicPr>
+                  <pic:blipFill>
+                    <a:blip r:embed="rId9" cstate="print">
+                      <a:extLst>
+                        <a:ext uri="{28A0092B-C50C-407E-A947-70E740481C1C}">
+                          <a14:useLocalDpi xmlns:a14="http://schemas.microsoft.com/office/drawing/2010/main" val="0"/>
+                        </a:ext>
+                      </a:extLst>
+                    </a:blip>
+                    <a:srcRect/>
+                    <a:stretch>
+                      <a:fillRect/>
+                    </a:stretch>
+                  </pic:blipFill>
+                  <pic:spPr bwMode="auto">
+                    <a:xfrm>
+                      <a:off x="0" y="0"/>
+                      <a:ext cx="5219700" cy="7372350"/>
+                    </a:xfrm>
+                    <a:prstGeom prst="rect">
+                      <a:avLst/>
+                    </a:prstGeom>
+                    <a:noFill/>
+                    <a:ln>
+                      <a:noFill/>
+                    </a:ln>
+                  </pic:spPr>
+                </pic:pic>
+              </a:graphicData>
+            </a:graphic>
+          </wp:inline>
+        </w:drawing>
+      </w:r>
     </w:p>
     <w:p>
       <w:pPr>
@@ -981,7 +1039,7 @@
         <w:rPr>
           <w:noProof/>
         </w:rPr>
-        <w:instrText xml:space="preserve"> PAGEREF _Toc12492032 \h </w:instrText>
+        <w:instrText xml:space="preserve"> PAGEREF _Toc12529403 \h </w:instrText>
       </w:r>
       <w:r>
         <w:rPr>
@@ -1060,7 +1118,7 @@
         <w:rPr>
           <w:noProof/>
         </w:rPr>
-        <w:instrText xml:space="preserve"> PAGEREF _Toc12492033 \h </w:instrText>
+        <w:instrText xml:space="preserve"> PAGEREF _Toc12529404 \h </w:instrText>
       </w:r>
       <w:r>
         <w:rPr>
@@ -1139,7 +1197,7 @@
         <w:rPr>
           <w:noProof/>
         </w:rPr>
-        <w:instrText xml:space="preserve"> PAGEREF _Toc12492034 \h </w:instrText>
+        <w:instrText xml:space="preserve"> PAGEREF _Toc12529405 \h </w:instrText>
       </w:r>
       <w:r>
         <w:rPr>
@@ -1218,7 +1276,7 @@
         <w:rPr>
           <w:noProof/>
         </w:rPr>
-        <w:instrText xml:space="preserve"> PAGEREF _Toc12492035 \h </w:instrText>
+        <w:instrText xml:space="preserve"> PAGEREF _Toc12529406 \h </w:instrText>
       </w:r>
       <w:r>
         <w:rPr>
@@ -1297,7 +1355,7 @@
         <w:rPr>
           <w:noProof/>
         </w:rPr>
-        <w:instrText xml:space="preserve"> PAGEREF _Toc12492036 \h </w:instrText>
+        <w:instrText xml:space="preserve"> PAGEREF _Toc12529407 \h </w:instrText>
       </w:r>
       <w:r>
         <w:rPr>
@@ -1376,7 +1434,7 @@
         <w:rPr>
           <w:noProof/>
         </w:rPr>
-        <w:instrText xml:space="preserve"> PAGEREF _Toc12492037 \h </w:instrText>
+        <w:instrText xml:space="preserve"> PAGEREF _Toc12529408 \h </w:instrText>
       </w:r>
       <w:r>
         <w:rPr>
@@ -1455,7 +1513,7 @@
         <w:rPr>
           <w:noProof/>
         </w:rPr>
-        <w:instrText xml:space="preserve"> PAGEREF _Toc12492038 \h </w:instrText>
+        <w:instrText xml:space="preserve"> PAGEREF _Toc12529409 \h </w:instrText>
       </w:r>
       <w:r>
         <w:rPr>
@@ -1534,7 +1592,7 @@
         <w:rPr>
           <w:noProof/>
         </w:rPr>
-        <w:instrText xml:space="preserve"> PAGEREF _Toc12492039 \h </w:instrText>
+        <w:instrText xml:space="preserve"> PAGEREF _Toc12529410 \h </w:instrText>
       </w:r>
       <w:r>
         <w:rPr>
@@ -1613,7 +1671,7 @@
         <w:rPr>
           <w:noProof/>
         </w:rPr>
-        <w:instrText xml:space="preserve"> PAGEREF _Toc12492040 \h </w:instrText>
+        <w:instrText xml:space="preserve"> PAGEREF _Toc12529411 \h </w:instrText>
       </w:r>
       <w:r>
         <w:rPr>
@@ -1692,7 +1750,7 @@
         <w:rPr>
           <w:noProof/>
         </w:rPr>
-        <w:instrText xml:space="preserve"> PAGEREF _Toc12492041 \h </w:instrText>
+        <w:instrText xml:space="preserve"> PAGEREF _Toc12529412 \h </w:instrText>
       </w:r>
       <w:r>
         <w:rPr>
@@ -1771,7 +1829,7 @@
         <w:rPr>
           <w:noProof/>
         </w:rPr>
-        <w:instrText xml:space="preserve"> PAGEREF _Toc12492042 \h </w:instrText>
+        <w:instrText xml:space="preserve"> PAGEREF _Toc12529413 \h </w:instrText>
       </w:r>
       <w:r>
         <w:rPr>
@@ -1850,7 +1908,7 @@
         <w:rPr>
           <w:noProof/>
         </w:rPr>
-        <w:instrText xml:space="preserve"> PAGEREF _Toc12492043 \h </w:instrText>
+        <w:instrText xml:space="preserve"> PAGEREF _Toc12529414 \h </w:instrText>
       </w:r>
       <w:r>
         <w:rPr>
@@ -1929,7 +1987,7 @@
         <w:rPr>
           <w:noProof/>
         </w:rPr>
-        <w:instrText xml:space="preserve"> PAGEREF _Toc12492044 \h </w:instrText>
+        <w:instrText xml:space="preserve"> PAGEREF _Toc12529415 \h </w:instrText>
       </w:r>
       <w:r>
         <w:rPr>
@@ -2008,7 +2066,7 @@
         <w:rPr>
           <w:noProof/>
         </w:rPr>
-        <w:instrText xml:space="preserve"> PAGEREF _Toc12492045 \h </w:instrText>
+        <w:instrText xml:space="preserve"> PAGEREF _Toc12529416 \h </w:instrText>
       </w:r>
       <w:r>
         <w:rPr>
@@ -2087,7 +2145,7 @@
         <w:rPr>
           <w:noProof/>
         </w:rPr>
-        <w:instrText xml:space="preserve"> PAGEREF _Toc12492046 \h </w:instrText>
+        <w:instrText xml:space="preserve"> PAGEREF _Toc12529417 \h </w:instrText>
       </w:r>
       <w:r>
         <w:rPr>
@@ -2166,7 +2224,7 @@
         <w:rPr>
           <w:noProof/>
         </w:rPr>
-        <w:instrText xml:space="preserve"> PAGEREF _Toc12492047 \h </w:instrText>
+        <w:instrText xml:space="preserve"> PAGEREF _Toc12529418 \h </w:instrText>
       </w:r>
       <w:r>
         <w:rPr>
@@ -2245,7 +2303,7 @@
         <w:rPr>
           <w:noProof/>
         </w:rPr>
-        <w:instrText xml:space="preserve"> PAGEREF _Toc12492048 \h </w:instrText>
+        <w:instrText xml:space="preserve"> PAGEREF _Toc12529419 \h </w:instrText>
       </w:r>
       <w:r>
         <w:rPr>
@@ -2331,7 +2389,7 @@
         <w:rPr>
           <w:noProof/>
         </w:rPr>
-        <w:instrText xml:space="preserve"> PAGEREF _Toc12492049 \h </w:instrText>
+        <w:instrText xml:space="preserve"> PAGEREF _Toc12529420 \h </w:instrText>
       </w:r>
       <w:r>
         <w:rPr>
@@ -2410,7 +2468,7 @@
         <w:rPr>
           <w:noProof/>
         </w:rPr>
-        <w:instrText xml:space="preserve"> PAGEREF _Toc12492050 \h </w:instrText>
+        <w:instrText xml:space="preserve"> PAGEREF _Toc12529421 \h </w:instrText>
       </w:r>
       <w:r>
         <w:rPr>
@@ -2471,7 +2529,7 @@
         <w:rPr>
           <w:noProof/>
         </w:rPr>
-        <w:t>ZAKLJUČAK</w:t>
+        <w:t>Zaključak</w:t>
       </w:r>
       <w:r>
         <w:rPr>
@@ -2489,7 +2547,7 @@
         <w:rPr>
           <w:noProof/>
         </w:rPr>
-        <w:instrText xml:space="preserve"> PAGEREF _Toc12492051 \h </w:instrText>
+        <w:instrText xml:space="preserve"> PAGEREF _Toc12529422 \h </w:instrText>
       </w:r>
       <w:r>
         <w:rPr>
@@ -2550,7 +2608,7 @@
         <w:rPr>
           <w:noProof/>
         </w:rPr>
-        <w:t>Sažetak</w:t>
+        <w:t>Literatura</w:t>
       </w:r>
       <w:r>
         <w:rPr>
@@ -2568,7 +2626,7 @@
         <w:rPr>
           <w:noProof/>
         </w:rPr>
-        <w:instrText xml:space="preserve"> PAGEREF _Toc12492052 \h </w:instrText>
+        <w:instrText xml:space="preserve"> PAGEREF _Toc12529423 \h </w:instrText>
       </w:r>
       <w:r>
         <w:rPr>
@@ -2586,85 +2644,6 @@
           <w:noProof/>
         </w:rPr>
         <w:t>33</w:t>
-      </w:r>
-      <w:r>
-        <w:rPr>
-          <w:noProof/>
-        </w:rPr>
-        <w:fldChar w:fldCharType="end"/>
-      </w:r>
-    </w:p>
-    <w:p>
-      <w:pPr>
-        <w:pStyle w:val="TOC1"/>
-        <w:tabs>
-          <w:tab w:val="left" w:pos="880"/>
-          <w:tab w:val="right" w:leader="dot" w:pos="8210"/>
-        </w:tabs>
-        <w:rPr>
-          <w:rFonts w:asciiTheme="minorHAnsi" w:eastAsiaTheme="minorEastAsia" w:hAnsiTheme="minorHAnsi" w:cstheme="minorBidi"/>
-          <w:noProof/>
-          <w:sz w:val="22"/>
-          <w:szCs w:val="22"/>
-          <w:lang w:val="en-US"/>
-        </w:rPr>
-      </w:pPr>
-      <w:r>
-        <w:rPr>
-          <w:noProof/>
-        </w:rPr>
-        <w:t>8.</w:t>
-      </w:r>
-      <w:r>
-        <w:rPr>
-          <w:rFonts w:asciiTheme="minorHAnsi" w:eastAsiaTheme="minorEastAsia" w:hAnsiTheme="minorHAnsi" w:cstheme="minorBidi"/>
-          <w:noProof/>
-          <w:sz w:val="22"/>
-          <w:szCs w:val="22"/>
-          <w:lang w:val="en-US"/>
-        </w:rPr>
-        <w:tab/>
-      </w:r>
-      <w:r>
-        <w:rPr>
-          <w:noProof/>
-        </w:rPr>
-        <w:t>Literatura</w:t>
-      </w:r>
-      <w:r>
-        <w:rPr>
-          <w:noProof/>
-        </w:rPr>
-        <w:tab/>
-      </w:r>
-      <w:r>
-        <w:rPr>
-          <w:noProof/>
-        </w:rPr>
-        <w:fldChar w:fldCharType="begin"/>
-      </w:r>
-      <w:r>
-        <w:rPr>
-          <w:noProof/>
-        </w:rPr>
-        <w:instrText xml:space="preserve"> PAGEREF _Toc12492053 \h </w:instrText>
-      </w:r>
-      <w:r>
-        <w:rPr>
-          <w:noProof/>
-        </w:rPr>
-      </w:r>
-      <w:r>
-        <w:rPr>
-          <w:noProof/>
-        </w:rPr>
-        <w:fldChar w:fldCharType="separate"/>
-      </w:r>
-      <w:r>
-        <w:rPr>
-          <w:noProof/>
-        </w:rPr>
-        <w:t>35</w:t>
       </w:r>
       <w:r>
         <w:rPr>
@@ -2691,6 +2670,68 @@
         <w:rPr>
           <w:noProof/>
         </w:rPr>
+        <w:t>Sažetak</w:t>
+      </w:r>
+      <w:r>
+        <w:rPr>
+          <w:noProof/>
+        </w:rPr>
+        <w:tab/>
+      </w:r>
+      <w:r>
+        <w:rPr>
+          <w:noProof/>
+        </w:rPr>
+        <w:fldChar w:fldCharType="begin"/>
+      </w:r>
+      <w:r>
+        <w:rPr>
+          <w:noProof/>
+        </w:rPr>
+        <w:instrText xml:space="preserve"> PAGEREF _Toc12529424 \h </w:instrText>
+      </w:r>
+      <w:r>
+        <w:rPr>
+          <w:noProof/>
+        </w:rPr>
+      </w:r>
+      <w:r>
+        <w:rPr>
+          <w:noProof/>
+        </w:rPr>
+        <w:fldChar w:fldCharType="separate"/>
+      </w:r>
+      <w:r>
+        <w:rPr>
+          <w:noProof/>
+        </w:rPr>
+        <w:t>36</w:t>
+      </w:r>
+      <w:r>
+        <w:rPr>
+          <w:noProof/>
+        </w:rPr>
+        <w:fldChar w:fldCharType="end"/>
+      </w:r>
+    </w:p>
+    <w:p>
+      <w:pPr>
+        <w:pStyle w:val="TOC1"/>
+        <w:tabs>
+          <w:tab w:val="right" w:leader="dot" w:pos="8210"/>
+        </w:tabs>
+        <w:rPr>
+          <w:rFonts w:asciiTheme="minorHAnsi" w:eastAsiaTheme="minorEastAsia" w:hAnsiTheme="minorHAnsi" w:cstheme="minorBidi"/>
+          <w:noProof/>
+          <w:sz w:val="22"/>
+          <w:szCs w:val="22"/>
+          <w:lang w:val="en-US"/>
+        </w:rPr>
+      </w:pPr>
+      <w:r>
+        <w:rPr>
+          <w:noProof/>
+        </w:rPr>
         <w:t>Dodatak A: Upute za uporabu programa</w:t>
       </w:r>
       <w:r>
@@ -2709,7 +2750,7 @@
         <w:rPr>
           <w:noProof/>
         </w:rPr>
-        <w:instrText xml:space="preserve"> PAGEREF _Toc12492054 \h </w:instrText>
+        <w:instrText xml:space="preserve"> PAGEREF _Toc12529425 \h </w:instrText>
       </w:r>
       <w:r>
         <w:rPr>
@@ -2749,10 +2790,10 @@
           <w:lang w:val="en-US"/>
         </w:rPr>
         <w:sectPr>
-          <w:footerReference w:type="default" r:id="rId9"/>
+          <w:footerReference w:type="default" r:id="rId10"/>
           <w:pgSz w:w="11906" w:h="16838" w:code="9"/>
           <w:pgMar w:top="1701" w:right="1701" w:bottom="1701" w:left="1985" w:header="964" w:footer="964" w:gutter="0"/>
-          <w:pgNumType w:fmt="lowerRoman"/>
+          <w:pgNumType w:start="1"/>
           <w:cols w:space="720"/>
           <w:docGrid w:linePitch="78"/>
         </w:sectPr>
@@ -2839,9 +2880,9 @@
     <w:p>
       <w:pPr>
         <w:sectPr>
+          <w:footerReference w:type="default" r:id="rId11"/>
           <w:pgSz w:w="11906" w:h="16838" w:code="9"/>
           <w:pgMar w:top="1701" w:right="1701" w:bottom="1701" w:left="1985" w:header="964" w:footer="964" w:gutter="0"/>
-          <w:pgNumType w:fmt="lowerRoman"/>
           <w:cols w:space="720"/>
           <w:docGrid w:linePitch="78"/>
         </w:sectPr>
@@ -2882,7 +2923,7 @@
       <w:r>
         <w:fldChar w:fldCharType="separate"/>
       </w:r>
-      <w:hyperlink w:anchor="_Toc12491457" w:history="1">
+      <w:hyperlink w:anchor="_Toc12529455" w:history="1">
         <w:r>
           <w:rPr>
             <w:rStyle w:val="Hyperlink"/>
@@ -2909,7 +2950,7 @@
             <w:noProof/>
             <w:webHidden/>
           </w:rPr>
-          <w:instrText xml:space="preserve"> PAGEREF _Toc12491457 \h </w:instrText>
+          <w:instrText xml:space="preserve"> PAGEREF _Toc12529455 \h </w:instrText>
         </w:r>
         <w:r>
           <w:rPr>
@@ -2954,7 +2995,7 @@
           <w:lang w:val="en-US"/>
         </w:rPr>
       </w:pPr>
-      <w:hyperlink w:anchor="_Toc12491458" w:history="1">
+      <w:hyperlink w:anchor="_Toc12529456" w:history="1">
         <w:r>
           <w:rPr>
             <w:rStyle w:val="Hyperlink"/>
@@ -2981,7 +3022,7 @@
             <w:noProof/>
             <w:webHidden/>
           </w:rPr>
-          <w:instrText xml:space="preserve"> PAGEREF _Toc12491458 \h </w:instrText>
+          <w:instrText xml:space="preserve"> PAGEREF _Toc12529456 \h </w:instrText>
         </w:r>
         <w:r>
           <w:rPr>
@@ -3026,7 +3067,7 @@
           <w:lang w:val="en-US"/>
         </w:rPr>
       </w:pPr>
-      <w:hyperlink w:anchor="_Toc12491459" w:history="1">
+      <w:hyperlink w:anchor="_Toc12529457" w:history="1">
         <w:r>
           <w:rPr>
             <w:rStyle w:val="Hyperlink"/>
@@ -3053,7 +3094,7 @@
             <w:noProof/>
             <w:webHidden/>
           </w:rPr>
-          <w:instrText xml:space="preserve"> PAGEREF _Toc12491459 \h </w:instrText>
+          <w:instrText xml:space="preserve"> PAGEREF _Toc12529457 \h </w:instrText>
         </w:r>
         <w:r>
           <w:rPr>
@@ -3098,7 +3139,7 @@
           <w:lang w:val="en-US"/>
         </w:rPr>
       </w:pPr>
-      <w:hyperlink w:anchor="_Toc12491460" w:history="1">
+      <w:hyperlink w:anchor="_Toc12529458" w:history="1">
         <w:r>
           <w:rPr>
             <w:rStyle w:val="Hyperlink"/>
@@ -3125,7 +3166,7 @@
             <w:noProof/>
             <w:webHidden/>
           </w:rPr>
-          <w:instrText xml:space="preserve"> PAGEREF _Toc12491460 \h </w:instrText>
+          <w:instrText xml:space="preserve"> PAGEREF _Toc12529458 \h </w:instrText>
         </w:r>
         <w:r>
           <w:rPr>
@@ -3170,7 +3211,7 @@
           <w:lang w:val="en-US"/>
         </w:rPr>
       </w:pPr>
-      <w:hyperlink w:anchor="_Toc12491461" w:history="1">
+      <w:hyperlink w:anchor="_Toc12529459" w:history="1">
         <w:r>
           <w:rPr>
             <w:rStyle w:val="Hyperlink"/>
@@ -3205,7 +3246,7 @@
             <w:noProof/>
             <w:webHidden/>
           </w:rPr>
-          <w:instrText xml:space="preserve"> PAGEREF _Toc12491461 \h </w:instrText>
+          <w:instrText xml:space="preserve"> PAGEREF _Toc12529459 \h </w:instrText>
         </w:r>
         <w:r>
           <w:rPr>
@@ -3250,7 +3291,7 @@
           <w:lang w:val="en-US"/>
         </w:rPr>
       </w:pPr>
-      <w:hyperlink w:anchor="_Toc12491462" w:history="1">
+      <w:hyperlink w:anchor="_Toc12529460" w:history="1">
         <w:r>
           <w:rPr>
             <w:rStyle w:val="Hyperlink"/>
@@ -3285,7 +3326,7 @@
             <w:noProof/>
             <w:webHidden/>
           </w:rPr>
-          <w:instrText xml:space="preserve"> PAGEREF _Toc12491462 \h </w:instrText>
+          <w:instrText xml:space="preserve"> PAGEREF _Toc12529460 \h </w:instrText>
         </w:r>
         <w:r>
           <w:rPr>
@@ -3330,7 +3371,7 @@
           <w:lang w:val="en-US"/>
         </w:rPr>
       </w:pPr>
-      <w:hyperlink w:anchor="_Toc12491463" w:history="1">
+      <w:hyperlink w:anchor="_Toc12529461" w:history="1">
         <w:r>
           <w:rPr>
             <w:rStyle w:val="Hyperlink"/>
@@ -3357,7 +3398,7 @@
             <w:noProof/>
             <w:webHidden/>
           </w:rPr>
-          <w:instrText xml:space="preserve"> PAGEREF _Toc12491463 \h </w:instrText>
+          <w:instrText xml:space="preserve"> PAGEREF _Toc12529461 \h </w:instrText>
         </w:r>
         <w:r>
           <w:rPr>
@@ -3402,7 +3443,7 @@
           <w:lang w:val="en-US"/>
         </w:rPr>
       </w:pPr>
-      <w:hyperlink w:anchor="_Toc12491464" w:history="1">
+      <w:hyperlink w:anchor="_Toc12529462" w:history="1">
         <w:r>
           <w:rPr>
             <w:rStyle w:val="Hyperlink"/>
@@ -3437,7 +3478,7 @@
             <w:noProof/>
             <w:webHidden/>
           </w:rPr>
-          <w:instrText xml:space="preserve"> PAGEREF _Toc12491464 \h </w:instrText>
+          <w:instrText xml:space="preserve"> PAGEREF _Toc12529462 \h </w:instrText>
         </w:r>
         <w:r>
           <w:rPr>
@@ -3482,7 +3523,7 @@
           <w:lang w:val="en-US"/>
         </w:rPr>
       </w:pPr>
-      <w:hyperlink w:anchor="_Toc12491465" w:history="1">
+      <w:hyperlink w:anchor="_Toc12529463" w:history="1">
         <w:r>
           <w:rPr>
             <w:rStyle w:val="Hyperlink"/>
@@ -3509,7 +3550,7 @@
             <w:noProof/>
             <w:webHidden/>
           </w:rPr>
-          <w:instrText xml:space="preserve"> PAGEREF _Toc12491465 \h </w:instrText>
+          <w:instrText xml:space="preserve"> PAGEREF _Toc12529463 \h </w:instrText>
         </w:r>
         <w:r>
           <w:rPr>
@@ -3554,7 +3595,7 @@
           <w:lang w:val="en-US"/>
         </w:rPr>
       </w:pPr>
-      <w:hyperlink w:anchor="_Toc12491466" w:history="1">
+      <w:hyperlink w:anchor="_Toc12529464" w:history="1">
         <w:r>
           <w:rPr>
             <w:rStyle w:val="Hyperlink"/>
@@ -3581,7 +3622,7 @@
             <w:noProof/>
             <w:webHidden/>
           </w:rPr>
-          <w:instrText xml:space="preserve"> PAGEREF _Toc12491466 \h </w:instrText>
+          <w:instrText xml:space="preserve"> PAGEREF _Toc12529464 \h </w:instrText>
         </w:r>
         <w:r>
           <w:rPr>
@@ -3626,7 +3667,7 @@
           <w:lang w:val="en-US"/>
         </w:rPr>
       </w:pPr>
-      <w:hyperlink w:anchor="_Toc12491467" w:history="1">
+      <w:hyperlink w:anchor="_Toc12529465" w:history="1">
         <w:r>
           <w:rPr>
             <w:rStyle w:val="Hyperlink"/>
@@ -3653,7 +3694,7 @@
             <w:noProof/>
             <w:webHidden/>
           </w:rPr>
-          <w:instrText xml:space="preserve"> PAGEREF _Toc12491467 \h </w:instrText>
+          <w:instrText xml:space="preserve"> PAGEREF _Toc12529465 \h </w:instrText>
         </w:r>
         <w:r>
           <w:rPr>
@@ -3698,7 +3739,7 @@
           <w:lang w:val="en-US"/>
         </w:rPr>
       </w:pPr>
-      <w:hyperlink w:anchor="_Toc12491468" w:history="1">
+      <w:hyperlink w:anchor="_Toc12529466" w:history="1">
         <w:r>
           <w:rPr>
             <w:rStyle w:val="Hyperlink"/>
@@ -3725,7 +3766,7 @@
             <w:noProof/>
             <w:webHidden/>
           </w:rPr>
-          <w:instrText xml:space="preserve"> PAGEREF _Toc12491468 \h </w:instrText>
+          <w:instrText xml:space="preserve"> PAGEREF _Toc12529466 \h </w:instrText>
         </w:r>
         <w:r>
           <w:rPr>
@@ -3770,7 +3811,7 @@
           <w:lang w:val="en-US"/>
         </w:rPr>
       </w:pPr>
-      <w:hyperlink w:anchor="_Toc12491469" w:history="1">
+      <w:hyperlink w:anchor="_Toc12529467" w:history="1">
         <w:r>
           <w:rPr>
             <w:rStyle w:val="Hyperlink"/>
@@ -3805,7 +3846,7 @@
             <w:noProof/>
             <w:webHidden/>
           </w:rPr>
-          <w:instrText xml:space="preserve"> PAGEREF _Toc12491469 \h </w:instrText>
+          <w:instrText xml:space="preserve"> PAGEREF _Toc12529467 \h </w:instrText>
         </w:r>
         <w:r>
           <w:rPr>
@@ -3850,7 +3891,7 @@
           <w:lang w:val="en-US"/>
         </w:rPr>
       </w:pPr>
-      <w:hyperlink w:anchor="_Toc12491470" w:history="1">
+      <w:hyperlink w:anchor="_Toc12529468" w:history="1">
         <w:r>
           <w:rPr>
             <w:rStyle w:val="Hyperlink"/>
@@ -3885,7 +3926,7 @@
             <w:noProof/>
             <w:webHidden/>
           </w:rPr>
-          <w:instrText xml:space="preserve"> PAGEREF _Toc12491470 \h </w:instrText>
+          <w:instrText xml:space="preserve"> PAGEREF _Toc12529468 \h </w:instrText>
         </w:r>
         <w:r>
           <w:rPr>
@@ -3930,7 +3971,7 @@
           <w:lang w:val="en-US"/>
         </w:rPr>
       </w:pPr>
-      <w:hyperlink w:anchor="_Toc12491471" w:history="1">
+      <w:hyperlink w:anchor="_Toc12529469" w:history="1">
         <w:r>
           <w:rPr>
             <w:rStyle w:val="Hyperlink"/>
@@ -3957,7 +3998,7 @@
             <w:noProof/>
             <w:webHidden/>
           </w:rPr>
-          <w:instrText xml:space="preserve"> PAGEREF _Toc12491471 \h </w:instrText>
+          <w:instrText xml:space="preserve"> PAGEREF _Toc12529469 \h </w:instrText>
         </w:r>
         <w:r>
           <w:rPr>
@@ -4002,7 +4043,7 @@
           <w:lang w:val="en-US"/>
         </w:rPr>
       </w:pPr>
-      <w:hyperlink w:anchor="_Toc12491472" w:history="1">
+      <w:hyperlink w:anchor="_Toc12529470" w:history="1">
         <w:r>
           <w:rPr>
             <w:rStyle w:val="Hyperlink"/>
@@ -4029,7 +4070,7 @@
             <w:noProof/>
             <w:webHidden/>
           </w:rPr>
-          <w:instrText xml:space="preserve"> PAGEREF _Toc12491472 \h </w:instrText>
+          <w:instrText xml:space="preserve"> PAGEREF _Toc12529470 \h </w:instrText>
         </w:r>
         <w:r>
           <w:rPr>
@@ -4074,7 +4115,7 @@
           <w:lang w:val="en-US"/>
         </w:rPr>
       </w:pPr>
-      <w:hyperlink w:anchor="_Toc12491473" w:history="1">
+      <w:hyperlink w:anchor="_Toc12529471" w:history="1">
         <w:r>
           <w:rPr>
             <w:rStyle w:val="Hyperlink"/>
@@ -4101,7 +4142,7 @@
             <w:noProof/>
             <w:webHidden/>
           </w:rPr>
-          <w:instrText xml:space="preserve"> PAGEREF _Toc12491473 \h </w:instrText>
+          <w:instrText xml:space="preserve"> PAGEREF _Toc12529471 \h </w:instrText>
         </w:r>
         <w:r>
           <w:rPr>
@@ -4146,7 +4187,7 @@
           <w:lang w:val="en-US"/>
         </w:rPr>
       </w:pPr>
-      <w:hyperlink w:anchor="_Toc12491474" w:history="1">
+      <w:hyperlink w:anchor="_Toc12529472" w:history="1">
         <w:r>
           <w:rPr>
             <w:rStyle w:val="Hyperlink"/>
@@ -4173,7 +4214,7 @@
             <w:noProof/>
             <w:webHidden/>
           </w:rPr>
-          <w:instrText xml:space="preserve"> PAGEREF _Toc12491474 \h </w:instrText>
+          <w:instrText xml:space="preserve"> PAGEREF _Toc12529472 \h </w:instrText>
         </w:r>
         <w:r>
           <w:rPr>
@@ -4218,7 +4259,7 @@
           <w:lang w:val="en-US"/>
         </w:rPr>
       </w:pPr>
-      <w:hyperlink w:anchor="_Toc12491475" w:history="1">
+      <w:hyperlink w:anchor="_Toc12529473" w:history="1">
         <w:r>
           <w:rPr>
             <w:rStyle w:val="Hyperlink"/>
@@ -4253,7 +4294,7 @@
             <w:noProof/>
             <w:webHidden/>
           </w:rPr>
-          <w:instrText xml:space="preserve"> PAGEREF _Toc12491475 \h </w:instrText>
+          <w:instrText xml:space="preserve"> PAGEREF _Toc12529473 \h </w:instrText>
         </w:r>
         <w:r>
           <w:rPr>
@@ -4298,7 +4339,7 @@
           <w:lang w:val="en-US"/>
         </w:rPr>
       </w:pPr>
-      <w:hyperlink w:anchor="_Toc12491476" w:history="1">
+      <w:hyperlink w:anchor="_Toc12529474" w:history="1">
         <w:r>
           <w:rPr>
             <w:rStyle w:val="Hyperlink"/>
@@ -4325,7 +4366,7 @@
             <w:noProof/>
             <w:webHidden/>
           </w:rPr>
-          <w:instrText xml:space="preserve"> PAGEREF _Toc12491476 \h </w:instrText>
+          <w:instrText xml:space="preserve"> PAGEREF _Toc12529474 \h </w:instrText>
         </w:r>
         <w:r>
           <w:rPr>
@@ -4370,7 +4411,7 @@
           <w:lang w:val="en-US"/>
         </w:rPr>
       </w:pPr>
-      <w:hyperlink w:anchor="_Toc12491477" w:history="1">
+      <w:hyperlink w:anchor="_Toc12529475" w:history="1">
         <w:r>
           <w:rPr>
             <w:rStyle w:val="Hyperlink"/>
@@ -4405,7 +4446,7 @@
             <w:noProof/>
             <w:webHidden/>
           </w:rPr>
-          <w:instrText xml:space="preserve"> PAGEREF _Toc12491477 \h </w:instrText>
+          <w:instrText xml:space="preserve"> PAGEREF _Toc12529475 \h </w:instrText>
         </w:r>
         <w:r>
           <w:rPr>
@@ -4450,7 +4491,7 @@
           <w:lang w:val="en-US"/>
         </w:rPr>
       </w:pPr>
-      <w:hyperlink w:anchor="_Toc12491478" w:history="1">
+      <w:hyperlink w:anchor="_Toc12529476" w:history="1">
         <w:r>
           <w:rPr>
             <w:rStyle w:val="Hyperlink"/>
@@ -4477,7 +4518,7 @@
             <w:noProof/>
             <w:webHidden/>
           </w:rPr>
-          <w:instrText xml:space="preserve"> PAGEREF _Toc12491478 \h </w:instrText>
+          <w:instrText xml:space="preserve"> PAGEREF _Toc12529476 \h </w:instrText>
         </w:r>
         <w:r>
           <w:rPr>
@@ -4522,7 +4563,7 @@
           <w:lang w:val="en-US"/>
         </w:rPr>
       </w:pPr>
-      <w:hyperlink w:anchor="_Toc12491479" w:history="1">
+      <w:hyperlink w:anchor="_Toc12529477" w:history="1">
         <w:r>
           <w:rPr>
             <w:rStyle w:val="Hyperlink"/>
@@ -4549,7 +4590,7 @@
             <w:noProof/>
             <w:webHidden/>
           </w:rPr>
-          <w:instrText xml:space="preserve"> PAGEREF _Toc12491479 \h </w:instrText>
+          <w:instrText xml:space="preserve"> PAGEREF _Toc12529477 \h </w:instrText>
         </w:r>
         <w:r>
           <w:rPr>
@@ -4594,7 +4635,7 @@
           <w:lang w:val="en-US"/>
         </w:rPr>
       </w:pPr>
-      <w:hyperlink w:anchor="_Toc12491480" w:history="1">
+      <w:hyperlink w:anchor="_Toc12529478" w:history="1">
         <w:r>
           <w:rPr>
             <w:rStyle w:val="Hyperlink"/>
@@ -4621,7 +4662,7 @@
             <w:noProof/>
             <w:webHidden/>
           </w:rPr>
-          <w:instrText xml:space="preserve"> PAGEREF _Toc12491480 \h </w:instrText>
+          <w:instrText xml:space="preserve"> PAGEREF _Toc12529478 \h </w:instrText>
         </w:r>
         <w:r>
           <w:rPr>
@@ -4666,7 +4707,7 @@
           <w:lang w:val="en-US"/>
         </w:rPr>
       </w:pPr>
-      <w:hyperlink w:anchor="_Toc12491481" w:history="1">
+      <w:hyperlink w:anchor="_Toc12529479" w:history="1">
         <w:r>
           <w:rPr>
             <w:rStyle w:val="Hyperlink"/>
@@ -4693,7 +4734,7 @@
             <w:noProof/>
             <w:webHidden/>
           </w:rPr>
-          <w:instrText xml:space="preserve"> PAGEREF _Toc12491481 \h </w:instrText>
+          <w:instrText xml:space="preserve"> PAGEREF _Toc12529479 \h </w:instrText>
         </w:r>
         <w:r>
           <w:rPr>
@@ -4738,7 +4779,7 @@
           <w:lang w:val="en-US"/>
         </w:rPr>
       </w:pPr>
-      <w:hyperlink w:anchor="_Toc12491482" w:history="1">
+      <w:hyperlink w:anchor="_Toc12529480" w:history="1">
         <w:r>
           <w:rPr>
             <w:rStyle w:val="Hyperlink"/>
@@ -4765,7 +4806,7 @@
             <w:noProof/>
             <w:webHidden/>
           </w:rPr>
-          <w:instrText xml:space="preserve"> PAGEREF _Toc12491482 \h </w:instrText>
+          <w:instrText xml:space="preserve"> PAGEREF _Toc12529480 \h </w:instrText>
         </w:r>
         <w:r>
           <w:rPr>
@@ -4810,7 +4851,7 @@
           <w:lang w:val="en-US"/>
         </w:rPr>
       </w:pPr>
-      <w:hyperlink w:anchor="_Toc12491483" w:history="1">
+      <w:hyperlink w:anchor="_Toc12529481" w:history="1">
         <w:r>
           <w:rPr>
             <w:rStyle w:val="Hyperlink"/>
@@ -4837,7 +4878,7 @@
             <w:noProof/>
             <w:webHidden/>
           </w:rPr>
-          <w:instrText xml:space="preserve"> PAGEREF _Toc12491483 \h </w:instrText>
+          <w:instrText xml:space="preserve"> PAGEREF _Toc12529481 \h </w:instrText>
         </w:r>
         <w:r>
           <w:rPr>
@@ -4869,16 +4910,20 @@
       </w:hyperlink>
     </w:p>
     <w:p>
+      <w:pPr>
+        <w:ind w:firstLine="0"/>
+        <w:rPr>
+          <w:b/>
+        </w:rPr>
+      </w:pPr>
       <w:r>
         <w:lastRenderedPageBreak/>
         <w:fldChar w:fldCharType="end"/>
       </w:r>
-    </w:p>
-    <w:p>
-      <w:pPr>
-        <w:pStyle w:val="Ostalo"/>
-      </w:pPr>
-      <w:r>
+      <w:r>
+        <w:rPr>
+          <w:b/>
+        </w:rPr>
         <w:t>Popis tablica</w:t>
       </w:r>
     </w:p>
@@ -4905,7 +4950,7 @@
       <w:r>
         <w:fldChar w:fldCharType="separate"/>
       </w:r>
-      <w:hyperlink w:anchor="_Toc12490197" w:history="1">
+      <w:hyperlink w:anchor="_Toc12529453" w:history="1">
         <w:r>
           <w:rPr>
             <w:rStyle w:val="Hyperlink"/>
@@ -4932,7 +4977,7 @@
             <w:noProof/>
             <w:webHidden/>
           </w:rPr>
-          <w:instrText xml:space="preserve"> PAGEREF _Toc12490197 \h </w:instrText>
+          <w:instrText xml:space="preserve"> PAGEREF _Toc12529453 \h </w:instrText>
         </w:r>
         <w:r>
           <w:rPr>
@@ -4977,7 +5022,7 @@
           <w:lang w:val="en-US"/>
         </w:rPr>
       </w:pPr>
-      <w:hyperlink w:anchor="_Toc12490198" w:history="1">
+      <w:hyperlink w:anchor="_Toc12529454" w:history="1">
         <w:r>
           <w:rPr>
             <w:rStyle w:val="Hyperlink"/>
@@ -5004,7 +5049,7 @@
             <w:noProof/>
             <w:webHidden/>
           </w:rPr>
-          <w:instrText xml:space="preserve"> PAGEREF _Toc12490198 \h </w:instrText>
+          <w:instrText xml:space="preserve"> PAGEREF _Toc12529454 \h </w:instrText>
         </w:r>
         <w:r>
           <w:rPr>
@@ -5048,7 +5093,6 @@
         <w:sectPr>
           <w:pgSz w:w="11906" w:h="16838" w:code="9"/>
           <w:pgMar w:top="1701" w:right="1701" w:bottom="1701" w:left="1985" w:header="964" w:footer="964" w:gutter="0"/>
-          <w:pgNumType w:fmt="lowerRoman"/>
           <w:cols w:space="720"/>
           <w:docGrid w:linePitch="78"/>
         </w:sectPr>
@@ -5058,7 +5102,7 @@
       <w:pPr>
         <w:pStyle w:val="Heading1"/>
       </w:pPr>
-      <w:bookmarkStart w:id="0" w:name="_Toc12492032"/>
+      <w:bookmarkStart w:id="0" w:name="_Toc12529403"/>
       <w:r>
         <w:lastRenderedPageBreak/>
         <w:t>Uvod</w:t>
@@ -5146,6 +5190,7 @@
           <w:id w:val="-1667544209"/>
           <w:citation/>
         </w:sdtPr>
+        <w:sdtEndPr/>
         <w:sdtContent>
           <w:r>
             <w:fldChar w:fldCharType="begin"/>
@@ -5232,6 +5277,7 @@
           <w:id w:val="-308859549"/>
           <w:citation/>
         </w:sdtPr>
+        <w:sdtEndPr/>
         <w:sdtContent>
           <w:r>
             <w:fldChar w:fldCharType="begin"/>
@@ -5299,6 +5345,7 @@
           <w:id w:val="-564179477"/>
           <w:citation/>
         </w:sdtPr>
+        <w:sdtEndPr/>
         <w:sdtContent>
           <w:r>
             <w:fldChar w:fldCharType="begin"/>
@@ -5506,7 +5553,7 @@
                     </pic:cNvPicPr>
                   </pic:nvPicPr>
                   <pic:blipFill>
-                    <a:blip r:embed="rId10" cstate="print">
+                    <a:blip r:embed="rId12" cstate="print">
                       <a:extLst>
                         <a:ext uri="{28A0092B-C50C-407E-A947-70E740481C1C}">
                           <a14:useLocalDpi xmlns:a14="http://schemas.microsoft.com/office/drawing/2010/main" val="0"/>
@@ -5546,7 +5593,7 @@
           <w:b w:val="0"/>
         </w:rPr>
       </w:pPr>
-      <w:bookmarkStart w:id="1" w:name="_Toc12491457"/>
+      <w:bookmarkStart w:id="1" w:name="_Toc12529455"/>
       <w:r>
         <w:rPr>
           <w:b w:val="0"/>
@@ -5665,7 +5712,7 @@
                     </pic:cNvPicPr>
                   </pic:nvPicPr>
                   <pic:blipFill>
-                    <a:blip r:embed="rId11">
+                    <a:blip r:embed="rId13">
                       <a:extLst>
                         <a:ext uri="{28A0092B-C50C-407E-A947-70E740481C1C}">
                           <a14:useLocalDpi xmlns:a14="http://schemas.microsoft.com/office/drawing/2010/main" val="0"/>
@@ -5705,7 +5752,7 @@
           <w:b w:val="0"/>
         </w:rPr>
       </w:pPr>
-      <w:bookmarkStart w:id="2" w:name="_Toc12491458"/>
+      <w:bookmarkStart w:id="2" w:name="_Toc12529456"/>
       <w:r>
         <w:rPr>
           <w:b w:val="0"/>
@@ -5949,7 +5996,7 @@
       <w:pPr>
         <w:pStyle w:val="Heading1"/>
       </w:pPr>
-      <w:bookmarkStart w:id="3" w:name="_Toc12492033"/>
+      <w:bookmarkStart w:id="3" w:name="_Toc12529404"/>
       <w:r>
         <w:lastRenderedPageBreak/>
         <w:t>Proteini</w:t>
@@ -6004,6 +6051,7 @@
           <w:id w:val="-513384183"/>
           <w:citation/>
         </w:sdtPr>
+        <w:sdtEndPr/>
         <w:sdtContent>
           <w:r>
             <w:fldChar w:fldCharType="begin"/>
@@ -6109,7 +6157,7 @@
                     <pic:cNvPicPr/>
                   </pic:nvPicPr>
                   <pic:blipFill>
-                    <a:blip r:embed="rId12" cstate="print">
+                    <a:blip r:embed="rId14" cstate="print">
                       <a:extLst>
                         <a:ext uri="{28A0092B-C50C-407E-A947-70E740481C1C}">
                           <a14:useLocalDpi xmlns:a14="http://schemas.microsoft.com/office/drawing/2010/main" val="0"/>
@@ -6144,7 +6192,7 @@
           <w:b w:val="0"/>
         </w:rPr>
       </w:pPr>
-      <w:bookmarkStart w:id="4" w:name="_Toc12491459"/>
+      <w:bookmarkStart w:id="4" w:name="_Toc12529457"/>
       <w:r>
         <w:rPr>
           <w:b w:val="0"/>
@@ -6258,7 +6306,7 @@
                     </pic:cNvPicPr>
                   </pic:nvPicPr>
                   <pic:blipFill>
-                    <a:blip r:embed="rId13">
+                    <a:blip r:embed="rId15">
                       <a:extLst>
                         <a:ext uri="{28A0092B-C50C-407E-A947-70E740481C1C}">
                           <a14:useLocalDpi xmlns:a14="http://schemas.microsoft.com/office/drawing/2010/main" val="0"/>
@@ -6299,7 +6347,7 @@
           <w:lang w:val="en-US"/>
         </w:rPr>
       </w:pPr>
-      <w:bookmarkStart w:id="5" w:name="_Toc12491460"/>
+      <w:bookmarkStart w:id="5" w:name="_Toc12529458"/>
       <w:r>
         <w:rPr>
           <w:b w:val="0"/>
@@ -6357,7 +6405,7 @@
       <w:pPr>
         <w:pStyle w:val="Heading2"/>
       </w:pPr>
-      <w:bookmarkStart w:id="6" w:name="_Toc12492034"/>
+      <w:bookmarkStart w:id="6" w:name="_Toc12529405"/>
       <w:r>
         <w:t>Primarna struktura</w:t>
       </w:r>
@@ -6482,6 +6530,7 @@
           <w:id w:val="-108284489"/>
           <w:citation/>
         </w:sdtPr>
+        <w:sdtEndPr/>
         <w:sdtContent>
           <w:r>
             <w:fldChar w:fldCharType="begin"/>
@@ -6523,6 +6572,7 @@
           <w:id w:val="-682358235"/>
           <w:citation/>
         </w:sdtPr>
+        <w:sdtEndPr/>
         <w:sdtContent>
           <w:r>
             <w:fldChar w:fldCharType="begin"/>
@@ -6575,7 +6625,7 @@
                     </pic:cNvPicPr>
                   </pic:nvPicPr>
                   <pic:blipFill>
-                    <a:blip r:embed="rId14">
+                    <a:blip r:embed="rId16">
                       <a:extLst>
                         <a:ext uri="{28A0092B-C50C-407E-A947-70E740481C1C}">
                           <a14:useLocalDpi xmlns:a14="http://schemas.microsoft.com/office/drawing/2010/main" val="0"/>
@@ -6615,7 +6665,7 @@
           <w:b w:val="0"/>
         </w:rPr>
       </w:pPr>
-      <w:bookmarkStart w:id="7" w:name="_Toc12491461"/>
+      <w:bookmarkStart w:id="7" w:name="_Toc12529459"/>
       <w:r>
         <w:rPr>
           <w:b w:val="0"/>
@@ -6687,6 +6737,7 @@
           <w:id w:val="-1741398722"/>
           <w:citation/>
         </w:sdtPr>
+        <w:sdtEndPr/>
         <w:sdtContent>
           <w:r>
             <w:rPr>
@@ -6732,7 +6783,7 @@
       <w:r>
         <w:t xml:space="preserve"> </w:t>
       </w:r>
-      <w:bookmarkStart w:id="8" w:name="_Toc12492035"/>
+      <w:bookmarkStart w:id="8" w:name="_Toc12529406"/>
       <w:r>
         <w:t>Sekundarna struktura</w:t>
       </w:r>
@@ -6776,6 +6827,7 @@
           <w:id w:val="-673953602"/>
           <w:citation/>
         </w:sdtPr>
+        <w:sdtEndPr/>
         <w:sdtContent>
           <w:r>
             <w:fldChar w:fldCharType="begin"/>
@@ -6862,6 +6914,7 @@
           <w:id w:val="1234429386"/>
           <w:citation/>
         </w:sdtPr>
+        <w:sdtEndPr/>
         <w:sdtContent>
           <w:r>
             <w:fldChar w:fldCharType="begin"/>
@@ -6894,7 +6947,7 @@
       <w:pPr>
         <w:pStyle w:val="Heading3"/>
       </w:pPr>
-      <w:bookmarkStart w:id="9" w:name="_Toc12492036"/>
+      <w:bookmarkStart w:id="9" w:name="_Toc12529407"/>
       <w:r>
         <w:t>α-zavojnica</w:t>
       </w:r>
@@ -6941,6 +6994,7 @@
           <w:id w:val="1291476308"/>
           <w:citation/>
         </w:sdtPr>
+        <w:sdtEndPr/>
         <w:sdtContent>
           <w:r>
             <w:fldChar w:fldCharType="begin"/>
@@ -6979,6 +7033,7 @@
           <w:id w:val="61227812"/>
           <w:citation/>
         </w:sdtPr>
+        <w:sdtEndPr/>
         <w:sdtContent>
           <w:r>
             <w:fldChar w:fldCharType="begin"/>
@@ -7026,6 +7081,7 @@
           <w:id w:val="1165905587"/>
           <w:citation/>
         </w:sdtPr>
+        <w:sdtEndPr/>
         <w:sdtContent>
           <w:r>
             <w:fldChar w:fldCharType="begin"/>
@@ -7078,7 +7134,7 @@
                     </pic:cNvPicPr>
                   </pic:nvPicPr>
                   <pic:blipFill>
-                    <a:blip r:embed="rId15">
+                    <a:blip r:embed="rId17">
                       <a:extLst>
                         <a:ext uri="{28A0092B-C50C-407E-A947-70E740481C1C}">
                           <a14:useLocalDpi xmlns:a14="http://schemas.microsoft.com/office/drawing/2010/main" val="0"/>
@@ -7118,7 +7174,7 @@
           <w:b w:val="0"/>
         </w:rPr>
       </w:pPr>
-      <w:bookmarkStart w:id="10" w:name="_Toc12491462"/>
+      <w:bookmarkStart w:id="10" w:name="_Toc12529460"/>
       <w:r>
         <w:rPr>
           <w:b w:val="0"/>
@@ -7176,6 +7232,7 @@
           <w:id w:val="-922564596"/>
           <w:citation/>
         </w:sdtPr>
+        <w:sdtEndPr/>
         <w:sdtContent>
           <w:r>
             <w:rPr>
@@ -7218,7 +7275,7 @@
       <w:pPr>
         <w:pStyle w:val="Heading3"/>
       </w:pPr>
-      <w:bookmarkStart w:id="11" w:name="_Toc12492037"/>
+      <w:bookmarkStart w:id="11" w:name="_Toc12529408"/>
       <w:r>
         <w:t>β-</w:t>
       </w:r>
@@ -7280,6 +7337,7 @@
           <w:id w:val="-1261835791"/>
           <w:citation/>
         </w:sdtPr>
+        <w:sdtEndPr/>
         <w:sdtContent>
           <w:r>
             <w:fldChar w:fldCharType="begin"/>
@@ -7328,6 +7386,7 @@
           <w:id w:val="1558819634"/>
           <w:citation/>
         </w:sdtPr>
+        <w:sdtEndPr/>
         <w:sdtContent>
           <w:r>
             <w:fldChar w:fldCharType="begin"/>
@@ -7381,7 +7440,7 @@
                     </pic:cNvPicPr>
                   </pic:nvPicPr>
                   <pic:blipFill>
-                    <a:blip r:embed="rId16">
+                    <a:blip r:embed="rId18">
                       <a:extLst>
                         <a:ext uri="{28A0092B-C50C-407E-A947-70E740481C1C}">
                           <a14:useLocalDpi xmlns:a14="http://schemas.microsoft.com/office/drawing/2010/main" val="0"/>
@@ -7422,7 +7481,7 @@
           <w:lang w:val="en-US"/>
         </w:rPr>
       </w:pPr>
-      <w:bookmarkStart w:id="12" w:name="_Toc12491463"/>
+      <w:bookmarkStart w:id="12" w:name="_Toc12529461"/>
       <w:r>
         <w:rPr>
           <w:b w:val="0"/>
@@ -7472,7 +7531,7 @@
       <w:pPr>
         <w:pStyle w:val="Heading2"/>
       </w:pPr>
-      <w:bookmarkStart w:id="13" w:name="_Toc12492038"/>
+      <w:bookmarkStart w:id="13" w:name="_Toc12529409"/>
       <w:r>
         <w:t>Tercijarna struktura</w:t>
       </w:r>
@@ -7511,6 +7570,7 @@
           <w:id w:val="1000852422"/>
           <w:citation/>
         </w:sdtPr>
+        <w:sdtEndPr/>
         <w:sdtContent>
           <w:r>
             <w:fldChar w:fldCharType="begin"/>
@@ -7585,6 +7645,7 @@
           <w:id w:val="-2065628725"/>
           <w:citation/>
         </w:sdtPr>
+        <w:sdtEndPr/>
         <w:sdtContent>
           <w:r>
             <w:fldChar w:fldCharType="begin"/>
@@ -7614,7 +7675,7 @@
       <w:pPr>
         <w:pStyle w:val="Heading2"/>
       </w:pPr>
-      <w:bookmarkStart w:id="14" w:name="_Toc12492039"/>
+      <w:bookmarkStart w:id="14" w:name="_Toc12529410"/>
       <w:r>
         <w:t>Kvart</w:t>
       </w:r>
@@ -7650,6 +7711,7 @@
           <w:id w:val="914982160"/>
           <w:citation/>
         </w:sdtPr>
+        <w:sdtEndPr/>
         <w:sdtContent>
           <w:r>
             <w:fldChar w:fldCharType="begin"/>
@@ -7679,7 +7741,7 @@
       <w:pPr>
         <w:pStyle w:val="Heading2"/>
       </w:pPr>
-      <w:bookmarkStart w:id="15" w:name="_Toc12492040"/>
+      <w:bookmarkStart w:id="15" w:name="_Toc12529411"/>
       <w:r>
         <w:t>Stabilnost proteina</w:t>
       </w:r>
@@ -7723,6 +7785,7 @@
           <w:id w:val="-456562177"/>
           <w:citation/>
         </w:sdtPr>
+        <w:sdtEndPr/>
         <w:sdtContent>
           <w:r>
             <w:fldChar w:fldCharType="begin"/>
@@ -7768,7 +7831,7 @@
         <w:lastRenderedPageBreak/>
         <w:t xml:space="preserve"> </w:t>
       </w:r>
-      <w:bookmarkStart w:id="16" w:name="_Toc12492041"/>
+      <w:bookmarkStart w:id="16" w:name="_Toc12529412"/>
       <w:r>
         <w:t>Određivanje 3D strukture proteina</w:t>
       </w:r>
@@ -7883,6 +7946,7 @@
           <w:id w:val="916972862"/>
           <w:citation/>
         </w:sdtPr>
+        <w:sdtEndPr/>
         <w:sdtContent>
           <w:r>
             <w:fldChar w:fldCharType="begin"/>
@@ -7961,6 +8025,7 @@
           <w:id w:val="2038539518"/>
           <w:citation/>
         </w:sdtPr>
+        <w:sdtEndPr/>
         <w:sdtContent>
           <w:r>
             <w:fldChar w:fldCharType="begin"/>
@@ -8010,6 +8075,7 @@
           <w:id w:val="-1046670303"/>
           <w:citation/>
         </w:sdtPr>
+        <w:sdtEndPr/>
         <w:sdtContent>
           <w:r>
             <w:fldChar w:fldCharType="begin"/>
@@ -8049,7 +8115,7 @@
       <w:pPr>
         <w:pStyle w:val="Heading1"/>
       </w:pPr>
-      <w:bookmarkStart w:id="17" w:name="_Toc12492042"/>
+      <w:bookmarkStart w:id="17" w:name="_Toc12529413"/>
       <w:r>
         <w:lastRenderedPageBreak/>
         <w:t>Zapisi proteina</w:t>
@@ -8091,6 +8157,7 @@
           <w:id w:val="-666016156"/>
           <w:citation/>
         </w:sdtPr>
+        <w:sdtEndPr/>
         <w:sdtContent>
           <w:r>
             <w:fldChar w:fldCharType="begin"/>
@@ -8143,6 +8210,7 @@
           <w:id w:val="-1683193500"/>
           <w:citation/>
         </w:sdtPr>
+        <w:sdtEndPr/>
         <w:sdtContent>
           <w:r>
             <w:fldChar w:fldCharType="begin"/>
@@ -8239,6 +8307,7 @@
           <w:id w:val="1275141118"/>
           <w:citation/>
         </w:sdtPr>
+        <w:sdtEndPr/>
         <w:sdtContent>
           <w:r>
             <w:fldChar w:fldCharType="begin"/>
@@ -8300,7 +8369,9 @@
           <w:b w:val="0"/>
         </w:rPr>
       </w:pPr>
-      <w:bookmarkStart w:id="18" w:name="_Toc12490197"/>
+      <w:bookmarkStart w:id="18" w:name="_Toc12529453"/>
+      <w:bookmarkStart w:id="19" w:name="_GoBack"/>
+      <w:bookmarkEnd w:id="19"/>
       <w:r>
         <w:rPr>
           <w:b w:val="0"/>
@@ -8717,7 +8788,7 @@
           <w:b w:val="0"/>
         </w:rPr>
       </w:pPr>
-      <w:bookmarkStart w:id="19" w:name="_Toc12490198"/>
+      <w:bookmarkStart w:id="20" w:name="_Toc12529454"/>
       <w:r>
         <w:rPr>
           <w:b w:val="0"/>
@@ -8785,7 +8856,7 @@
         </w:rPr>
         <w:t xml:space="preserve"> u PDB formatu</w:t>
       </w:r>
-      <w:bookmarkEnd w:id="19"/>
+      <w:bookmarkEnd w:id="20"/>
     </w:p>
     <w:tbl>
       <w:tblPr>
@@ -9666,6 +9737,7 @@
           <w:id w:val="-1796362116"/>
           <w:citation/>
         </w:sdtPr>
+        <w:sdtEndPr/>
         <w:sdtContent>
           <w:r>
             <w:fldChar w:fldCharType="begin"/>
@@ -9722,6 +9794,7 @@
           <w:id w:val="-714965895"/>
           <w:citation/>
         </w:sdtPr>
+        <w:sdtEndPr/>
         <w:sdtContent>
           <w:r>
             <w:fldChar w:fldCharType="begin"/>
@@ -9793,6 +9866,7 @@
           <w:id w:val="1004784878"/>
           <w:citation/>
         </w:sdtPr>
+        <w:sdtEndPr/>
         <w:sdtContent>
           <w:r>
             <w:fldChar w:fldCharType="begin"/>
@@ -9846,6 +9920,7 @@
           <w:id w:val="448200152"/>
           <w:citation/>
         </w:sdtPr>
+        <w:sdtEndPr/>
         <w:sdtContent>
           <w:r>
             <w:fldChar w:fldCharType="begin"/>
@@ -10008,6 +10083,7 @@
           <w:id w:val="-1577967121"/>
           <w:citation/>
         </w:sdtPr>
+        <w:sdtEndPr/>
         <w:sdtContent>
           <w:r>
             <w:fldChar w:fldCharType="begin"/>
@@ -10145,6 +10221,7 @@
           <w:id w:val="-2017519760"/>
           <w:citation/>
         </w:sdtPr>
+        <w:sdtEndPr/>
         <w:sdtContent>
           <w:r>
             <w:fldChar w:fldCharType="begin"/>
@@ -10195,12 +10272,12 @@
       <w:pPr>
         <w:pStyle w:val="Heading1"/>
       </w:pPr>
-      <w:bookmarkStart w:id="20" w:name="_Toc12492043"/>
+      <w:bookmarkStart w:id="21" w:name="_Toc12529414"/>
       <w:r>
         <w:lastRenderedPageBreak/>
         <w:t>Program za vizualizaciju proteina</w:t>
       </w:r>
-      <w:bookmarkEnd w:id="20"/>
+      <w:bookmarkEnd w:id="21"/>
     </w:p>
     <w:p>
       <w:pPr>
@@ -10720,12 +10797,12 @@
       <w:pPr>
         <w:pStyle w:val="Heading2"/>
       </w:pPr>
-      <w:bookmarkStart w:id="21" w:name="_Toc12492044"/>
+      <w:bookmarkStart w:id="22" w:name="_Toc12529415"/>
       <w:r>
         <w:lastRenderedPageBreak/>
         <w:t>Kamera</w:t>
       </w:r>
-      <w:bookmarkEnd w:id="21"/>
+      <w:bookmarkEnd w:id="22"/>
     </w:p>
     <w:p>
       <w:pPr>
@@ -10789,7 +10866,7 @@
                     </pic:cNvPicPr>
                   </pic:nvPicPr>
                   <pic:blipFill>
-                    <a:blip r:embed="rId17">
+                    <a:blip r:embed="rId19">
                       <a:extLst>
                         <a:ext uri="{28A0092B-C50C-407E-A947-70E740481C1C}">
                           <a14:useLocalDpi xmlns:a14="http://schemas.microsoft.com/office/drawing/2010/main" val="0"/>
@@ -10829,7 +10906,7 @@
           <w:b w:val="0"/>
         </w:rPr>
       </w:pPr>
-      <w:bookmarkStart w:id="22" w:name="_Toc12491464"/>
+      <w:bookmarkStart w:id="23" w:name="_Toc12529462"/>
       <w:r>
         <w:rPr>
           <w:b w:val="0"/>
@@ -10919,7 +10996,7 @@
           </w:r>
         </w:sdtContent>
       </w:sdt>
-      <w:bookmarkEnd w:id="22"/>
+      <w:bookmarkEnd w:id="23"/>
     </w:p>
     <w:p>
       <w:r>
@@ -11106,7 +11183,7 @@
                     </pic:cNvPicPr>
                   </pic:nvPicPr>
                   <pic:blipFill>
-                    <a:blip r:embed="rId18">
+                    <a:blip r:embed="rId20">
                       <a:extLst>
                         <a:ext uri="{28A0092B-C50C-407E-A947-70E740481C1C}">
                           <a14:useLocalDpi xmlns:a14="http://schemas.microsoft.com/office/drawing/2010/main" val="0"/>
@@ -11146,7 +11223,7 @@
           <w:b w:val="0"/>
         </w:rPr>
       </w:pPr>
-      <w:bookmarkStart w:id="23" w:name="_Toc12491465"/>
+      <w:bookmarkStart w:id="24" w:name="_Toc12529463"/>
       <w:r>
         <w:rPr>
           <w:b w:val="0"/>
@@ -11190,7 +11267,7 @@
         </w:rPr>
         <w:t>. Položaj kamere u prostoru</w:t>
       </w:r>
-      <w:bookmarkEnd w:id="23"/>
+      <w:bookmarkEnd w:id="24"/>
     </w:p>
     <w:p>
       <w:r>
@@ -11296,7 +11373,7 @@
                     </pic:cNvPicPr>
                   </pic:nvPicPr>
                   <pic:blipFill>
-                    <a:blip r:embed="rId19">
+                    <a:blip r:embed="rId21">
                       <a:extLst>
                         <a:ext uri="{28A0092B-C50C-407E-A947-70E740481C1C}">
                           <a14:useLocalDpi xmlns:a14="http://schemas.microsoft.com/office/drawing/2010/main" val="0"/>
@@ -11336,7 +11413,7 @@
           <w:b w:val="0"/>
         </w:rPr>
       </w:pPr>
-      <w:bookmarkStart w:id="24" w:name="_Toc12491466"/>
+      <w:bookmarkStart w:id="25" w:name="_Toc12529464"/>
       <w:r>
         <w:rPr>
           <w:b w:val="0"/>
@@ -11380,7 +11457,7 @@
         </w:rPr>
         <w:t>. Rotacija kamere oko središta objekta</w:t>
       </w:r>
-      <w:bookmarkEnd w:id="24"/>
+      <w:bookmarkEnd w:id="25"/>
     </w:p>
     <w:p>
       <w:r>
@@ -11745,7 +11822,7 @@
                     </pic:cNvPicPr>
                   </pic:nvPicPr>
                   <pic:blipFill>
-                    <a:blip r:embed="rId20">
+                    <a:blip r:embed="rId22">
                       <a:extLst>
                         <a:ext uri="{28A0092B-C50C-407E-A947-70E740481C1C}">
                           <a14:useLocalDpi xmlns:a14="http://schemas.microsoft.com/office/drawing/2010/main" val="0"/>
@@ -11785,7 +11862,7 @@
           <w:b w:val="0"/>
         </w:rPr>
       </w:pPr>
-      <w:bookmarkStart w:id="25" w:name="_Toc12491467"/>
+      <w:bookmarkStart w:id="26" w:name="_Toc12529465"/>
       <w:r>
         <w:rPr>
           <w:b w:val="0"/>
@@ -11829,7 +11906,7 @@
         </w:rPr>
         <w:t>. Rotacije oko koordinatnih osi</w:t>
       </w:r>
-      <w:bookmarkEnd w:id="25"/>
+      <w:bookmarkEnd w:id="26"/>
     </w:p>
     <w:p>
       <w:pPr>
@@ -12257,11 +12334,11 @@
       <w:pPr>
         <w:pStyle w:val="Heading2"/>
       </w:pPr>
-      <w:bookmarkStart w:id="26" w:name="_Toc12492045"/>
+      <w:bookmarkStart w:id="27" w:name="_Toc12529416"/>
       <w:r>
         <w:t>Izrada 3D modela proteina</w:t>
       </w:r>
-      <w:bookmarkEnd w:id="26"/>
+      <w:bookmarkEnd w:id="27"/>
     </w:p>
     <w:p>
       <w:pPr>
@@ -12370,7 +12447,7 @@
                     </pic:cNvPicPr>
                   </pic:nvPicPr>
                   <pic:blipFill>
-                    <a:blip r:embed="rId21">
+                    <a:blip r:embed="rId23">
                       <a:extLst>
                         <a:ext uri="{28A0092B-C50C-407E-A947-70E740481C1C}">
                           <a14:useLocalDpi xmlns:a14="http://schemas.microsoft.com/office/drawing/2010/main" val="0"/>
@@ -12410,7 +12487,7 @@
           <w:b w:val="0"/>
         </w:rPr>
       </w:pPr>
-      <w:bookmarkStart w:id="27" w:name="_Toc12491468"/>
+      <w:bookmarkStart w:id="28" w:name="_Toc12529466"/>
       <w:r>
         <w:rPr>
           <w:b w:val="0"/>
@@ -12472,17 +12549,17 @@
         </w:rPr>
         <w:t xml:space="preserve"> (zakrivljena okosnica)</w:t>
       </w:r>
-      <w:bookmarkEnd w:id="27"/>
+      <w:bookmarkEnd w:id="28"/>
     </w:p>
     <w:p>
       <w:pPr>
         <w:pStyle w:val="Heading3"/>
       </w:pPr>
-      <w:bookmarkStart w:id="28" w:name="_Toc12492046"/>
+      <w:bookmarkStart w:id="29" w:name="_Toc12529417"/>
       <w:r>
         <w:t>Krivulje</w:t>
       </w:r>
-      <w:bookmarkEnd w:id="28"/>
+      <w:bookmarkEnd w:id="29"/>
     </w:p>
     <w:p>
       <w:pPr>
@@ -12496,6 +12573,7 @@
           <w:id w:val="1615708461"/>
           <w:citation/>
         </w:sdtPr>
+        <w:sdtEndPr/>
         <w:sdtContent>
           <w:r>
             <w:fldChar w:fldCharType="begin"/>
@@ -12534,6 +12612,7 @@
           <w:id w:val="-831068667"/>
           <w:citation/>
         </w:sdtPr>
+        <w:sdtEndPr/>
         <w:sdtContent>
           <w:r>
             <w:fldChar w:fldCharType="begin"/>
@@ -12699,6 +12778,7 @@
           <w:id w:val="-337377153"/>
           <w:citation/>
         </w:sdtPr>
+        <w:sdtEndPr/>
         <w:sdtContent>
           <w:r>
             <w:fldChar w:fldCharType="begin"/>
@@ -12820,6 +12900,7 @@
           <w:id w:val="-1846849681"/>
           <w:citation/>
         </w:sdtPr>
+        <w:sdtEndPr/>
         <w:sdtContent>
           <w:r>
             <w:fldChar w:fldCharType="begin"/>
@@ -12876,7 +12957,7 @@
                     </pic:cNvPicPr>
                   </pic:nvPicPr>
                   <pic:blipFill>
-                    <a:blip r:embed="rId22">
+                    <a:blip r:embed="rId24">
                       <a:extLst>
                         <a:ext uri="{28A0092B-C50C-407E-A947-70E740481C1C}">
                           <a14:useLocalDpi xmlns:a14="http://schemas.microsoft.com/office/drawing/2010/main" val="0"/>
@@ -12916,7 +12997,7 @@
           <w:b w:val="0"/>
         </w:rPr>
       </w:pPr>
-      <w:bookmarkStart w:id="29" w:name="_Toc12491469"/>
+      <w:bookmarkStart w:id="30" w:name="_Toc12529467"/>
       <w:r>
         <w:rPr>
           <w:b w:val="0"/>
@@ -13012,7 +13093,7 @@
           </w:r>
         </w:sdtContent>
       </w:sdt>
-      <w:bookmarkEnd w:id="29"/>
+      <w:bookmarkEnd w:id="30"/>
     </w:p>
     <w:p>
       <w:r>
@@ -13053,6 +13134,7 @@
           <w:id w:val="253716328"/>
           <w:citation/>
         </w:sdtPr>
+        <w:sdtEndPr/>
         <w:sdtContent>
           <w:r>
             <w:fldChar w:fldCharType="begin"/>
@@ -13410,6 +13492,7 @@
           <w:id w:val="437337528"/>
           <w:citation/>
         </w:sdtPr>
+        <w:sdtEndPr/>
         <w:sdtContent>
           <w:r>
             <w:fldChar w:fldCharType="begin"/>
@@ -13614,7 +13697,7 @@
                     </pic:cNvPicPr>
                   </pic:nvPicPr>
                   <pic:blipFill>
-                    <a:blip r:embed="rId23">
+                    <a:blip r:embed="rId25">
                       <a:extLst>
                         <a:ext uri="{28A0092B-C50C-407E-A947-70E740481C1C}">
                           <a14:useLocalDpi xmlns:a14="http://schemas.microsoft.com/office/drawing/2010/main" val="0"/>
@@ -13654,7 +13737,7 @@
           <w:b w:val="0"/>
         </w:rPr>
       </w:pPr>
-      <w:bookmarkStart w:id="30" w:name="_Toc12491470"/>
+      <w:bookmarkStart w:id="31" w:name="_Toc12529468"/>
       <w:r>
         <w:rPr>
           <w:b w:val="0"/>
@@ -13726,6 +13809,7 @@
           <w:id w:val="-582914564"/>
           <w:citation/>
         </w:sdtPr>
+        <w:sdtEndPr/>
         <w:sdtContent>
           <w:r>
             <w:rPr>
@@ -13762,7 +13846,7 @@
           </w:r>
         </w:sdtContent>
       </w:sdt>
-      <w:bookmarkEnd w:id="30"/>
+      <w:bookmarkEnd w:id="31"/>
     </w:p>
     <w:p>
       <w:r>
@@ -13776,6 +13860,7 @@
           <w:id w:val="-1327037821"/>
           <w:citation/>
         </w:sdtPr>
+        <w:sdtEndPr/>
         <w:sdtContent>
           <w:r>
             <w:fldChar w:fldCharType="begin"/>
@@ -13837,6 +13922,7 @@
           <w:id w:val="1667890659"/>
           <w:citation/>
         </w:sdtPr>
+        <w:sdtEndPr/>
         <w:sdtContent>
           <w:r>
             <w:fldChar w:fldCharType="begin"/>
@@ -13990,6 +14076,7 @@
           <w:id w:val="-531562347"/>
           <w:citation/>
         </w:sdtPr>
+        <w:sdtEndPr/>
         <w:sdtContent>
           <w:r>
             <w:fldChar w:fldCharType="begin"/>
@@ -14111,6 +14198,7 @@
           <w:id w:val="-975375674"/>
           <w:citation/>
         </w:sdtPr>
+        <w:sdtEndPr/>
         <w:sdtContent>
           <w:r>
             <w:fldChar w:fldCharType="begin"/>
@@ -14164,7 +14252,7 @@
                     </pic:cNvPicPr>
                   </pic:nvPicPr>
                   <pic:blipFill>
-                    <a:blip r:embed="rId24">
+                    <a:blip r:embed="rId26">
                       <a:extLst>
                         <a:ext uri="{28A0092B-C50C-407E-A947-70E740481C1C}">
                           <a14:useLocalDpi xmlns:a14="http://schemas.microsoft.com/office/drawing/2010/main" val="0"/>
@@ -14204,7 +14292,7 @@
           <w:b w:val="0"/>
         </w:rPr>
       </w:pPr>
-      <w:bookmarkStart w:id="31" w:name="_Toc12491471"/>
+      <w:bookmarkStart w:id="32" w:name="_Toc12529469"/>
       <w:r>
         <w:rPr>
           <w:b w:val="0"/>
@@ -14262,7 +14350,7 @@
         </w:rPr>
         <w:t>-Rom krivulja</w:t>
       </w:r>
-      <w:bookmarkEnd w:id="31"/>
+      <w:bookmarkEnd w:id="32"/>
     </w:p>
     <w:p>
       <w:pPr>
@@ -14279,6 +14367,7 @@
           <w:id w:val="-816872832"/>
           <w:citation/>
         </w:sdtPr>
+        <w:sdtEndPr/>
         <w:sdtContent>
           <w:r>
             <w:fldChar w:fldCharType="begin"/>
@@ -15017,6 +15106,7 @@
           <w:id w:val="-542452105"/>
           <w:citation/>
         </w:sdtPr>
+        <w:sdtEndPr/>
         <w:sdtContent>
           <w:r>
             <w:fldChar w:fldCharType="begin"/>
@@ -15067,6 +15157,7 @@
           <w:id w:val="-598023722"/>
           <w:citation/>
         </w:sdtPr>
+        <w:sdtEndPr/>
         <w:sdtContent>
           <w:r>
             <w:fldChar w:fldCharType="begin"/>
@@ -15102,6 +15193,7 @@
           <w:id w:val="-1795667253"/>
           <w:citation/>
         </w:sdtPr>
+        <w:sdtEndPr/>
         <w:sdtContent>
           <w:r>
             <w:fldChar w:fldCharType="begin"/>
@@ -15697,11 +15789,11 @@
       <w:pPr>
         <w:pStyle w:val="Heading3"/>
       </w:pPr>
-      <w:bookmarkStart w:id="32" w:name="_Toc12492047"/>
+      <w:bookmarkStart w:id="33" w:name="_Toc12529418"/>
       <w:r>
         <w:t>Izrada okosnice proteina</w:t>
       </w:r>
-      <w:bookmarkEnd w:id="32"/>
+      <w:bookmarkEnd w:id="33"/>
     </w:p>
     <w:p>
       <w:pPr>
@@ -15734,6 +15826,7 @@
           <w:id w:val="353926450"/>
           <w:citation/>
         </w:sdtPr>
+        <w:sdtEndPr/>
         <w:sdtContent>
           <w:r>
             <w:fldChar w:fldCharType="begin"/>
@@ -16703,7 +16796,7 @@
                     </pic:cNvPicPr>
                   </pic:nvPicPr>
                   <pic:blipFill>
-                    <a:blip r:embed="rId25" cstate="print">
+                    <a:blip r:embed="rId27" cstate="print">
                       <a:extLst>
                         <a:ext uri="{28A0092B-C50C-407E-A947-70E740481C1C}">
                           <a14:useLocalDpi xmlns:a14="http://schemas.microsoft.com/office/drawing/2010/main" val="0"/>
@@ -16743,7 +16836,7 @@
           <w:b w:val="0"/>
         </w:rPr>
       </w:pPr>
-      <w:bookmarkStart w:id="33" w:name="_Toc12491472"/>
+      <w:bookmarkStart w:id="34" w:name="_Toc12529470"/>
       <w:r>
         <w:rPr>
           <w:b w:val="0"/>
@@ -16799,7 +16892,7 @@
         </w:rPr>
         <w:t xml:space="preserve"> poligona prilikom kreiranja okosnice</w:t>
       </w:r>
-      <w:bookmarkEnd w:id="33"/>
+      <w:bookmarkEnd w:id="34"/>
     </w:p>
     <w:p>
       <w:pPr>
@@ -16830,7 +16923,7 @@
                     </pic:cNvPicPr>
                   </pic:nvPicPr>
                   <pic:blipFill>
-                    <a:blip r:embed="rId26">
+                    <a:blip r:embed="rId28">
                       <a:extLst>
                         <a:ext uri="{28A0092B-C50C-407E-A947-70E740481C1C}">
                           <a14:useLocalDpi xmlns:a14="http://schemas.microsoft.com/office/drawing/2010/main" val="0"/>
@@ -16870,7 +16963,7 @@
           <w:b w:val="0"/>
         </w:rPr>
       </w:pPr>
-      <w:bookmarkStart w:id="34" w:name="_Toc12491473"/>
+      <w:bookmarkStart w:id="35" w:name="_Toc12529471"/>
       <w:r>
         <w:rPr>
           <w:b w:val="0"/>
@@ -16914,7 +17007,7 @@
         </w:rPr>
         <w:t>. Geometrijski prikaz smjera okosnice</w:t>
       </w:r>
-      <w:bookmarkEnd w:id="34"/>
+      <w:bookmarkEnd w:id="35"/>
     </w:p>
     <w:p>
       <w:pPr>
@@ -17021,7 +17114,7 @@
                     </pic:cNvPicPr>
                   </pic:nvPicPr>
                   <pic:blipFill>
-                    <a:blip r:embed="rId27" cstate="print">
+                    <a:blip r:embed="rId29" cstate="print">
                       <a:extLst>
                         <a:ext uri="{28A0092B-C50C-407E-A947-70E740481C1C}">
                           <a14:useLocalDpi xmlns:a14="http://schemas.microsoft.com/office/drawing/2010/main" val="0"/>
@@ -17061,7 +17154,7 @@
           <w:b w:val="0"/>
         </w:rPr>
       </w:pPr>
-      <w:bookmarkStart w:id="35" w:name="_Toc12491474"/>
+      <w:bookmarkStart w:id="36" w:name="_Toc12529472"/>
       <w:r>
         <w:rPr>
           <w:b w:val="0"/>
@@ -17105,20 +17198,20 @@
         </w:rPr>
         <w:t>. Usporedba glatkoće cijevi</w:t>
       </w:r>
-      <w:bookmarkEnd w:id="35"/>
+      <w:bookmarkEnd w:id="36"/>
     </w:p>
     <w:p>
       <w:pPr>
         <w:pStyle w:val="Heading3"/>
       </w:pPr>
-      <w:bookmarkStart w:id="36" w:name="_Toc12492048"/>
+      <w:bookmarkStart w:id="37" w:name="_Toc12529419"/>
       <w:r>
         <w:t>α-</w:t>
       </w:r>
       <w:r>
         <w:t>zavojnice</w:t>
       </w:r>
-      <w:bookmarkEnd w:id="36"/>
+      <w:bookmarkEnd w:id="37"/>
     </w:p>
     <w:p>
       <w:r>
@@ -17200,7 +17293,7 @@
                     </pic:cNvPicPr>
                   </pic:nvPicPr>
                   <pic:blipFill>
-                    <a:blip r:embed="rId28">
+                    <a:blip r:embed="rId30">
                       <a:extLst>
                         <a:ext uri="{28A0092B-C50C-407E-A947-70E740481C1C}">
                           <a14:useLocalDpi xmlns:a14="http://schemas.microsoft.com/office/drawing/2010/main" val="0"/>
@@ -17241,7 +17334,7 @@
           <w:lang w:val="en-US"/>
         </w:rPr>
       </w:pPr>
-      <w:bookmarkStart w:id="37" w:name="_Toc12491475"/>
+      <w:bookmarkStart w:id="38" w:name="_Toc12529473"/>
       <w:r>
         <w:rPr>
           <w:b w:val="0"/>
@@ -17299,6 +17392,7 @@
           <w:id w:val="1609001420"/>
           <w:citation/>
         </w:sdtPr>
+        <w:sdtEndPr/>
         <w:sdtContent>
           <w:r>
             <w:rPr>
@@ -17343,7 +17437,7 @@
           </w:r>
         </w:sdtContent>
       </w:sdt>
-      <w:bookmarkEnd w:id="37"/>
+      <w:bookmarkEnd w:id="38"/>
     </w:p>
     <w:p>
       <w:r>
@@ -17485,7 +17579,7 @@
                     </pic:cNvPicPr>
                   </pic:nvPicPr>
                   <pic:blipFill>
-                    <a:blip r:embed="rId29">
+                    <a:blip r:embed="rId31">
                       <a:extLst>
                         <a:ext uri="{28A0092B-C50C-407E-A947-70E740481C1C}">
                           <a14:useLocalDpi xmlns:a14="http://schemas.microsoft.com/office/drawing/2010/main" val="0"/>
@@ -17525,7 +17619,7 @@
           <w:b w:val="0"/>
         </w:rPr>
       </w:pPr>
-      <w:bookmarkStart w:id="38" w:name="_Toc12491476"/>
+      <w:bookmarkStart w:id="39" w:name="_Toc12529474"/>
       <w:r>
         <w:rPr>
           <w:b w:val="0"/>
@@ -17569,7 +17663,7 @@
         </w:rPr>
         <w:t>. Neke od mogućih orijentacija pravokutnika okomitog na vektor smjera</w:t>
       </w:r>
-      <w:bookmarkEnd w:id="38"/>
+      <w:bookmarkEnd w:id="39"/>
     </w:p>
     <w:p>
       <w:r>
@@ -17654,6 +17748,7 @@
           <w:id w:val="-1810631105"/>
           <w:citation/>
         </w:sdtPr>
+        <w:sdtEndPr/>
         <w:sdtContent>
           <w:r>
             <w:fldChar w:fldCharType="begin"/>
@@ -17792,6 +17887,7 @@
           <w:id w:val="-530184631"/>
           <w:citation/>
         </w:sdtPr>
+        <w:sdtEndPr/>
         <w:sdtContent>
           <w:r>
             <w:fldChar w:fldCharType="begin"/>
@@ -17845,7 +17941,7 @@
                     </pic:cNvPicPr>
                   </pic:nvPicPr>
                   <pic:blipFill>
-                    <a:blip r:embed="rId30">
+                    <a:blip r:embed="rId32">
                       <a:extLst>
                         <a:ext uri="{28A0092B-C50C-407E-A947-70E740481C1C}">
                           <a14:useLocalDpi xmlns:a14="http://schemas.microsoft.com/office/drawing/2010/main" val="0"/>
@@ -17886,7 +17982,7 @@
           <w:lang w:val="en-US"/>
         </w:rPr>
       </w:pPr>
-      <w:bookmarkStart w:id="39" w:name="_Toc12491477"/>
+      <w:bookmarkStart w:id="40" w:name="_Toc12529475"/>
       <w:r>
         <w:rPr>
           <w:b w:val="0"/>
@@ -17976,7 +18072,7 @@
           </w:r>
         </w:sdtContent>
       </w:sdt>
-      <w:bookmarkEnd w:id="39"/>
+      <w:bookmarkEnd w:id="40"/>
     </w:p>
     <w:p>
       <w:r>
@@ -18098,6 +18194,7 @@
           <w:id w:val="-886947185"/>
           <w:citation/>
         </w:sdtPr>
+        <w:sdtEndPr/>
         <w:sdtContent>
           <w:r>
             <w:fldChar w:fldCharType="begin"/>
@@ -18413,7 +18510,7 @@
                     </pic:cNvPicPr>
                   </pic:nvPicPr>
                   <pic:blipFill>
-                    <a:blip r:embed="rId31">
+                    <a:blip r:embed="rId33">
                       <a:extLst>
                         <a:ext uri="{28A0092B-C50C-407E-A947-70E740481C1C}">
                           <a14:useLocalDpi xmlns:a14="http://schemas.microsoft.com/office/drawing/2010/main" val="0"/>
@@ -18454,7 +18551,7 @@
           <w:lang w:val="en-US"/>
         </w:rPr>
       </w:pPr>
-      <w:bookmarkStart w:id="40" w:name="_Toc12491478"/>
+      <w:bookmarkStart w:id="41" w:name="_Toc12529476"/>
       <w:r>
         <w:rPr>
           <w:b w:val="0"/>
@@ -18498,13 +18595,13 @@
         </w:rPr>
         <w:t>. Izgled zavojnice dobivene linearnom interpolacijom lokalnih koordinatnih sustava Cα atoma</w:t>
       </w:r>
-      <w:bookmarkEnd w:id="40"/>
+      <w:bookmarkEnd w:id="41"/>
     </w:p>
     <w:p>
       <w:pPr>
         <w:pStyle w:val="Heading3"/>
       </w:pPr>
-      <w:bookmarkStart w:id="41" w:name="_Toc12492049"/>
+      <w:bookmarkStart w:id="42" w:name="_Toc12529420"/>
       <w:r>
         <w:rPr>
           <w:lang w:val="en-US"/>
@@ -18514,7 +18611,7 @@
       <w:r>
         <w:t>lanci</w:t>
       </w:r>
-      <w:bookmarkEnd w:id="41"/>
+      <w:bookmarkEnd w:id="42"/>
     </w:p>
     <w:p>
       <w:pPr>
@@ -18573,6 +18670,7 @@
           <w:id w:val="1179550436"/>
           <w:citation/>
         </w:sdtPr>
+        <w:sdtEndPr/>
         <w:sdtContent>
           <w:r>
             <w:fldChar w:fldCharType="begin"/>
@@ -18645,6 +18743,7 @@
           <w:id w:val="757341151"/>
           <w:citation/>
         </w:sdtPr>
+        <w:sdtEndPr/>
         <w:sdtContent>
           <w:r>
             <w:fldChar w:fldCharType="begin"/>
@@ -18686,6 +18785,7 @@
           <w:id w:val="-1429723354"/>
           <w:citation/>
         </w:sdtPr>
+        <w:sdtEndPr/>
         <w:sdtContent>
           <w:r>
             <w:fldChar w:fldCharType="begin"/>
@@ -18756,7 +18856,7 @@
                     </pic:cNvPicPr>
                   </pic:nvPicPr>
                   <pic:blipFill>
-                    <a:blip r:embed="rId32">
+                    <a:blip r:embed="rId34">
                       <a:extLst>
                         <a:ext uri="{28A0092B-C50C-407E-A947-70E740481C1C}">
                           <a14:useLocalDpi xmlns:a14="http://schemas.microsoft.com/office/drawing/2010/main" val="0"/>
@@ -18796,7 +18896,7 @@
           <w:b w:val="0"/>
         </w:rPr>
       </w:pPr>
-      <w:bookmarkStart w:id="42" w:name="_Toc12491479"/>
+      <w:bookmarkStart w:id="43" w:name="_Toc12529477"/>
       <w:r>
         <w:rPr>
           <w:b w:val="0"/>
@@ -18852,7 +18952,7 @@
         </w:rPr>
         <w:t>lanca</w:t>
       </w:r>
-      <w:bookmarkEnd w:id="42"/>
+      <w:bookmarkEnd w:id="43"/>
     </w:p>
     <w:p>
       <w:pPr>
@@ -18868,12 +18968,12 @@
       <w:pPr>
         <w:pStyle w:val="Heading1"/>
       </w:pPr>
-      <w:bookmarkStart w:id="43" w:name="_Toc12492050"/>
+      <w:bookmarkStart w:id="44" w:name="_Toc12529421"/>
       <w:r>
         <w:lastRenderedPageBreak/>
         <w:t>Usporedba s postojećim alatima</w:t>
       </w:r>
-      <w:bookmarkEnd w:id="43"/>
+      <w:bookmarkEnd w:id="44"/>
     </w:p>
     <w:p>
       <w:pPr>
@@ -19081,6 +19181,7 @@
           <w:id w:val="-995644175"/>
           <w:citation/>
         </w:sdtPr>
+        <w:sdtEndPr/>
         <w:sdtContent>
           <w:r>
             <w:fldChar w:fldCharType="begin"/>
@@ -19222,6 +19323,7 @@
           <w:id w:val="173234139"/>
           <w:citation/>
         </w:sdtPr>
+        <w:sdtEndPr/>
         <w:sdtContent>
           <w:r>
             <w:fldChar w:fldCharType="begin"/>
@@ -19296,6 +19398,7 @@
           <w:id w:val="-1325194803"/>
           <w:citation/>
         </w:sdtPr>
+        <w:sdtEndPr/>
         <w:sdtContent>
           <w:r>
             <w:fldChar w:fldCharType="begin"/>
@@ -19365,6 +19468,7 @@
           <w:id w:val="-707565002"/>
           <w:citation/>
         </w:sdtPr>
+        <w:sdtEndPr/>
         <w:sdtContent>
           <w:r>
             <w:fldChar w:fldCharType="begin"/>
@@ -19429,7 +19533,7 @@
                     </pic:cNvPicPr>
                   </pic:nvPicPr>
                   <pic:blipFill>
-                    <a:blip r:embed="rId33" cstate="print">
+                    <a:blip r:embed="rId35" cstate="print">
                       <a:extLst>
                         <a:ext uri="{28A0092B-C50C-407E-A947-70E740481C1C}">
                           <a14:useLocalDpi xmlns:a14="http://schemas.microsoft.com/office/drawing/2010/main" val="0"/>
@@ -19469,7 +19573,7 @@
           <w:b w:val="0"/>
         </w:rPr>
       </w:pPr>
-      <w:bookmarkStart w:id="44" w:name="_Toc12491480"/>
+      <w:bookmarkStart w:id="45" w:name="_Toc12529478"/>
       <w:r>
         <w:rPr>
           <w:b w:val="0"/>
@@ -19513,7 +19617,7 @@
         </w:rPr>
         <w:t>. Usporedba proteina 6NIV</w:t>
       </w:r>
-      <w:bookmarkEnd w:id="44"/>
+      <w:bookmarkEnd w:id="45"/>
     </w:p>
     <w:p>
       <w:pPr>
@@ -19542,7 +19646,7 @@
                     </pic:cNvPicPr>
                   </pic:nvPicPr>
                   <pic:blipFill>
-                    <a:blip r:embed="rId34" cstate="print">
+                    <a:blip r:embed="rId36" cstate="print">
                       <a:extLst>
                         <a:ext uri="{28A0092B-C50C-407E-A947-70E740481C1C}">
                           <a14:useLocalDpi xmlns:a14="http://schemas.microsoft.com/office/drawing/2010/main" val="0"/>
@@ -19582,7 +19686,7 @@
           <w:b w:val="0"/>
         </w:rPr>
       </w:pPr>
-      <w:bookmarkStart w:id="45" w:name="_Toc12491481"/>
+      <w:bookmarkStart w:id="46" w:name="_Toc12529479"/>
       <w:r>
         <w:rPr>
           <w:b w:val="0"/>
@@ -19626,7 +19730,7 @@
         </w:rPr>
         <w:t>. Usporedba proteina 5ZSY</w:t>
       </w:r>
-      <w:bookmarkEnd w:id="45"/>
+      <w:bookmarkEnd w:id="46"/>
     </w:p>
     <w:p>
       <w:pPr>
@@ -19656,7 +19760,7 @@
                     </pic:cNvPicPr>
                   </pic:nvPicPr>
                   <pic:blipFill>
-                    <a:blip r:embed="rId35">
+                    <a:blip r:embed="rId37">
                       <a:extLst>
                         <a:ext uri="{28A0092B-C50C-407E-A947-70E740481C1C}">
                           <a14:useLocalDpi xmlns:a14="http://schemas.microsoft.com/office/drawing/2010/main" val="0"/>
@@ -19696,7 +19800,7 @@
           <w:b w:val="0"/>
         </w:rPr>
       </w:pPr>
-      <w:bookmarkStart w:id="46" w:name="_Toc12491482"/>
+      <w:bookmarkStart w:id="47" w:name="_Toc12529480"/>
       <w:r>
         <w:rPr>
           <w:b w:val="0"/>
@@ -19740,7 +19844,7 @@
         </w:rPr>
         <w:t>. Usporedba proteina 6NUK</w:t>
       </w:r>
-      <w:bookmarkEnd w:id="46"/>
+      <w:bookmarkEnd w:id="47"/>
     </w:p>
     <w:p>
       <w:pPr>
@@ -19770,7 +19874,7 @@
                     </pic:cNvPicPr>
                   </pic:nvPicPr>
                   <pic:blipFill>
-                    <a:blip r:embed="rId36" cstate="print">
+                    <a:blip r:embed="rId38" cstate="print">
                       <a:extLst>
                         <a:ext uri="{28A0092B-C50C-407E-A947-70E740481C1C}">
                           <a14:useLocalDpi xmlns:a14="http://schemas.microsoft.com/office/drawing/2010/main" val="0"/>
@@ -19810,7 +19914,7 @@
           <w:b w:val="0"/>
         </w:rPr>
       </w:pPr>
-      <w:bookmarkStart w:id="47" w:name="_Toc12491483"/>
+      <w:bookmarkStart w:id="48" w:name="_Toc12529481"/>
       <w:r>
         <w:rPr>
           <w:b w:val="0"/>
@@ -19854,7 +19958,7 @@
         </w:rPr>
         <w:t>. Usporedba proteina 1A3N</w:t>
       </w:r>
-      <w:bookmarkEnd w:id="47"/>
+      <w:bookmarkEnd w:id="48"/>
     </w:p>
     <w:p>
       <w:pPr>
@@ -19870,12 +19974,15 @@
       <w:pPr>
         <w:pStyle w:val="Heading1"/>
       </w:pPr>
-      <w:bookmarkStart w:id="48" w:name="_Toc12492051"/>
+      <w:bookmarkStart w:id="49" w:name="_Toc12529422"/>
       <w:r>
         <w:lastRenderedPageBreak/>
-        <w:t>ZAKLJUČAK</w:t>
-      </w:r>
-      <w:bookmarkEnd w:id="48"/>
+        <w:t>Z</w:t>
+      </w:r>
+      <w:r>
+        <w:t>aključak</w:t>
+      </w:r>
+      <w:bookmarkEnd w:id="49"/>
     </w:p>
     <w:p>
       <w:pPr>
@@ -19977,7 +20084,8 @@
       <w:pPr>
         <w:ind w:left="5760" w:firstLine="0"/>
         <w:sectPr>
-          <w:headerReference w:type="default" r:id="rId37"/>
+          <w:headerReference w:type="default" r:id="rId39"/>
+          <w:footerReference w:type="default" r:id="rId40"/>
           <w:pgSz w:w="11906" w:h="16838" w:code="9"/>
           <w:pgMar w:top="1701" w:right="1701" w:bottom="1701" w:left="1985" w:header="964" w:footer="964" w:gutter="0"/>
           <w:pgNumType w:start="1"/>
@@ -19993,893 +20101,12 @@
       <w:pPr>
         <w:pStyle w:val="Heading1"/>
       </w:pPr>
-      <w:bookmarkStart w:id="49" w:name="_Toc12492052"/>
-      <w:r>
-        <w:lastRenderedPageBreak/>
-        <w:t>Sažetak</w:t>
-      </w:r>
-      <w:bookmarkEnd w:id="49"/>
-    </w:p>
-    <w:p/>
-    <w:p>
-      <w:pPr>
-        <w:ind w:firstLine="0"/>
-        <w:rPr>
-          <w:b/>
-        </w:rPr>
-      </w:pPr>
-      <w:r>
-        <w:rPr>
-          <w:b/>
-        </w:rPr>
-        <w:t>Vizualizacija strukture proteina</w:t>
-      </w:r>
-    </w:p>
-    <w:p/>
-    <w:p>
-      <w:pPr>
-        <w:ind w:firstLine="0"/>
-      </w:pPr>
-      <w:r>
-        <w:t xml:space="preserve">Proteini su sastavini dio svake stanice, a sastoje se od jednog ili više lanaca aminokiselina. Prilikom njihovog proučavanja, možemo govoriti o četiri </w:t>
-      </w:r>
-      <w:r>
-        <w:t>razine</w:t>
-      </w:r>
-      <w:r>
-        <w:t xml:space="preserve"> struktura: primarnoj, sekundarnoj, tercijarnoj te kvartarnoj. Niz aminokiselina kao takav, bez proučavanja međusobne interakcije unutar proteina, čini primarnu strukturu. Sekundarnu strukturu proteina čine nekoliko različitih tvorevina koje nastaju </w:t>
-      </w:r>
-      <w:r>
-        <w:t>na</w:t>
-      </w:r>
-      <w:r>
-        <w:t xml:space="preserve"> jednom lancu od kojih su najvažnije α-zavojnice i β-lanci. Tercijarna struktura opisuje funkciju </w:t>
-      </w:r>
-      <w:r>
-        <w:t xml:space="preserve">jednog </w:t>
-      </w:r>
-      <w:r>
-        <w:t>lanca uz prisustvo sekundarnih struktura, dok proteini koji imaju više od jednog lanca imaju i kvartarnu strukturu koja proučava međusobni utjecaj tih lanaca.</w:t>
-      </w:r>
-      <w:r>
-        <w:t xml:space="preserve"> </w:t>
-      </w:r>
-    </w:p>
-    <w:p>
-      <w:r>
-        <w:t xml:space="preserve">U sklopu ovog rada razvijen je alat </w:t>
-      </w:r>
-      <w:proofErr w:type="spellStart"/>
-      <w:r>
-        <w:t>ProteinVisualizer</w:t>
-      </w:r>
-      <w:proofErr w:type="spellEnd"/>
-      <w:r>
-        <w:t xml:space="preserve"> čija je svrha </w:t>
-      </w:r>
-      <w:r>
-        <w:t xml:space="preserve">generiranje i </w:t>
-      </w:r>
-      <w:r>
-        <w:t xml:space="preserve">prikazivanje strukture proteina. Program </w:t>
-      </w:r>
-      <w:r>
-        <w:t>pri pokretanju</w:t>
-      </w:r>
-      <w:r>
-        <w:t xml:space="preserve"> izvlači podatke o proteinu koji su zapisani u</w:t>
-      </w:r>
-      <w:r>
-        <w:t xml:space="preserve"> ulaznoj</w:t>
-      </w:r>
-      <w:r>
-        <w:t xml:space="preserve"> PDB</w:t>
-      </w:r>
-      <w:r>
-        <w:t xml:space="preserve"> datoteci</w:t>
-      </w:r>
-      <w:r>
-        <w:t xml:space="preserve">. </w:t>
-      </w:r>
-      <w:r>
-        <w:t>Za</w:t>
-      </w:r>
-      <w:r>
-        <w:t xml:space="preserve"> osnovu modela,</w:t>
-      </w:r>
-      <w:r>
-        <w:t xml:space="preserve"> </w:t>
-      </w:r>
-      <w:r>
-        <w:t>kreira se</w:t>
-      </w:r>
-      <w:r>
-        <w:t xml:space="preserve"> krivulj</w:t>
-      </w:r>
-      <w:r>
-        <w:t xml:space="preserve">u </w:t>
-      </w:r>
-      <w:r>
-        <w:t xml:space="preserve">koja prolazi kroz središnji atom ugljika (Cα) svake aminokiseline. Korištenjem te krivulje, te uz pomoć linearne algebre, </w:t>
-      </w:r>
-      <w:r>
-        <w:t>generira se cijev</w:t>
-      </w:r>
-      <w:r>
-        <w:t>,</w:t>
-      </w:r>
-      <w:r>
-        <w:t xml:space="preserve"> koja predstavlja okosnicu proteina, i vrpce,</w:t>
-      </w:r>
-      <w:r>
-        <w:t xml:space="preserve"> kojima</w:t>
-      </w:r>
-      <w:r>
-        <w:t xml:space="preserve"> se najčešće pre</w:t>
-      </w:r>
-      <w:r>
-        <w:t>d</w:t>
-      </w:r>
-      <w:r>
-        <w:t xml:space="preserve">stavljaju α-zavojnice i β-lanci. Konačno, spajanjem svih tih </w:t>
-      </w:r>
-      <w:r>
-        <w:t xml:space="preserve">generiranih </w:t>
-      </w:r>
-      <w:r>
-        <w:t xml:space="preserve">struktura, dobije se kompletan model proteina. </w:t>
-      </w:r>
-    </w:p>
-    <w:p>
-      <w:r>
-        <w:t xml:space="preserve">Rezultati koje alat generira usporedivi su </w:t>
-      </w:r>
-      <w:r>
-        <w:t>s rezultatima drugi</w:t>
-      </w:r>
-      <w:r>
-        <w:t>h popularnih</w:t>
-      </w:r>
-      <w:r>
-        <w:t xml:space="preserve"> alata </w:t>
-      </w:r>
-      <w:r>
-        <w:t xml:space="preserve">za vizualizaciju, </w:t>
-      </w:r>
-      <w:r>
-        <w:t xml:space="preserve">što u konačnici potvrđuje ispravnost </w:t>
-      </w:r>
-      <w:r>
-        <w:t xml:space="preserve">ovog </w:t>
-      </w:r>
-      <w:r>
-        <w:t>postupka.</w:t>
-      </w:r>
-    </w:p>
-    <w:p/>
-    <w:p>
-      <w:pPr>
-        <w:ind w:firstLine="0"/>
-      </w:pPr>
-      <w:r>
-        <w:t xml:space="preserve">Ključne riječi: protein, vizualizacija, struktura proteina, PDB, krivulje, </w:t>
-      </w:r>
-      <w:proofErr w:type="spellStart"/>
-      <w:r>
-        <w:t>Catmull</w:t>
-      </w:r>
-      <w:proofErr w:type="spellEnd"/>
-      <w:r>
-        <w:t>-Rom, modeliranje, makromolekule,</w:t>
-      </w:r>
-      <w:r>
-        <w:t xml:space="preserve"> okosnica proteina,</w:t>
-      </w:r>
-      <w:r>
-        <w:t xml:space="preserve"> </w:t>
-      </w:r>
-      <w:r>
-        <w:t>α-</w:t>
-      </w:r>
-      <w:r>
-        <w:t>zavojnic</w:t>
-      </w:r>
-      <w:r>
-        <w:t>e, β-</w:t>
-      </w:r>
-      <w:r>
-        <w:t>lanci</w:t>
-      </w:r>
-      <w:r>
-        <w:t xml:space="preserve">, </w:t>
-      </w:r>
-      <w:proofErr w:type="spellStart"/>
-      <w:r>
-        <w:t>DirectX</w:t>
-      </w:r>
-      <w:proofErr w:type="spellEnd"/>
-    </w:p>
-    <w:p>
-      <w:r>
-        <w:br w:type="page"/>
-      </w:r>
-    </w:p>
-    <w:p>
-      <w:pPr>
-        <w:ind w:firstLine="0"/>
-        <w:rPr>
-          <w:b/>
-          <w:sz w:val="36"/>
-          <w:szCs w:val="36"/>
-          <w:lang w:val="en-US"/>
-        </w:rPr>
-      </w:pPr>
-      <w:r>
-        <w:rPr>
-          <w:b/>
-          <w:sz w:val="36"/>
-          <w:szCs w:val="36"/>
-          <w:lang w:val="en-US"/>
-        </w:rPr>
-        <w:lastRenderedPageBreak/>
-        <w:t>Summary</w:t>
-      </w:r>
-    </w:p>
-    <w:p>
-      <w:pPr>
-        <w:ind w:firstLine="0"/>
-        <w:rPr>
-          <w:b/>
-          <w:lang w:val="en-US"/>
-        </w:rPr>
-      </w:pPr>
-    </w:p>
-    <w:p>
-      <w:pPr>
-        <w:ind w:firstLine="0"/>
-        <w:rPr>
-          <w:b/>
-          <w:lang w:val="en-US"/>
-        </w:rPr>
-      </w:pPr>
-      <w:r>
-        <w:rPr>
-          <w:b/>
-          <w:lang w:val="en-US"/>
-        </w:rPr>
-        <w:t>Protein structure visualization</w:t>
-      </w:r>
-    </w:p>
-    <w:p>
-      <w:pPr>
-        <w:ind w:firstLine="0"/>
-        <w:rPr>
-          <w:b/>
-          <w:lang w:val="en-US"/>
-        </w:rPr>
-      </w:pPr>
-    </w:p>
-    <w:p>
-      <w:pPr>
-        <w:ind w:firstLine="0"/>
-        <w:rPr>
-          <w:lang w:val="en-US"/>
-        </w:rPr>
-      </w:pPr>
-      <w:r>
-        <w:rPr>
-          <w:lang w:val="en-US"/>
-        </w:rPr>
-        <w:t xml:space="preserve">Proteins </w:t>
-      </w:r>
-      <w:r>
-        <w:rPr>
-          <w:lang w:val="en-US"/>
-        </w:rPr>
-        <w:t xml:space="preserve">are part of every </w:t>
-      </w:r>
-      <w:r>
-        <w:rPr>
-          <w:lang w:val="en-US"/>
-        </w:rPr>
-        <w:t>cell</w:t>
-      </w:r>
-      <w:r>
-        <w:rPr>
-          <w:lang w:val="en-US"/>
-        </w:rPr>
-        <w:t xml:space="preserve"> and they </w:t>
-      </w:r>
-      <w:r>
-        <w:rPr>
-          <w:lang w:val="en-US"/>
-        </w:rPr>
-        <w:t xml:space="preserve">consist of one or more chains of amino acid residues. In protein analysis, there are four levels of protein </w:t>
-      </w:r>
-      <w:r>
-        <w:rPr>
-          <w:lang w:val="en-US"/>
-        </w:rPr>
-        <w:t>structure</w:t>
-      </w:r>
-      <w:r>
-        <w:rPr>
-          <w:lang w:val="en-US"/>
-        </w:rPr>
-        <w:t xml:space="preserve">: primary, secondary, tertiary and quaternary. </w:t>
-      </w:r>
-      <w:r>
-        <w:rPr>
-          <w:lang w:val="en-US"/>
-        </w:rPr>
-        <w:t>Plain s</w:t>
-      </w:r>
-      <w:r>
-        <w:rPr>
-          <w:lang w:val="en-US"/>
-        </w:rPr>
-        <w:t xml:space="preserve">equence of amino acids </w:t>
-      </w:r>
-      <w:r>
-        <w:rPr>
-          <w:lang w:val="en-US"/>
-        </w:rPr>
-        <w:t xml:space="preserve">residues </w:t>
-      </w:r>
-      <w:r>
-        <w:rPr>
-          <w:lang w:val="en-US"/>
-        </w:rPr>
-        <w:t>in a po</w:t>
-      </w:r>
-      <w:r>
-        <w:rPr>
-          <w:lang w:val="en-US"/>
-        </w:rPr>
-        <w:t>l</w:t>
-      </w:r>
-      <w:r>
-        <w:rPr>
-          <w:lang w:val="en-US"/>
-        </w:rPr>
-        <w:t xml:space="preserve">ypeptide chain forms primary structure. Secondary structure refers to </w:t>
-      </w:r>
-      <w:r>
-        <w:rPr>
-          <w:lang w:val="en-US"/>
-        </w:rPr>
-        <w:t xml:space="preserve">local folded structures in </w:t>
-      </w:r>
-      <w:r>
-        <w:rPr>
-          <w:lang w:val="en-US"/>
-        </w:rPr>
-        <w:t xml:space="preserve">a </w:t>
-      </w:r>
-      <w:r>
-        <w:rPr>
-          <w:lang w:val="en-US"/>
-        </w:rPr>
-        <w:t>single chain</w:t>
-      </w:r>
-      <w:r>
-        <w:rPr>
-          <w:lang w:val="en-US"/>
-        </w:rPr>
-        <w:t>,</w:t>
-      </w:r>
-      <w:r>
-        <w:rPr>
-          <w:lang w:val="en-US"/>
-        </w:rPr>
-        <w:t xml:space="preserve"> among which are the most important </w:t>
-      </w:r>
-      <w:r>
-        <w:rPr>
-          <w:lang w:val="el-GR"/>
-        </w:rPr>
-        <w:t>α-</w:t>
-      </w:r>
-      <w:r>
-        <w:rPr>
-          <w:lang w:val="en-US"/>
-        </w:rPr>
-        <w:t>helices</w:t>
-      </w:r>
-      <w:r>
-        <w:rPr>
-          <w:lang w:val="el-GR"/>
-        </w:rPr>
-        <w:t xml:space="preserve"> </w:t>
-      </w:r>
-      <w:r>
-        <w:rPr>
-          <w:lang w:val="en-US"/>
-        </w:rPr>
-        <w:t>and</w:t>
-      </w:r>
-      <w:r>
-        <w:rPr>
-          <w:lang w:val="el-GR"/>
-        </w:rPr>
-        <w:t xml:space="preserve"> β-</w:t>
-      </w:r>
-      <w:r>
-        <w:rPr>
-          <w:lang w:val="en-US"/>
-        </w:rPr>
-        <w:t>sheets</w:t>
-      </w:r>
-      <w:r>
-        <w:rPr>
-          <w:lang w:val="en-US"/>
-        </w:rPr>
-        <w:t>. Tertiary structure represents</w:t>
-      </w:r>
-      <w:r>
-        <w:rPr>
-          <w:lang w:val="en-US"/>
-        </w:rPr>
-        <w:t xml:space="preserve"> function</w:t>
-      </w:r>
-      <w:r>
-        <w:rPr>
-          <w:lang w:val="en-US"/>
-        </w:rPr>
-        <w:t xml:space="preserve"> of</w:t>
-      </w:r>
-      <w:r>
-        <w:rPr>
-          <w:lang w:val="en-US"/>
-        </w:rPr>
-        <w:t xml:space="preserve"> a single chain </w:t>
-      </w:r>
-      <w:r>
-        <w:rPr>
-          <w:lang w:val="en-US"/>
-        </w:rPr>
-        <w:t>in presence of</w:t>
-      </w:r>
-      <w:r>
-        <w:rPr>
-          <w:lang w:val="en-US"/>
-        </w:rPr>
-        <w:t xml:space="preserve"> secondary structures, while interaction between multiple polypeptide chain</w:t>
-      </w:r>
-      <w:r>
-        <w:rPr>
-          <w:lang w:val="en-US"/>
-        </w:rPr>
-        <w:t>s</w:t>
-      </w:r>
-      <w:r>
-        <w:rPr>
-          <w:lang w:val="en-US"/>
-        </w:rPr>
-        <w:t xml:space="preserve"> forms a quaternary structure. </w:t>
-      </w:r>
-    </w:p>
-    <w:p>
-      <w:pPr>
-        <w:ind w:firstLine="0"/>
-      </w:pPr>
-      <w:r>
-        <w:rPr>
-          <w:lang w:val="en-US"/>
-        </w:rPr>
-        <w:tab/>
-        <w:t xml:space="preserve">In this thesis, </w:t>
-      </w:r>
-      <w:proofErr w:type="spellStart"/>
-      <w:r>
-        <w:rPr>
-          <w:lang w:val="en-US"/>
-        </w:rPr>
-        <w:t>ProteinVisualizer</w:t>
-      </w:r>
-      <w:proofErr w:type="spellEnd"/>
-      <w:r>
-        <w:rPr>
-          <w:lang w:val="en-US"/>
-        </w:rPr>
-        <w:t xml:space="preserve"> </w:t>
-      </w:r>
-      <w:r>
-        <w:rPr>
-          <w:lang w:val="en-US"/>
-        </w:rPr>
-        <w:t>software</w:t>
-      </w:r>
-      <w:r>
-        <w:rPr>
-          <w:lang w:val="en-US"/>
-        </w:rPr>
-        <w:t xml:space="preserve"> </w:t>
-      </w:r>
-      <w:r>
-        <w:rPr>
-          <w:lang w:val="en-US"/>
-        </w:rPr>
-        <w:t xml:space="preserve">has been developed </w:t>
-      </w:r>
-      <w:r>
-        <w:rPr>
-          <w:lang w:val="en-US"/>
-        </w:rPr>
-        <w:t>which can</w:t>
-      </w:r>
-      <w:r>
-        <w:rPr>
-          <w:lang w:val="en-US"/>
-        </w:rPr>
-        <w:t xml:space="preserve"> </w:t>
-      </w:r>
-      <w:r>
-        <w:rPr>
-          <w:lang w:val="en-US"/>
-        </w:rPr>
-        <w:t>generate</w:t>
-      </w:r>
-      <w:r>
-        <w:rPr>
-          <w:lang w:val="en-US"/>
-        </w:rPr>
-        <w:t xml:space="preserve"> </w:t>
-      </w:r>
-      <w:r>
-        <w:rPr>
-          <w:lang w:val="en-US"/>
-        </w:rPr>
-        <w:t>and visualize</w:t>
-      </w:r>
-      <w:r>
-        <w:rPr>
-          <w:lang w:val="en-US"/>
-        </w:rPr>
-        <w:t xml:space="preserve"> </w:t>
-      </w:r>
-      <w:r>
-        <w:rPr>
-          <w:lang w:val="en-US"/>
-        </w:rPr>
-        <w:t xml:space="preserve">protein </w:t>
-      </w:r>
-      <w:proofErr w:type="gramStart"/>
-      <w:r>
-        <w:rPr>
-          <w:lang w:val="en-US"/>
-        </w:rPr>
-        <w:t>structure</w:t>
-      </w:r>
-      <w:r>
-        <w:rPr>
-          <w:lang w:val="en-US"/>
-        </w:rPr>
-        <w:t>,</w:t>
-      </w:r>
-      <w:r>
-        <w:rPr>
-          <w:lang w:val="en-US"/>
-        </w:rPr>
-        <w:t>.</w:t>
-      </w:r>
-      <w:proofErr w:type="gramEnd"/>
-      <w:r>
-        <w:rPr>
-          <w:lang w:val="en-US"/>
-        </w:rPr>
-        <w:t xml:space="preserve"> Program starts by parsing information about protein model from PDB file. </w:t>
-      </w:r>
-      <w:r>
-        <w:rPr>
-          <w:lang w:val="en-US"/>
-        </w:rPr>
-        <w:t>For the model basis, curve that goes through central carbon atom (</w:t>
-      </w:r>
-      <w:r>
-        <w:t>C</w:t>
-      </w:r>
-      <w:r>
-        <w:rPr>
-          <w:lang w:val="el-GR"/>
-        </w:rPr>
-        <w:t>α</w:t>
-      </w:r>
-      <w:r>
-        <w:t xml:space="preserve">) </w:t>
-      </w:r>
-      <w:r>
-        <w:rPr>
-          <w:lang w:val="en-US"/>
-        </w:rPr>
-        <w:t>of every amino acid residue</w:t>
-      </w:r>
-      <w:r>
-        <w:rPr>
-          <w:lang w:val="en-US"/>
-        </w:rPr>
-        <w:t xml:space="preserve"> is created. By using this curve, and with help of linear algebra, tube that represents </w:t>
-      </w:r>
-      <w:r>
-        <w:rPr>
-          <w:lang w:val="en-US"/>
-        </w:rPr>
-        <w:t xml:space="preserve">protein </w:t>
-      </w:r>
-      <w:r>
-        <w:rPr>
-          <w:lang w:val="en-US"/>
-        </w:rPr>
-        <w:t>wireframe</w:t>
-      </w:r>
-      <w:r>
-        <w:rPr>
-          <w:lang w:val="en-US"/>
-        </w:rPr>
-        <w:t xml:space="preserve">, but also the ribbons that represents </w:t>
-      </w:r>
-      <w:r>
-        <w:rPr>
-          <w:lang w:val="el-GR"/>
-        </w:rPr>
-        <w:t>α</w:t>
-      </w:r>
-      <w:r>
-        <w:rPr>
-          <w:lang w:val="en-US"/>
-        </w:rPr>
-        <w:t>-helices and β-sheets</w:t>
-      </w:r>
-      <w:r>
-        <w:rPr>
-          <w:lang w:val="en-US"/>
-        </w:rPr>
-        <w:t xml:space="preserve">, can be </w:t>
-      </w:r>
-      <w:r>
-        <w:rPr>
-          <w:lang w:val="en-US"/>
-        </w:rPr>
-        <w:t>generated</w:t>
-      </w:r>
-      <w:r>
-        <w:rPr>
-          <w:lang w:val="en-US"/>
-        </w:rPr>
-        <w:t>. Finally</w:t>
-      </w:r>
-      <w:r>
-        <w:rPr>
-          <w:lang w:val="en-US"/>
-        </w:rPr>
-        <w:t>,</w:t>
-      </w:r>
-      <w:r>
-        <w:rPr>
-          <w:lang w:val="en-US"/>
-        </w:rPr>
-        <w:t xml:space="preserve"> by</w:t>
-      </w:r>
-      <w:r>
-        <w:rPr>
-          <w:lang w:val="en-US"/>
-        </w:rPr>
-        <w:t xml:space="preserve"> </w:t>
-      </w:r>
-      <w:r>
-        <w:rPr>
-          <w:lang w:val="en-US"/>
-        </w:rPr>
-        <w:t xml:space="preserve">combining all these </w:t>
-      </w:r>
-      <w:bookmarkStart w:id="50" w:name="_GoBack"/>
-      <w:bookmarkEnd w:id="50"/>
-      <w:r>
-        <w:rPr>
-          <w:lang w:val="en-US"/>
-        </w:rPr>
-        <w:t>st</w:t>
-      </w:r>
-      <w:r>
-        <w:rPr>
-          <w:lang w:val="en-US"/>
-        </w:rPr>
-        <w:t>r</w:t>
-      </w:r>
-      <w:r>
-        <w:rPr>
-          <w:lang w:val="en-US"/>
-        </w:rPr>
-        <w:t xml:space="preserve">uctures, </w:t>
-      </w:r>
-      <w:r>
-        <w:rPr>
-          <w:lang w:val="en-US"/>
-        </w:rPr>
-        <w:t>complete</w:t>
-      </w:r>
-      <w:r>
-        <w:rPr>
-          <w:lang w:val="en-US"/>
-        </w:rPr>
-        <w:t xml:space="preserve"> protein model is created</w:t>
-      </w:r>
-      <w:r>
-        <w:t>.</w:t>
-      </w:r>
-    </w:p>
-    <w:p>
-      <w:pPr>
-        <w:ind w:firstLine="0"/>
-        <w:rPr>
-          <w:lang w:val="en-US"/>
-        </w:rPr>
-      </w:pPr>
-      <w:r>
-        <w:tab/>
-      </w:r>
-      <w:r>
-        <w:rPr>
-          <w:lang w:val="en-US"/>
-        </w:rPr>
-        <w:t>Results</w:t>
-      </w:r>
-      <w:r>
-        <w:rPr>
-          <w:lang w:val="en-US"/>
-        </w:rPr>
-        <w:t xml:space="preserve"> of the developed program are comparable to </w:t>
-      </w:r>
-      <w:r>
-        <w:rPr>
-          <w:lang w:val="en-US"/>
-        </w:rPr>
-        <w:t xml:space="preserve">results of </w:t>
-      </w:r>
-      <w:r>
-        <w:rPr>
-          <w:lang w:val="en-US"/>
-        </w:rPr>
-        <w:t xml:space="preserve">other popular tools </w:t>
-      </w:r>
-      <w:r>
-        <w:rPr>
-          <w:lang w:val="en-US"/>
-        </w:rPr>
-        <w:t xml:space="preserve">for protein visualization, </w:t>
-      </w:r>
-      <w:r>
-        <w:rPr>
-          <w:lang w:val="en-US"/>
-        </w:rPr>
-        <w:t>which, in the end, confirms correctness of this</w:t>
-      </w:r>
-      <w:r>
-        <w:rPr>
-          <w:lang w:val="en-US"/>
-        </w:rPr>
-        <w:t xml:space="preserve"> procedure</w:t>
-      </w:r>
-      <w:r>
-        <w:rPr>
-          <w:lang w:val="en-US"/>
-        </w:rPr>
-        <w:t>.</w:t>
-      </w:r>
-      <w:r>
-        <w:rPr>
-          <w:lang w:val="en-US"/>
-        </w:rPr>
-        <w:t xml:space="preserve"> </w:t>
-      </w:r>
-    </w:p>
-    <w:p>
-      <w:pPr>
-        <w:ind w:firstLine="0"/>
-        <w:rPr>
-          <w:lang w:val="en-US"/>
-        </w:rPr>
-      </w:pPr>
-    </w:p>
-    <w:p>
-      <w:pPr>
-        <w:ind w:firstLine="0"/>
-        <w:rPr>
-          <w:lang w:val="en-US"/>
-        </w:rPr>
-      </w:pPr>
-      <w:r>
-        <w:rPr>
-          <w:lang w:val="en-US"/>
-        </w:rPr>
-        <w:t xml:space="preserve">Keywords: protein, visualization, protein structure, PDB, curves, </w:t>
-      </w:r>
-      <w:proofErr w:type="spellStart"/>
-      <w:r>
-        <w:rPr>
-          <w:lang w:val="en-US"/>
-        </w:rPr>
-        <w:t>Catmull</w:t>
-      </w:r>
-      <w:proofErr w:type="spellEnd"/>
-      <w:r>
-        <w:rPr>
-          <w:lang w:val="en-US"/>
-        </w:rPr>
-        <w:t xml:space="preserve">-Rom, </w:t>
-      </w:r>
-      <w:r>
-        <w:rPr>
-          <w:lang w:val="en-US"/>
-        </w:rPr>
-        <w:t xml:space="preserve">modeling, macromolecules, protein wireframe, </w:t>
-      </w:r>
-      <w:r>
-        <w:rPr>
-          <w:lang w:val="en-US"/>
-        </w:rPr>
-        <w:t>α</w:t>
-      </w:r>
-      <w:r>
-        <w:rPr>
-          <w:lang w:val="en-US"/>
-        </w:rPr>
-        <w:t xml:space="preserve">-helix, </w:t>
-      </w:r>
-      <w:r>
-        <w:rPr>
-          <w:lang w:val="en-US"/>
-        </w:rPr>
-        <w:t>β</w:t>
-      </w:r>
-      <w:r>
-        <w:rPr>
-          <w:lang w:val="en-US"/>
-        </w:rPr>
-        <w:t xml:space="preserve">-sheets, </w:t>
-      </w:r>
-      <w:r>
-        <w:rPr>
-          <w:lang w:val="en-US"/>
-        </w:rPr>
-        <w:t>DirectX</w:t>
-      </w:r>
-    </w:p>
-    <w:p>
-      <w:pPr>
-        <w:ind w:firstLine="0"/>
-        <w:rPr>
-          <w:lang w:val="en-US"/>
-        </w:rPr>
-      </w:pPr>
-    </w:p>
-    <w:p>
-      <w:pPr>
-        <w:spacing w:after="0" w:line="240" w:lineRule="auto"/>
-        <w:ind w:firstLine="0"/>
-        <w:jc w:val="left"/>
-        <w:rPr>
-          <w:b/>
-          <w:bCs/>
-          <w:kern w:val="32"/>
-          <w:sz w:val="36"/>
-          <w:szCs w:val="36"/>
-        </w:rPr>
-      </w:pPr>
-      <w:r>
-        <w:br w:type="page"/>
-      </w:r>
-    </w:p>
-    <w:p>
-      <w:pPr>
-        <w:pStyle w:val="Heading1"/>
-      </w:pPr>
-      <w:bookmarkStart w:id="51" w:name="_Toc12492053"/>
+      <w:bookmarkStart w:id="50" w:name="_Toc12529423"/>
       <w:r>
         <w:lastRenderedPageBreak/>
         <w:t>Literatura</w:t>
       </w:r>
-      <w:bookmarkEnd w:id="51"/>
+      <w:bookmarkEnd w:id="50"/>
     </w:p>
     <w:p>
       <w:pPr>
@@ -21896,8 +21123,505 @@
           <w:ilvl w:val="0"/>
           <w:numId w:val="0"/>
         </w:numPr>
-      </w:pPr>
-      <w:bookmarkStart w:id="52" w:name="_Toc12492054"/>
+        <w:ind w:left="432" w:hanging="432"/>
+      </w:pPr>
+      <w:bookmarkStart w:id="51" w:name="_Toc12529424"/>
+      <w:r>
+        <w:lastRenderedPageBreak/>
+        <w:t>Sažetak</w:t>
+      </w:r>
+      <w:bookmarkEnd w:id="51"/>
+    </w:p>
+    <w:p/>
+    <w:p>
+      <w:pPr>
+        <w:ind w:firstLine="0"/>
+        <w:rPr>
+          <w:b/>
+        </w:rPr>
+      </w:pPr>
+      <w:r>
+        <w:rPr>
+          <w:b/>
+        </w:rPr>
+        <w:t>Vizualizacija strukture proteina</w:t>
+      </w:r>
+    </w:p>
+    <w:p/>
+    <w:p>
+      <w:pPr>
+        <w:ind w:firstLine="0"/>
+      </w:pPr>
+      <w:r>
+        <w:t xml:space="preserve">Proteini su sastavini dio svake stanice, a sastoje se od jednog ili više lanaca aminokiselina. Prilikom njihovog proučavanja, možemo govoriti o četiri </w:t>
+      </w:r>
+      <w:r>
+        <w:t>razine</w:t>
+      </w:r>
+      <w:r>
+        <w:t xml:space="preserve"> struktura: primarnoj, sekundarnoj, tercijarnoj te kvartarnoj. Niz aminokiselina kao takav, bez proučavanja međusobne interakcije unutar proteina, čini primarnu strukturu. Sekundarnu strukturu proteina čine nekoliko različitih tvorevina koje nastaju </w:t>
+      </w:r>
+      <w:r>
+        <w:t>na</w:t>
+      </w:r>
+      <w:r>
+        <w:t xml:space="preserve"> jednom lancu od kojih su najvažnije α-zavojnice i β-lanci. Tercijarna struktura opisuje funkciju </w:t>
+      </w:r>
+      <w:r>
+        <w:t xml:space="preserve">jednog </w:t>
+      </w:r>
+      <w:r>
+        <w:t>lanca uz prisustvo sekundarnih struktura, dok proteini koji imaju više od jednog lanca imaju i kvartarnu strukturu koja proučava međusobni utjecaj tih lanaca.</w:t>
+      </w:r>
+      <w:r>
+        <w:t xml:space="preserve"> </w:t>
+      </w:r>
+    </w:p>
+    <w:p>
+      <w:r>
+        <w:t xml:space="preserve">U sklopu ovog rada razvijen je alat </w:t>
+      </w:r>
+      <w:proofErr w:type="spellStart"/>
+      <w:r>
+        <w:t>ProteinVisualizer</w:t>
+      </w:r>
+      <w:proofErr w:type="spellEnd"/>
+      <w:r>
+        <w:t xml:space="preserve"> čija je svrha generiranje i prikazivanje strukture proteina. Program pri pokretanju izvlači podatke o proteinu koji su zapisani u ulaznoj PDB datoteci. Za</w:t>
+      </w:r>
+      <w:r>
+        <w:t xml:space="preserve"> osnovu modela,</w:t>
+      </w:r>
+      <w:r>
+        <w:t xml:space="preserve"> kreira se</w:t>
+      </w:r>
+      <w:r>
+        <w:t xml:space="preserve"> krivulj</w:t>
+      </w:r>
+      <w:r>
+        <w:t xml:space="preserve">u </w:t>
+      </w:r>
+      <w:r>
+        <w:t xml:space="preserve">koja prolazi kroz središnji atom ugljika (Cα) svake aminokiseline. Korištenjem te krivulje, te uz pomoć linearne algebre, </w:t>
+      </w:r>
+      <w:r>
+        <w:t>generira se cijev,</w:t>
+      </w:r>
+      <w:r>
+        <w:t xml:space="preserve"> koja predstavlja okosnicu proteina, i vrpce,</w:t>
+      </w:r>
+      <w:r>
+        <w:t xml:space="preserve"> kojima</w:t>
+      </w:r>
+      <w:r>
+        <w:t xml:space="preserve"> se najčešće pre</w:t>
+      </w:r>
+      <w:r>
+        <w:t>d</w:t>
+      </w:r>
+      <w:r>
+        <w:t xml:space="preserve">stavljaju α-zavojnice i β-lanci. Konačno, spajanjem svih tih </w:t>
+      </w:r>
+      <w:r>
+        <w:t xml:space="preserve">generiranih </w:t>
+      </w:r>
+      <w:r>
+        <w:t xml:space="preserve">struktura, dobije se kompletan model proteina. </w:t>
+      </w:r>
+    </w:p>
+    <w:p>
+      <w:r>
+        <w:t>Rezultati koje alat generira usporedivi su s rezultatima drugih popularnih alata za vizualizaciju, što u konačnici potvrđuje ispravnost ovog postupka.</w:t>
+      </w:r>
+    </w:p>
+    <w:p/>
+    <w:p>
+      <w:pPr>
+        <w:ind w:firstLine="0"/>
+      </w:pPr>
+      <w:r>
+        <w:t xml:space="preserve">Ključne riječi: protein, vizualizacija, struktura proteina, PDB, krivulje, </w:t>
+      </w:r>
+      <w:proofErr w:type="spellStart"/>
+      <w:r>
+        <w:t>Catmull</w:t>
+      </w:r>
+      <w:proofErr w:type="spellEnd"/>
+      <w:r>
+        <w:t>-Rom, modeliranje, makromolekule, okosnica proteina, α-</w:t>
+      </w:r>
+      <w:r>
+        <w:t>zavojnic</w:t>
+      </w:r>
+      <w:r>
+        <w:t>e, β-</w:t>
+      </w:r>
+      <w:r>
+        <w:t>lanci</w:t>
+      </w:r>
+      <w:r>
+        <w:t xml:space="preserve">, </w:t>
+      </w:r>
+      <w:proofErr w:type="spellStart"/>
+      <w:r>
+        <w:t>DirectX</w:t>
+      </w:r>
+      <w:proofErr w:type="spellEnd"/>
+    </w:p>
+    <w:p>
+      <w:r>
+        <w:br w:type="page"/>
+      </w:r>
+    </w:p>
+    <w:p>
+      <w:pPr>
+        <w:ind w:firstLine="0"/>
+        <w:rPr>
+          <w:b/>
+          <w:sz w:val="36"/>
+          <w:szCs w:val="36"/>
+          <w:lang w:val="en-US"/>
+        </w:rPr>
+      </w:pPr>
+      <w:r>
+        <w:rPr>
+          <w:b/>
+          <w:sz w:val="36"/>
+          <w:szCs w:val="36"/>
+          <w:lang w:val="en-US"/>
+        </w:rPr>
+        <w:lastRenderedPageBreak/>
+        <w:t>Summary</w:t>
+      </w:r>
+    </w:p>
+    <w:p>
+      <w:pPr>
+        <w:ind w:firstLine="0"/>
+        <w:rPr>
+          <w:b/>
+          <w:lang w:val="en-US"/>
+        </w:rPr>
+      </w:pPr>
+    </w:p>
+    <w:p>
+      <w:pPr>
+        <w:ind w:firstLine="0"/>
+        <w:rPr>
+          <w:b/>
+          <w:lang w:val="en-US"/>
+        </w:rPr>
+      </w:pPr>
+      <w:r>
+        <w:rPr>
+          <w:b/>
+          <w:lang w:val="en-US"/>
+        </w:rPr>
+        <w:t>Protein structure visualization</w:t>
+      </w:r>
+    </w:p>
+    <w:p>
+      <w:pPr>
+        <w:ind w:firstLine="0"/>
+        <w:rPr>
+          <w:b/>
+          <w:lang w:val="en-US"/>
+        </w:rPr>
+      </w:pPr>
+    </w:p>
+    <w:p>
+      <w:pPr>
+        <w:ind w:firstLine="0"/>
+        <w:rPr>
+          <w:lang w:val="en-US"/>
+        </w:rPr>
+      </w:pPr>
+      <w:r>
+        <w:rPr>
+          <w:lang w:val="en-US"/>
+        </w:rPr>
+        <w:t xml:space="preserve">Proteins </w:t>
+      </w:r>
+      <w:r>
+        <w:rPr>
+          <w:lang w:val="en-US"/>
+        </w:rPr>
+        <w:t xml:space="preserve">are part of every cell and they consist of one or more chains of amino acid residues. In protein analysis, there are four levels of protein structure: primary, secondary, tertiary and quaternary. Plain sequence of amino acids residues in a polypeptide chain forms primary structure. Secondary structure refers to local folded structures in a single chain, among which are the most important </w:t>
+      </w:r>
+      <w:r>
+        <w:rPr>
+          <w:lang w:val="el-GR"/>
+        </w:rPr>
+        <w:t>α-</w:t>
+      </w:r>
+      <w:r>
+        <w:rPr>
+          <w:lang w:val="en-US"/>
+        </w:rPr>
+        <w:t>helices</w:t>
+      </w:r>
+      <w:r>
+        <w:rPr>
+          <w:lang w:val="el-GR"/>
+        </w:rPr>
+        <w:t xml:space="preserve"> </w:t>
+      </w:r>
+      <w:r>
+        <w:rPr>
+          <w:lang w:val="en-US"/>
+        </w:rPr>
+        <w:t>and</w:t>
+      </w:r>
+      <w:r>
+        <w:rPr>
+          <w:lang w:val="el-GR"/>
+        </w:rPr>
+        <w:t xml:space="preserve"> β-</w:t>
+      </w:r>
+      <w:r>
+        <w:rPr>
+          <w:lang w:val="en-US"/>
+        </w:rPr>
+        <w:t xml:space="preserve">sheets. Tertiary structure represents function of a single chain in presence of secondary structures, while interaction between multiple polypeptide chains forms a quaternary structure. </w:t>
+      </w:r>
+    </w:p>
+    <w:p>
+      <w:pPr>
+        <w:ind w:firstLine="0"/>
+      </w:pPr>
+      <w:r>
+        <w:rPr>
+          <w:lang w:val="en-US"/>
+        </w:rPr>
+        <w:tab/>
+        <w:t xml:space="preserve">In this thesis, </w:t>
+      </w:r>
+      <w:proofErr w:type="spellStart"/>
+      <w:r>
+        <w:rPr>
+          <w:lang w:val="en-US"/>
+        </w:rPr>
+        <w:t>ProteinVisualizer</w:t>
+      </w:r>
+      <w:proofErr w:type="spellEnd"/>
+      <w:r>
+        <w:rPr>
+          <w:lang w:val="en-US"/>
+        </w:rPr>
+        <w:t xml:space="preserve"> software</w:t>
+      </w:r>
+      <w:r>
+        <w:rPr>
+          <w:lang w:val="en-US"/>
+        </w:rPr>
+        <w:t xml:space="preserve"> </w:t>
+      </w:r>
+      <w:r>
+        <w:rPr>
+          <w:lang w:val="en-US"/>
+        </w:rPr>
+        <w:t xml:space="preserve">has been developed which can generate and visualize protein </w:t>
+      </w:r>
+      <w:proofErr w:type="gramStart"/>
+      <w:r>
+        <w:rPr>
+          <w:lang w:val="en-US"/>
+        </w:rPr>
+        <w:t>structure,.</w:t>
+      </w:r>
+      <w:proofErr w:type="gramEnd"/>
+      <w:r>
+        <w:rPr>
+          <w:lang w:val="en-US"/>
+        </w:rPr>
+        <w:t xml:space="preserve"> Program starts by parsing information about protein model from PDB file. For the model basis, curve that goes through central carbon atom (</w:t>
+      </w:r>
+      <w:r>
+        <w:t>C</w:t>
+      </w:r>
+      <w:r>
+        <w:rPr>
+          <w:lang w:val="el-GR"/>
+        </w:rPr>
+        <w:t>α</w:t>
+      </w:r>
+      <w:r>
+        <w:t xml:space="preserve">) </w:t>
+      </w:r>
+      <w:r>
+        <w:rPr>
+          <w:lang w:val="en-US"/>
+        </w:rPr>
+        <w:t>of every amino acid residue</w:t>
+      </w:r>
+      <w:r>
+        <w:rPr>
+          <w:lang w:val="en-US"/>
+        </w:rPr>
+        <w:t xml:space="preserve"> is created. By using this curve, and with help of linear algebra, tube that represents protein wireframe, but also the ribbons that represents </w:t>
+      </w:r>
+      <w:r>
+        <w:rPr>
+          <w:lang w:val="el-GR"/>
+        </w:rPr>
+        <w:t>α</w:t>
+      </w:r>
+      <w:r>
+        <w:rPr>
+          <w:lang w:val="en-US"/>
+        </w:rPr>
+        <w:t>-helices and β-sheets</w:t>
+      </w:r>
+      <w:r>
+        <w:rPr>
+          <w:lang w:val="en-US"/>
+        </w:rPr>
+        <w:t>, can be generated. Finally</w:t>
+      </w:r>
+      <w:r>
+        <w:rPr>
+          <w:lang w:val="en-US"/>
+        </w:rPr>
+        <w:t>,</w:t>
+      </w:r>
+      <w:r>
+        <w:rPr>
+          <w:lang w:val="en-US"/>
+        </w:rPr>
+        <w:t xml:space="preserve"> by</w:t>
+      </w:r>
+      <w:r>
+        <w:rPr>
+          <w:lang w:val="en-US"/>
+        </w:rPr>
+        <w:t xml:space="preserve"> combining all these st</w:t>
+      </w:r>
+      <w:r>
+        <w:rPr>
+          <w:lang w:val="en-US"/>
+        </w:rPr>
+        <w:t>r</w:t>
+      </w:r>
+      <w:r>
+        <w:rPr>
+          <w:lang w:val="en-US"/>
+        </w:rPr>
+        <w:t xml:space="preserve">uctures, </w:t>
+      </w:r>
+      <w:r>
+        <w:rPr>
+          <w:lang w:val="en-US"/>
+        </w:rPr>
+        <w:t>complete</w:t>
+      </w:r>
+      <w:r>
+        <w:rPr>
+          <w:lang w:val="en-US"/>
+        </w:rPr>
+        <w:t xml:space="preserve"> protein model is created</w:t>
+      </w:r>
+      <w:r>
+        <w:t>.</w:t>
+      </w:r>
+    </w:p>
+    <w:p>
+      <w:pPr>
+        <w:ind w:firstLine="0"/>
+        <w:rPr>
+          <w:lang w:val="en-US"/>
+        </w:rPr>
+      </w:pPr>
+      <w:r>
+        <w:tab/>
+      </w:r>
+      <w:r>
+        <w:rPr>
+          <w:lang w:val="en-US"/>
+        </w:rPr>
+        <w:t>Results</w:t>
+      </w:r>
+      <w:r>
+        <w:rPr>
+          <w:lang w:val="en-US"/>
+        </w:rPr>
+        <w:t xml:space="preserve"> of the developed program are comparable to results of other popular tools for protein visualization, which, in the end, confirms correctness of this procedure.</w:t>
+      </w:r>
+      <w:r>
+        <w:rPr>
+          <w:lang w:val="en-US"/>
+        </w:rPr>
+        <w:t xml:space="preserve"> </w:t>
+      </w:r>
+    </w:p>
+    <w:p>
+      <w:pPr>
+        <w:ind w:firstLine="0"/>
+        <w:rPr>
+          <w:lang w:val="en-US"/>
+        </w:rPr>
+      </w:pPr>
+    </w:p>
+    <w:p>
+      <w:pPr>
+        <w:ind w:firstLine="0"/>
+        <w:rPr>
+          <w:lang w:val="en-US"/>
+        </w:rPr>
+      </w:pPr>
+      <w:r>
+        <w:rPr>
+          <w:lang w:val="en-US"/>
+        </w:rPr>
+        <w:t xml:space="preserve">Keywords: protein, visualization, protein structure, PDB, curves, </w:t>
+      </w:r>
+      <w:proofErr w:type="spellStart"/>
+      <w:r>
+        <w:rPr>
+          <w:lang w:val="en-US"/>
+        </w:rPr>
+        <w:t>Catmull</w:t>
+      </w:r>
+      <w:proofErr w:type="spellEnd"/>
+      <w:r>
+        <w:rPr>
+          <w:lang w:val="en-US"/>
+        </w:rPr>
+        <w:t>-Rom, modeling, macromolecules, protein wireframe, α-helix, β-sheets, DirectX</w:t>
+      </w:r>
+    </w:p>
+    <w:p>
+      <w:pPr>
+        <w:ind w:firstLine="0"/>
+        <w:rPr>
+          <w:lang w:val="en-US"/>
+        </w:rPr>
+      </w:pPr>
+    </w:p>
+    <w:p>
+      <w:pPr>
+        <w:spacing w:after="0" w:line="240" w:lineRule="auto"/>
+        <w:ind w:firstLine="0"/>
+        <w:jc w:val="left"/>
+        <w:rPr>
+          <w:b/>
+          <w:bCs/>
+          <w:kern w:val="32"/>
+          <w:sz w:val="36"/>
+          <w:szCs w:val="36"/>
+        </w:rPr>
+      </w:pPr>
+      <w:r>
+        <w:br w:type="page"/>
+      </w:r>
+    </w:p>
+    <w:p>
+      <w:pPr>
+        <w:pStyle w:val="Heading1"/>
+        <w:numPr>
+          <w:ilvl w:val="0"/>
+          <w:numId w:val="0"/>
+        </w:numPr>
+      </w:pPr>
+      <w:bookmarkStart w:id="52" w:name="_Toc12529425"/>
       <w:r>
         <w:lastRenderedPageBreak/>
         <w:t>Dodatak A: Upute za uporabu programa</w:t>
@@ -21925,7 +21649,7 @@
       <w:r>
         <w:t xml:space="preserve"> repozitorija (</w:t>
       </w:r>
-      <w:hyperlink r:id="rId38" w:history="1">
+      <w:hyperlink r:id="rId41" w:history="1">
         <w:r>
           <w:rPr>
             <w:rStyle w:val="Hyperlink"/>
@@ -22390,8 +22114,8 @@
       </w:r>
     </w:p>
     <w:sectPr>
-      <w:headerReference w:type="even" r:id="rId39"/>
-      <w:headerReference w:type="default" r:id="rId40"/>
+      <w:headerReference w:type="even" r:id="rId42"/>
+      <w:headerReference w:type="default" r:id="rId43"/>
       <w:pgSz w:w="11906" w:h="16838" w:code="9"/>
       <w:pgMar w:top="1701" w:right="1701" w:bottom="1701" w:left="1985" w:header="964" w:footer="964" w:gutter="0"/>
       <w:cols w:space="720"/>
@@ -22478,6 +22202,28 @@
 </file>
 
 <file path=word/footer2.xml><?xml version="1.0" encoding="utf-8"?>
+<w:ftr xmlns:wpc="http://schemas.microsoft.com/office/word/2010/wordprocessingCanvas" xmlns:cx="http://schemas.microsoft.com/office/drawing/2014/chartex" xmlns:cx1="http://schemas.microsoft.com/office/drawing/2015/9/8/chartex" xmlns:cx2="http://schemas.microsoft.com/office/drawing/2015/10/21/chartex" xmlns:cx3="http://schemas.microsoft.com/office/drawing/2016/5/9/chartex" xmlns:cx4="http://schemas.microsoft.com/office/drawing/2016/5/10/chartex" xmlns:cx5="http://schemas.microsoft.com/office/drawing/2016/5/11/chartex" xmlns:cx6="http://schemas.microsoft.com/office/drawing/2016/5/12/chartex" xmlns:cx7="http://schemas.microsoft.com/office/drawing/2016/5/13/chartex" xmlns:cx8="http://schemas.microsoft.com/office/drawing/2016/5/14/chartex" xmlns:mc="http://schemas.openxmlformats.org/markup-compatibility/2006" xmlns:aink="http://schemas.microsoft.com/office/drawing/2016/ink" xmlns:am3d="http://schemas.microsoft.com/office/drawing/2017/model3d" xmlns:o="urn:schemas-microsoft-com:office:office" xmlns:r="http://schemas.openxmlformats.org/officeDocument/2006/relationships" xmlns:m="http://schemas.openxmlformats.org/officeDocument/2006/math" xmlns:v="urn:schemas-microsoft-com:vml" xmlns:wp14="http://schemas.microsoft.com/office/word/2010/wordprocessingDrawing" xmlns:wp="http://schemas.openxmlformats.org/drawingml/2006/wordprocessingDrawing" xmlns:w10="urn:schemas-microsoft-com:office:word" xmlns:w="http://schemas.openxmlformats.org/wordprocessingml/2006/main" xmlns:w14="http://schemas.microsoft.com/office/word/2010/wordml" xmlns:w15="http://schemas.microsoft.com/office/word/2012/wordml" xmlns:w16cid="http://schemas.microsoft.com/office/word/2016/wordml/cid" xmlns:w16se="http://schemas.microsoft.com/office/word/2015/wordml/symex" xmlns:wpg="http://schemas.microsoft.com/office/word/2010/wordprocessingGroup" xmlns:wpi="http://schemas.microsoft.com/office/word/2010/wordprocessingInk" xmlns:wne="http://schemas.microsoft.com/office/word/2006/wordml" xmlns:wps="http://schemas.microsoft.com/office/word/2010/wordprocessingShape" mc:Ignorable="w14 w15 w16se w16cid wp14">
+  <w:p>
+    <w:pPr>
+      <w:pStyle w:val="Footer"/>
+      <w:jc w:val="right"/>
+    </w:pPr>
+  </w:p>
+</w:ftr>
+</file>
+
+<file path=word/footer3.xml><?xml version="1.0" encoding="utf-8"?>
+<w:ftr xmlns:wpc="http://schemas.microsoft.com/office/word/2010/wordprocessingCanvas" xmlns:cx="http://schemas.microsoft.com/office/drawing/2014/chartex" xmlns:cx1="http://schemas.microsoft.com/office/drawing/2015/9/8/chartex" xmlns:cx2="http://schemas.microsoft.com/office/drawing/2015/10/21/chartex" xmlns:cx3="http://schemas.microsoft.com/office/drawing/2016/5/9/chartex" xmlns:cx4="http://schemas.microsoft.com/office/drawing/2016/5/10/chartex" xmlns:cx5="http://schemas.microsoft.com/office/drawing/2016/5/11/chartex" xmlns:cx6="http://schemas.microsoft.com/office/drawing/2016/5/12/chartex" xmlns:cx7="http://schemas.microsoft.com/office/drawing/2016/5/13/chartex" xmlns:cx8="http://schemas.microsoft.com/office/drawing/2016/5/14/chartex" xmlns:mc="http://schemas.openxmlformats.org/markup-compatibility/2006" xmlns:aink="http://schemas.microsoft.com/office/drawing/2016/ink" xmlns:am3d="http://schemas.microsoft.com/office/drawing/2017/model3d" xmlns:o="urn:schemas-microsoft-com:office:office" xmlns:r="http://schemas.openxmlformats.org/officeDocument/2006/relationships" xmlns:m="http://schemas.openxmlformats.org/officeDocument/2006/math" xmlns:v="urn:schemas-microsoft-com:vml" xmlns:wp14="http://schemas.microsoft.com/office/word/2010/wordprocessingDrawing" xmlns:wp="http://schemas.openxmlformats.org/drawingml/2006/wordprocessingDrawing" xmlns:w10="urn:schemas-microsoft-com:office:word" xmlns:w="http://schemas.openxmlformats.org/wordprocessingml/2006/main" xmlns:w14="http://schemas.microsoft.com/office/word/2010/wordml" xmlns:w15="http://schemas.microsoft.com/office/word/2012/wordml" xmlns:w16cid="http://schemas.microsoft.com/office/word/2016/wordml/cid" xmlns:w16se="http://schemas.microsoft.com/office/word/2015/wordml/symex" xmlns:wpg="http://schemas.microsoft.com/office/word/2010/wordprocessingGroup" xmlns:wpi="http://schemas.microsoft.com/office/word/2010/wordprocessingInk" xmlns:wne="http://schemas.microsoft.com/office/word/2006/wordml" xmlns:wps="http://schemas.microsoft.com/office/word/2010/wordprocessingShape" mc:Ignorable="w14 w15 w16se w16cid wp14">
+  <w:p>
+    <w:pPr>
+      <w:pStyle w:val="Footer"/>
+      <w:jc w:val="right"/>
+    </w:pPr>
+  </w:p>
+</w:ftr>
+</file>
+
+<file path=word/footer4.xml><?xml version="1.0" encoding="utf-8"?>
 <w:ftr xmlns:wpc="http://schemas.microsoft.com/office/word/2010/wordprocessingCanvas" xmlns:cx="http://schemas.microsoft.com/office/drawing/2014/chartex" xmlns:cx1="http://schemas.microsoft.com/office/drawing/2015/9/8/chartex" xmlns:cx2="http://schemas.microsoft.com/office/drawing/2015/10/21/chartex" xmlns:cx3="http://schemas.microsoft.com/office/drawing/2016/5/9/chartex" xmlns:cx4="http://schemas.microsoft.com/office/drawing/2016/5/10/chartex" xmlns:cx5="http://schemas.microsoft.com/office/drawing/2016/5/11/chartex" xmlns:cx6="http://schemas.microsoft.com/office/drawing/2016/5/12/chartex" xmlns:cx7="http://schemas.microsoft.com/office/drawing/2016/5/13/chartex" xmlns:cx8="http://schemas.microsoft.com/office/drawing/2016/5/14/chartex" xmlns:mc="http://schemas.openxmlformats.org/markup-compatibility/2006" xmlns:aink="http://schemas.microsoft.com/office/drawing/2016/ink" xmlns:am3d="http://schemas.microsoft.com/office/drawing/2017/model3d" xmlns:o="urn:schemas-microsoft-com:office:office" xmlns:r="http://schemas.openxmlformats.org/officeDocument/2006/relationships" xmlns:m="http://schemas.openxmlformats.org/officeDocument/2006/math" xmlns:v="urn:schemas-microsoft-com:vml" xmlns:wp14="http://schemas.microsoft.com/office/word/2010/wordprocessingDrawing" xmlns:wp="http://schemas.openxmlformats.org/drawingml/2006/wordprocessingDrawing" xmlns:w10="urn:schemas-microsoft-com:office:word" xmlns:w="http://schemas.openxmlformats.org/wordprocessingml/2006/main" xmlns:w14="http://schemas.microsoft.com/office/word/2010/wordml" xmlns:w15="http://schemas.microsoft.com/office/word/2012/wordml" xmlns:w16cid="http://schemas.microsoft.com/office/word/2016/wordml/cid" xmlns:w16se="http://schemas.microsoft.com/office/word/2015/wordml/symex" xmlns:wpg="http://schemas.microsoft.com/office/word/2010/wordprocessingGroup" xmlns:wpi="http://schemas.microsoft.com/office/word/2010/wordprocessingInk" xmlns:wne="http://schemas.microsoft.com/office/word/2006/wordml" xmlns:wps="http://schemas.microsoft.com/office/word/2010/wordprocessingShape" mc:Ignorable="w14 w15 w16se w16cid wp14">
   <w:p>
     <w:pPr>
@@ -28660,7 +28406,7 @@
 </file>
 
 <file path=customXml/itemProps1.xml><?xml version="1.0" encoding="utf-8"?>
-<ds:datastoreItem xmlns:ds="http://schemas.openxmlformats.org/officeDocument/2006/customXml" ds:itemID="{BA428C7A-8C21-42CF-A115-535F1E768C68}">
+<ds:datastoreItem xmlns:ds="http://schemas.openxmlformats.org/officeDocument/2006/customXml" ds:itemID="{EAB07586-36AD-4773-AAB5-D23D0CB8A33E}">
   <ds:schemaRefs>
     <ds:schemaRef ds:uri="http://schemas.openxmlformats.org/officeDocument/2006/bibliography"/>
   </ds:schemaRefs>

</xml_diff>